<commit_message>
Added sections to the documentation
</commit_message>
<xml_diff>
--- a/MATLAB_MPC/WP4 Document.docx
+++ b/MATLAB_MPC/WP4 Document.docx
@@ -858,21 +858,7 @@
         <w:rPr>
           <w:w w:val="105"/>
         </w:rPr>
-        <w:t xml:space="preserve">System Layout: The system layout: Heat generation, transport, </w:t>
-      </w:r>
-      <w:proofErr w:type="spellStart"/>
-      <w:r>
-        <w:rPr>
-          <w:w w:val="105"/>
-        </w:rPr>
-        <w:t>stor</w:t>
-      </w:r>
-      <w:proofErr w:type="spellEnd"/>
-      <w:r>
-        <w:rPr>
-          <w:w w:val="105"/>
-        </w:rPr>
-        <w:t xml:space="preserve">- age and delivery will </w:t>
+        <w:t xml:space="preserve">System Layout: The system layout: Heat generation, transport, stor- age and delivery will </w:t>
       </w:r>
       <w:r>
         <w:rPr>
@@ -1612,37 +1598,12 @@
         </w:rPr>
         <w:t xml:space="preserve">Ter </w:t>
       </w:r>
-      <w:proofErr w:type="spellStart"/>
       <w:r>
         <w:rPr>
           <w:color w:val="FF0000"/>
           <w:w w:val="105"/>
         </w:rPr>
-        <w:t>Steeg</w:t>
-      </w:r>
-      <w:proofErr w:type="spellEnd"/>
-      <w:r>
-        <w:rPr>
-          <w:color w:val="FF0000"/>
-          <w:w w:val="105"/>
-        </w:rPr>
-        <w:t xml:space="preserve"> in </w:t>
-      </w:r>
-      <w:proofErr w:type="spellStart"/>
-      <w:r>
-        <w:rPr>
-          <w:color w:val="FF0000"/>
-          <w:w w:val="105"/>
-        </w:rPr>
-        <w:t>HPLaunch</w:t>
-      </w:r>
-      <w:proofErr w:type="spellEnd"/>
-      <w:r>
-        <w:rPr>
-          <w:color w:val="FF0000"/>
-          <w:w w:val="105"/>
-        </w:rPr>
-        <w:t>)</w:t>
+        <w:t>Steeg in HPLaunch)</w:t>
       </w:r>
       <w:r>
         <w:rPr>
@@ -2711,31 +2672,7 @@
         <w:jc w:val="both"/>
       </w:pPr>
       <w:r>
-        <w:t xml:space="preserve">It's clear that the tools that belong in the final category are the ones of interest for the purpose of this project. In order to find out these tools, a search tool (BEST) l7j created by the US department of energy is used. The directory of all HVAC software can be searched based on capabilities. The search results show that the most prominent software products under this category are ESP-r l8j , </w:t>
-      </w:r>
-      <w:proofErr w:type="spellStart"/>
-      <w:r>
-        <w:t>EnergyPlus</w:t>
-      </w:r>
-      <w:proofErr w:type="spellEnd"/>
-      <w:r>
-        <w:t xml:space="preserve"> l9j and TRNSYS l10j. In l11j and l12j a comparison is made between the performance of TRNSYS and </w:t>
-      </w:r>
-      <w:proofErr w:type="spellStart"/>
-      <w:r>
-        <w:t>EnergyPlus</w:t>
-      </w:r>
-      <w:proofErr w:type="spellEnd"/>
-      <w:r>
-        <w:t xml:space="preserve">, the findings show that both tools provide similar results that agree with experimental data.  For the purposes of this project, </w:t>
-      </w:r>
-      <w:proofErr w:type="spellStart"/>
-      <w:r>
-        <w:t>EnergyPlus</w:t>
-      </w:r>
-      <w:proofErr w:type="spellEnd"/>
-      <w:r>
-        <w:t xml:space="preserve"> is preferable because it is an open source platform.</w:t>
+        <w:t>It's clear that the tools that belong in the final category are the ones of interest for the purpose of this project. In order to find out these tools, a search tool (BEST) l7j created by the US department of energy is used. The directory of all HVAC software can be searched based on capabilities. The search results show that the most prominent software products under this category are ESP-r l8j , EnergyPlus l9j and TRNSYS l10j. In l11j and l12j a comparison is made between the performance of TRNSYS and EnergyPlus, the findings show that both tools provide similar results that agree with experimental data.  For the purposes of this project, EnergyPlus is preferable because it is an open source platform.</w:t>
       </w:r>
     </w:p>
     <w:p>
@@ -2757,29 +2694,13 @@
         <w:t>software tools</w:t>
       </w:r>
       <w:r>
-        <w:t xml:space="preserve"> in order to execute. For example, using </w:t>
-      </w:r>
-      <w:proofErr w:type="spellStart"/>
-      <w:r>
-        <w:t>EnergyPlus</w:t>
-      </w:r>
-      <w:proofErr w:type="spellEnd"/>
-      <w:r>
-        <w:t xml:space="preserve"> to simulate the </w:t>
+        <w:t xml:space="preserve"> in order to execute. For example, using EnergyPlus to simulate the </w:t>
       </w:r>
       <w:r>
         <w:t>plant</w:t>
       </w:r>
       <w:r>
-        <w:t xml:space="preserve"> and MATLAB to </w:t>
-      </w:r>
-      <w:proofErr w:type="spellStart"/>
-      <w:r>
-        <w:t>to</w:t>
-      </w:r>
-      <w:proofErr w:type="spellEnd"/>
-      <w:r>
-        <w:t xml:space="preserve"> simulate the controller,  while data is being passed between the two at each sampling interval, as explored in l14j.</w:t>
+        <w:t xml:space="preserve"> and MATLAB to to simulate the controller,  while data is being passed between the two at each sampling interval, as explored in l14j.</w:t>
       </w:r>
     </w:p>
     <w:p>
@@ -3162,15 +3083,7 @@
         <w:t>s</w:t>
       </w:r>
       <w:r>
-        <w:t xml:space="preserve"> of </w:t>
-      </w:r>
-      <w:proofErr w:type="spellStart"/>
-      <w:r>
-        <w:t>contol</w:t>
-      </w:r>
-      <w:proofErr w:type="spellEnd"/>
-      <w:r>
-        <w:t xml:space="preserve"> </w:t>
+        <w:t xml:space="preserve"> of contol </w:t>
       </w:r>
       <w:r>
         <w:t>s</w:t>
@@ -3523,7 +3436,6 @@
         </w:rPr>
         <w:t>and under</w:t>
       </w:r>
-      <w:proofErr w:type="spellStart"/>
       <w:r>
         <w:rPr>
           <w:rFonts w:ascii="F16" w:hAnsi="F16" w:cs="F16"/>
@@ -3543,7 +3455,6 @@
         </w:rPr>
         <w:t>oor</w:t>
       </w:r>
-      <w:proofErr w:type="spellEnd"/>
       <w:r>
         <w:rPr>
           <w:rFonts w:ascii="F16" w:hAnsi="F16" w:cs="F16"/>
@@ -3596,7 +3507,6 @@
         </w:rPr>
         <w:t>of the radiators with under</w:t>
       </w:r>
-      <w:proofErr w:type="spellStart"/>
       <w:r>
         <w:rPr>
           <w:rFonts w:ascii="F16" w:hAnsi="F16" w:cs="F16"/>
@@ -3614,78 +3524,52 @@
           <w:rFonts w:ascii="F16" w:hAnsi="F16" w:cs="F16"/>
           <w:lang w:val="en-NL"/>
         </w:rPr>
-        <w:t>oor</w:t>
-      </w:r>
-      <w:proofErr w:type="spellEnd"/>
+        <w:t xml:space="preserve">oor heaters, which requires less </w:t>
+      </w:r>
+      <w:r>
+        <w:rPr>
+          <w:rFonts w:ascii="F16" w:hAnsi="F16" w:cs="F16"/>
+        </w:rPr>
+        <w:t>f</w:t>
+      </w:r>
+      <w:r>
+        <w:rPr>
+          <w:rFonts w:ascii="F16" w:hAnsi="F16" w:cs="F16"/>
+        </w:rPr>
+        <w:t>l</w:t>
+      </w:r>
       <w:r>
         <w:rPr>
           <w:rFonts w:ascii="F16" w:hAnsi="F16" w:cs="F16"/>
           <w:lang w:val="en-NL"/>
         </w:rPr>
-        <w:t xml:space="preserve"> heaters, which requires less </w:t>
-      </w:r>
-      <w:proofErr w:type="spellStart"/>
+        <w:t>uid temperature</w:t>
+      </w:r>
       <w:r>
         <w:rPr>
           <w:rFonts w:ascii="F16" w:hAnsi="F16" w:cs="F16"/>
         </w:rPr>
-        <w:t>f</w:t>
-      </w:r>
-      <w:r>
-        <w:rPr>
-          <w:rFonts w:ascii="F16" w:hAnsi="F16" w:cs="F16"/>
-        </w:rPr>
-        <w:t>l</w:t>
+        <w:t xml:space="preserve"> </w:t>
       </w:r>
       <w:r>
         <w:rPr>
           <w:rFonts w:ascii="F16" w:hAnsi="F16" w:cs="F16"/>
           <w:lang w:val="en-NL"/>
         </w:rPr>
-        <w:t>uid</w:t>
-      </w:r>
-      <w:proofErr w:type="spellEnd"/>
+        <w:t>compared to the radiators. In addition, under</w:t>
+      </w:r>
+      <w:r>
+        <w:rPr>
+          <w:rFonts w:ascii="F16" w:hAnsi="F16" w:cs="F16"/>
+        </w:rPr>
+        <w:t>f</w:t>
+      </w:r>
       <w:r>
         <w:rPr>
           <w:rFonts w:ascii="F16" w:hAnsi="F16" w:cs="F16"/>
           <w:lang w:val="en-NL"/>
         </w:rPr>
-        <w:t xml:space="preserve"> temperature</w:t>
-      </w:r>
-      <w:r>
-        <w:rPr>
-          <w:rFonts w:ascii="F16" w:hAnsi="F16" w:cs="F16"/>
-        </w:rPr>
-        <w:t xml:space="preserve"> </w:t>
-      </w:r>
-      <w:r>
-        <w:rPr>
-          <w:rFonts w:ascii="F16" w:hAnsi="F16" w:cs="F16"/>
-          <w:lang w:val="en-NL"/>
-        </w:rPr>
-        <w:t>compared to the radiators. In addition, under</w:t>
-      </w:r>
-      <w:r>
-        <w:rPr>
-          <w:rFonts w:ascii="F16" w:hAnsi="F16" w:cs="F16"/>
-        </w:rPr>
-        <w:t>f</w:t>
-      </w:r>
-      <w:proofErr w:type="spellStart"/>
-      <w:r>
-        <w:rPr>
-          <w:rFonts w:ascii="F16" w:hAnsi="F16" w:cs="F16"/>
-          <w:lang w:val="en-NL"/>
-        </w:rPr>
-        <w:t>oor</w:t>
-      </w:r>
-      <w:proofErr w:type="spellEnd"/>
-      <w:r>
-        <w:rPr>
-          <w:rFonts w:ascii="F16" w:hAnsi="F16" w:cs="F16"/>
-          <w:lang w:val="en-NL"/>
-        </w:rPr>
-        <w:t xml:space="preserve"> heaters have a</w:t>
+        <w:t>oor heaters have a</w:t>
       </w:r>
       <w:r>
         <w:rPr>
@@ -3736,15 +3620,7 @@
         <w:jc w:val="both"/>
       </w:pPr>
       <w:r>
-        <w:t xml:space="preserve">As mentioned in section 2.3, the design of a predictive energy management strategy (model predictive controller) requires a dynamic model of the plant. This dynamic model is run by the MPC internally to </w:t>
-      </w:r>
-      <w:proofErr w:type="spellStart"/>
-      <w:r>
-        <w:t>to</w:t>
-      </w:r>
-      <w:proofErr w:type="spellEnd"/>
-      <w:r>
-        <w:t xml:space="preserve"> predict the future states of the plant as depicted in the figure below.</w:t>
+        <w:t>As mentioned in section 2.3, the design of a predictive energy management strategy (model predictive controller) requires a dynamic model of the plant. This dynamic model is run by the MPC internally to to predict the future states of the plant as depicted in the figure below.</w:t>
       </w:r>
     </w:p>
     <w:p>
@@ -6485,15 +6361,7 @@
         <w:fldChar w:fldCharType="end"/>
       </w:r>
       <w:r>
-        <w:t xml:space="preserve">: Relationship between COP and </w:t>
-      </w:r>
-      <w:proofErr w:type="spellStart"/>
-      <w:r>
-        <w:t>condensor</w:t>
-      </w:r>
-      <w:proofErr w:type="spellEnd"/>
-      <w:r>
-        <w:t>/evaporator temperatures [20]</w:t>
+        <w:t>: Relationship between COP and condensor/evaporator temperatures [20]</w:t>
       </w:r>
     </w:p>
     <w:p>
@@ -7009,7 +6877,6 @@
       <w:r>
         <w:t xml:space="preserve">is the heat capacity of the evaporator. </w:t>
       </w:r>
-      <w:proofErr w:type="spellStart"/>
       <w:r>
         <w:rPr>
           <w:rFonts w:ascii="Bookman Old Style" w:hAnsi="Bookman Old Style"/>
@@ -7025,7 +6892,6 @@
         </w:rPr>
         <w:t>ain</w:t>
       </w:r>
-      <w:proofErr w:type="spellEnd"/>
       <w:r>
         <w:rPr>
           <w:rFonts w:ascii="Bookman Old Style" w:hAnsi="Bookman Old Style"/>
@@ -7036,7 +6902,6 @@
       <w:r>
         <w:t xml:space="preserve">and </w:t>
       </w:r>
-      <w:proofErr w:type="spellStart"/>
       <w:r>
         <w:rPr>
           <w:rFonts w:ascii="Bookman Old Style" w:hAnsi="Bookman Old Style"/>
@@ -7052,17 +6917,7 @@
           <w:spacing w:val="3"/>
           <w:vertAlign w:val="subscript"/>
         </w:rPr>
-        <w:t>aout</w:t>
-      </w:r>
-      <w:proofErr w:type="spellEnd"/>
-      <w:r>
-        <w:rPr>
-          <w:rFonts w:ascii="Bookman Old Style" w:hAnsi="Bookman Old Style"/>
-          <w:i/>
-          <w:spacing w:val="3"/>
-          <w:vertAlign w:val="subscript"/>
-        </w:rPr>
-        <w:t xml:space="preserve"> </w:t>
+        <w:t xml:space="preserve">aout </w:t>
       </w:r>
       <w:r>
         <w:rPr>
@@ -8118,15 +7973,7 @@
         <w:jc w:val="both"/>
       </w:pPr>
       <w:r>
-        <w:t xml:space="preserve">The water tank represents the storage element in this system. Thermal energy is added to the storage via a spiral heat exchanger. </w:t>
-      </w:r>
-      <w:proofErr w:type="spellStart"/>
-      <w:r>
-        <w:t>Hor</w:t>
-      </w:r>
-      <w:proofErr w:type="spellEnd"/>
-      <w:r>
-        <w:t xml:space="preserve"> water can be extracted for DHW use from the top of the tank, while cold water is added from the bottom to maintain constant water volume. The layout of the storage tank is shown in the figure</w:t>
+        <w:t>The water tank represents the storage element in this system. Thermal energy is added to the storage via a spiral heat exchanger. Hor water can be extracted for DHW use from the top of the tank, while cold water is added from the bottom to maintain constant water volume. The layout of the storage tank is shown in the figure</w:t>
       </w:r>
     </w:p>
     <w:p>
@@ -8842,15 +8689,7 @@
         <w:t xml:space="preserve"> is the </w:t>
       </w:r>
       <w:r>
-        <w:t>Heat conductivity times area [W/</w:t>
-      </w:r>
-      <w:proofErr w:type="spellStart"/>
-      <w:r>
-        <w:t>mK</w:t>
-      </w:r>
-      <w:proofErr w:type="spellEnd"/>
-      <w:r>
-        <w:t xml:space="preserve"> ]. And dx is the length of the layer [m]. </w:t>
+        <w:t xml:space="preserve">Heat conductivity times area [W/mK ]. And dx is the length of the layer [m]. </w:t>
       </w:r>
       <w:r>
         <w:rPr>
@@ -11330,21 +11169,7 @@
         <w:rPr>
           <w:rFonts w:eastAsiaTheme="minorEastAsia"/>
         </w:rPr>
-        <w:t xml:space="preserve"> is the temperature of the incoming water to the heating coil from the heat pump </w:t>
-      </w:r>
-      <w:proofErr w:type="spellStart"/>
-      <w:r>
-        <w:rPr>
-          <w:rFonts w:eastAsiaTheme="minorEastAsia"/>
-        </w:rPr>
-        <w:t>condensor</w:t>
-      </w:r>
-      <w:proofErr w:type="spellEnd"/>
-      <w:r>
-        <w:rPr>
-          <w:rFonts w:eastAsiaTheme="minorEastAsia"/>
-        </w:rPr>
-        <w:t>.</w:t>
+        <w:t xml:space="preserve"> is the temperature of the incoming water to the heating coil from the heat pump condensor.</w:t>
       </w:r>
     </w:p>
     <w:p>
@@ -11892,6 +11717,11 @@
       </m:oMathPara>
     </w:p>
     <w:p>
+      <w:pPr>
+        <w:rPr>
+          <w:rFonts w:eastAsiaTheme="minorEastAsia"/>
+        </w:rPr>
+      </w:pPr>
       <w:r>
         <w:t xml:space="preserve">Where </w:t>
       </w:r>
@@ -11929,14 +11759,12 @@
         </w:rPr>
         <w:t xml:space="preserve"> is the temperature of the return water from the heating coil to the heat pump </w:t>
       </w:r>
-      <w:proofErr w:type="spellStart"/>
       <w:r>
         <w:rPr>
           <w:rFonts w:eastAsiaTheme="minorEastAsia"/>
         </w:rPr>
-        <w:t>condensor</w:t>
-      </w:r>
-      <w:proofErr w:type="spellEnd"/>
+        <w:t>condenser</w:t>
+      </w:r>
       <w:r>
         <w:rPr>
           <w:rFonts w:eastAsiaTheme="minorEastAsia"/>
@@ -11946,84 +11774,1154 @@
     </w:p>
     <w:p>
       <w:pPr>
-        <w:pStyle w:val="ListParagraph"/>
-        <w:ind w:left="1080" w:firstLine="0"/>
-      </w:pPr>
-      <w:r>
-        <w:t xml:space="preserve"> </w:t>
-      </w:r>
-    </w:p>
-    <w:p>
-      <w:pPr>
-        <w:jc w:val="both"/>
-      </w:pPr>
-    </w:p>
-    <w:p>
-      <w:pPr>
-        <w:pStyle w:val="Heading1"/>
+        <w:rPr>
+          <w:rFonts w:eastAsiaTheme="minorEastAsia"/>
+        </w:rPr>
+      </w:pPr>
+    </w:p>
+    <w:p>
+      <w:pPr>
+        <w:rPr>
+          <w:rFonts w:eastAsiaTheme="minorEastAsia"/>
+        </w:rPr>
+      </w:pPr>
+    </w:p>
+    <w:p>
+      <w:pPr>
+        <w:rPr>
+          <w:rFonts w:eastAsiaTheme="minorEastAsia"/>
+        </w:rPr>
+      </w:pPr>
+    </w:p>
+    <w:p>
+      <w:pPr>
+        <w:rPr>
+          <w:rFonts w:eastAsiaTheme="minorEastAsia"/>
+        </w:rPr>
+      </w:pPr>
+    </w:p>
+    <w:p>
+      <w:pPr>
+        <w:rPr>
+          <w:rFonts w:eastAsiaTheme="minorEastAsia"/>
+        </w:rPr>
+      </w:pPr>
+    </w:p>
+    <w:tbl>
+      <w:tblPr>
+        <w:tblStyle w:val="PlainTable2"/>
+        <w:tblW w:w="9385" w:type="dxa"/>
+        <w:tblLook w:val="04A0" w:firstRow="1" w:lastRow="0" w:firstColumn="1" w:lastColumn="0" w:noHBand="0" w:noVBand="1"/>
+      </w:tblPr>
+      <w:tblGrid>
+        <w:gridCol w:w="1429"/>
+        <w:gridCol w:w="4762"/>
+        <w:gridCol w:w="3194"/>
+      </w:tblGrid>
+      <w:tr>
+        <w:trPr>
+          <w:cnfStyle w:val="100000000000" w:firstRow="1" w:lastRow="0" w:firstColumn="0" w:lastColumn="0" w:oddVBand="0" w:evenVBand="0" w:oddHBand="0" w:evenHBand="0" w:firstRowFirstColumn="0" w:firstRowLastColumn="0" w:lastRowFirstColumn="0" w:lastRowLastColumn="0"/>
+        </w:trPr>
+        <w:tc>
+          <w:tcPr>
+            <w:cnfStyle w:val="001000000000" w:firstRow="0" w:lastRow="0" w:firstColumn="1" w:lastColumn="0" w:oddVBand="0" w:evenVBand="0" w:oddHBand="0" w:evenHBand="0" w:firstRowFirstColumn="0" w:firstRowLastColumn="0" w:lastRowFirstColumn="0" w:lastRowLastColumn="0"/>
+            <w:tcW w:w="1429" w:type="dxa"/>
+          </w:tcPr>
+          <w:p>
+            <w:r>
+              <w:t>Parameter</w:t>
+            </w:r>
+          </w:p>
+        </w:tc>
+        <w:tc>
+          <w:tcPr>
+            <w:tcW w:w="4762" w:type="dxa"/>
+          </w:tcPr>
+          <w:p>
+            <w:pPr>
+              <w:cnfStyle w:val="100000000000" w:firstRow="1" w:lastRow="0" w:firstColumn="0" w:lastColumn="0" w:oddVBand="0" w:evenVBand="0" w:oddHBand="0" w:evenHBand="0" w:firstRowFirstColumn="0" w:firstRowLastColumn="0" w:lastRowFirstColumn="0" w:lastRowLastColumn="0"/>
+            </w:pPr>
+            <w:r>
+              <w:t>Definition</w:t>
+            </w:r>
+          </w:p>
+        </w:tc>
+        <w:tc>
+          <w:tcPr>
+            <w:tcW w:w="3194" w:type="dxa"/>
+          </w:tcPr>
+          <w:p>
+            <w:pPr>
+              <w:cnfStyle w:val="100000000000" w:firstRow="1" w:lastRow="0" w:firstColumn="0" w:lastColumn="0" w:oddVBand="0" w:evenVBand="0" w:oddHBand="0" w:evenHBand="0" w:firstRowFirstColumn="0" w:firstRowLastColumn="0" w:lastRowFirstColumn="0" w:lastRowLastColumn="0"/>
+            </w:pPr>
+            <w:r>
+              <w:t>Value</w:t>
+            </w:r>
+          </w:p>
+        </w:tc>
+      </w:tr>
+      <w:tr>
+        <w:trPr>
+          <w:cnfStyle w:val="000000100000" w:firstRow="0" w:lastRow="0" w:firstColumn="0" w:lastColumn="0" w:oddVBand="0" w:evenVBand="0" w:oddHBand="1" w:evenHBand="0" w:firstRowFirstColumn="0" w:firstRowLastColumn="0" w:lastRowFirstColumn="0" w:lastRowLastColumn="0"/>
+        </w:trPr>
+        <w:tc>
+          <w:tcPr>
+            <w:cnfStyle w:val="001000000000" w:firstRow="0" w:lastRow="0" w:firstColumn="1" w:lastColumn="0" w:oddVBand="0" w:evenVBand="0" w:oddHBand="0" w:evenHBand="0" w:firstRowFirstColumn="0" w:firstRowLastColumn="0" w:lastRowFirstColumn="0" w:lastRowLastColumn="0"/>
+            <w:tcW w:w="1429" w:type="dxa"/>
+          </w:tcPr>
+          <w:p>
+            <w:r>
+              <w:t>k</w:t>
+            </w:r>
+          </w:p>
+        </w:tc>
+        <w:tc>
+          <w:tcPr>
+            <w:tcW w:w="4762" w:type="dxa"/>
+          </w:tcPr>
+          <w:p>
+            <w:pPr>
+              <w:cnfStyle w:val="000000100000" w:firstRow="0" w:lastRow="0" w:firstColumn="0" w:lastColumn="0" w:oddVBand="0" w:evenVBand="0" w:oddHBand="1" w:evenHBand="0" w:firstRowFirstColumn="0" w:firstRowLastColumn="0" w:lastRowFirstColumn="0" w:lastRowLastColumn="0"/>
+            </w:pPr>
+            <w:r>
+              <w:t>Heat conduction coefficient of h</w:t>
+            </w:r>
+            <w:r>
+              <w:t>eating coil</w:t>
+            </w:r>
+          </w:p>
+        </w:tc>
+        <w:tc>
+          <w:tcPr>
+            <w:tcW w:w="3194" w:type="dxa"/>
+          </w:tcPr>
+          <w:p>
+            <w:pPr>
+              <w:cnfStyle w:val="000000100000" w:firstRow="0" w:lastRow="0" w:firstColumn="0" w:lastColumn="0" w:oddVBand="0" w:evenVBand="0" w:oddHBand="1" w:evenHBand="0" w:firstRowFirstColumn="0" w:firstRowLastColumn="0" w:lastRowFirstColumn="0" w:lastRowLastColumn="0"/>
+              <w:rPr>
+                <w:color w:val="FF0000"/>
+              </w:rPr>
+            </w:pPr>
+            <w:r>
+              <w:t>0.469 kW/K</w:t>
+            </w:r>
+          </w:p>
+        </w:tc>
+      </w:tr>
+      <w:tr>
+        <w:tc>
+          <w:tcPr>
+            <w:cnfStyle w:val="001000000000" w:firstRow="0" w:lastRow="0" w:firstColumn="1" w:lastColumn="0" w:oddVBand="0" w:evenVBand="0" w:oddHBand="0" w:evenHBand="0" w:firstRowFirstColumn="0" w:firstRowLastColumn="0" w:lastRowFirstColumn="0" w:lastRowLastColumn="0"/>
+            <w:tcW w:w="1429" w:type="dxa"/>
+          </w:tcPr>
+          <w:p>
+            <m:oMathPara>
+              <m:oMathParaPr>
+                <m:jc m:val="left"/>
+              </m:oMathParaPr>
+              <m:oMath>
+                <m:sSub>
+                  <m:sSubPr>
+                    <m:ctrlPr>
+                      <w:rPr>
+                        <w:rFonts w:ascii="Cambria Math" w:hAnsi="Cambria Math"/>
+                        <w:b w:val="0"/>
+                        <w:bCs w:val="0"/>
+                        <w:i/>
+                      </w:rPr>
+                    </m:ctrlPr>
+                  </m:sSubPr>
+                  <m:e>
+                    <m:r>
+                      <m:rPr>
+                        <m:sty m:val="bi"/>
+                      </m:rPr>
+                      <w:rPr>
+                        <w:rFonts w:ascii="Cambria Math" w:hAnsi="Cambria Math"/>
+                      </w:rPr>
+                      <m:t>C</m:t>
+                    </m:r>
+                    <m:ctrlPr>
+                      <w:rPr>
+                        <w:rFonts w:ascii="Cambria Math" w:hAnsi="Cambria Math"/>
+                        <w:i/>
+                      </w:rPr>
+                    </m:ctrlPr>
+                  </m:e>
+                  <m:sub>
+                    <m:r>
+                      <m:rPr>
+                        <m:sty m:val="bi"/>
+                      </m:rPr>
+                      <w:rPr>
+                        <w:rFonts w:ascii="Cambria Math" w:hAnsi="Cambria Math"/>
+                      </w:rPr>
+                      <m:t>p</m:t>
+                    </m:r>
+                  </m:sub>
+                </m:sSub>
+              </m:oMath>
+            </m:oMathPara>
+          </w:p>
+        </w:tc>
+        <w:tc>
+          <w:tcPr>
+            <w:tcW w:w="4762" w:type="dxa"/>
+          </w:tcPr>
+          <w:p>
+            <w:pPr>
+              <w:cnfStyle w:val="000000000000" w:firstRow="0" w:lastRow="0" w:firstColumn="0" w:lastColumn="0" w:oddVBand="0" w:evenVBand="0" w:oddHBand="0" w:evenHBand="0" w:firstRowFirstColumn="0" w:firstRowLastColumn="0" w:lastRowFirstColumn="0" w:lastRowLastColumn="0"/>
+            </w:pPr>
+            <w:r>
+              <w:t>Specific heat coefficient (at constant pressure) of water</w:t>
+            </w:r>
+          </w:p>
+        </w:tc>
+        <w:tc>
+          <w:tcPr>
+            <w:tcW w:w="3194" w:type="dxa"/>
+          </w:tcPr>
+          <w:p>
+            <w:pPr>
+              <w:cnfStyle w:val="000000000000" w:firstRow="0" w:lastRow="0" w:firstColumn="0" w:lastColumn="0" w:oddVBand="0" w:evenVBand="0" w:oddHBand="0" w:evenHBand="0" w:firstRowFirstColumn="0" w:firstRowLastColumn="0" w:lastRowFirstColumn="0" w:lastRowLastColumn="0"/>
+            </w:pPr>
+            <w:r>
+              <w:t>4.18 kJ/(kg*K)</w:t>
+            </w:r>
+          </w:p>
+        </w:tc>
+      </w:tr>
+      <w:tr>
+        <w:trPr>
+          <w:cnfStyle w:val="000000100000" w:firstRow="0" w:lastRow="0" w:firstColumn="0" w:lastColumn="0" w:oddVBand="0" w:evenVBand="0" w:oddHBand="1" w:evenHBand="0" w:firstRowFirstColumn="0" w:firstRowLastColumn="0" w:lastRowFirstColumn="0" w:lastRowLastColumn="0"/>
+        </w:trPr>
+        <w:tc>
+          <w:tcPr>
+            <w:cnfStyle w:val="001000000000" w:firstRow="0" w:lastRow="0" w:firstColumn="1" w:lastColumn="0" w:oddVBand="0" w:evenVBand="0" w:oddHBand="0" w:evenHBand="0" w:firstRowFirstColumn="0" w:firstRowLastColumn="0" w:lastRowFirstColumn="0" w:lastRowLastColumn="0"/>
+            <w:tcW w:w="1429" w:type="dxa"/>
+          </w:tcPr>
+          <w:p>
+            <m:oMathPara>
+              <m:oMathParaPr>
+                <m:jc m:val="left"/>
+              </m:oMathParaPr>
+              <m:oMath>
+                <m:acc>
+                  <m:accPr>
+                    <m:chr m:val="̇"/>
+                    <m:ctrlPr>
+                      <w:rPr>
+                        <w:rFonts w:ascii="Cambria Math" w:hAnsi="Cambria Math"/>
+                        <w:b w:val="0"/>
+                        <w:bCs w:val="0"/>
+                        <w:i/>
+                      </w:rPr>
+                    </m:ctrlPr>
+                  </m:accPr>
+                  <m:e>
+                    <m:r>
+                      <m:rPr>
+                        <m:sty m:val="bi"/>
+                      </m:rPr>
+                      <w:rPr>
+                        <w:rFonts w:ascii="Cambria Math" w:hAnsi="Cambria Math"/>
+                      </w:rPr>
+                      <m:t>m</m:t>
+                    </m:r>
+                    <m:ctrlPr>
+                      <w:rPr>
+                        <w:rFonts w:ascii="Cambria Math" w:hAnsi="Cambria Math"/>
+                        <w:i/>
+                      </w:rPr>
+                    </m:ctrlPr>
+                  </m:e>
+                </m:acc>
+              </m:oMath>
+            </m:oMathPara>
+          </w:p>
+        </w:tc>
+        <w:tc>
+          <w:tcPr>
+            <w:tcW w:w="4762" w:type="dxa"/>
+          </w:tcPr>
+          <w:p>
+            <w:pPr>
+              <w:cnfStyle w:val="000000100000" w:firstRow="0" w:lastRow="0" w:firstColumn="0" w:lastColumn="0" w:oddVBand="0" w:evenVBand="0" w:oddHBand="1" w:evenHBand="0" w:firstRowFirstColumn="0" w:firstRowLastColumn="0" w:lastRowFirstColumn="0" w:lastRowLastColumn="0"/>
+            </w:pPr>
+            <w:r>
+              <w:t>Mass flow of heating water through coil</w:t>
+            </w:r>
+          </w:p>
+        </w:tc>
+        <w:tc>
+          <w:tcPr>
+            <w:tcW w:w="3194" w:type="dxa"/>
+          </w:tcPr>
+          <w:p>
+            <w:pPr>
+              <w:cnfStyle w:val="000000100000" w:firstRow="0" w:lastRow="0" w:firstColumn="0" w:lastColumn="0" w:oddVBand="0" w:evenVBand="0" w:oddHBand="1" w:evenHBand="0" w:firstRowFirstColumn="0" w:firstRowLastColumn="0" w:lastRowFirstColumn="0" w:lastRowLastColumn="0"/>
+              <w:rPr>
+                <w:lang w:val="nl-NL"/>
+              </w:rPr>
+            </w:pPr>
+            <w:r>
+              <w:rPr>
+                <w:highlight w:val="yellow"/>
+                <w:lang w:val="nl-NL"/>
+              </w:rPr>
+              <w:t>0.167 [Kg/min]</w:t>
+            </w:r>
+          </w:p>
+        </w:tc>
+      </w:tr>
+      <w:tr>
+        <w:tc>
+          <w:tcPr>
+            <w:cnfStyle w:val="001000000000" w:firstRow="0" w:lastRow="0" w:firstColumn="1" w:lastColumn="0" w:oddVBand="0" w:evenVBand="0" w:oddHBand="0" w:evenHBand="0" w:firstRowFirstColumn="0" w:firstRowLastColumn="0" w:lastRowFirstColumn="0" w:lastRowLastColumn="0"/>
+            <w:tcW w:w="1429" w:type="dxa"/>
+          </w:tcPr>
+          <w:p>
+            <m:oMathPara>
+              <m:oMathParaPr>
+                <m:jc m:val="left"/>
+              </m:oMathParaPr>
+              <m:oMath>
+                <m:r>
+                  <m:rPr>
+                    <m:sty m:val="bi"/>
+                  </m:rPr>
+                  <w:rPr>
+                    <w:rFonts w:ascii="Cambria Math" w:hAnsi="Cambria Math"/>
+                  </w:rPr>
+                  <m:t>dx</m:t>
+                </m:r>
+              </m:oMath>
+            </m:oMathPara>
+          </w:p>
+        </w:tc>
+        <w:tc>
+          <w:tcPr>
+            <w:tcW w:w="4762" w:type="dxa"/>
+          </w:tcPr>
+          <w:p>
+            <w:pPr>
+              <w:cnfStyle w:val="000000000000" w:firstRow="0" w:lastRow="0" w:firstColumn="0" w:lastColumn="0" w:oddVBand="0" w:evenVBand="0" w:oddHBand="0" w:evenHBand="0" w:firstRowFirstColumn="0" w:firstRowLastColumn="0" w:lastRowFirstColumn="0" w:lastRowLastColumn="0"/>
+            </w:pPr>
+            <w:r>
+              <w:t>Length of layer</w:t>
+            </w:r>
+          </w:p>
+        </w:tc>
+        <w:tc>
+          <w:tcPr>
+            <w:tcW w:w="3194" w:type="dxa"/>
+          </w:tcPr>
+          <w:p>
+            <w:pPr>
+              <w:cnfStyle w:val="000000000000" w:firstRow="0" w:lastRow="0" w:firstColumn="0" w:lastColumn="0" w:oddVBand="0" w:evenVBand="0" w:oddHBand="0" w:evenHBand="0" w:firstRowFirstColumn="0" w:firstRowLastColumn="0" w:lastRowFirstColumn="0" w:lastRowLastColumn="0"/>
+              <w:rPr>
+                <w:lang w:val="nl-NL"/>
+              </w:rPr>
+            </w:pPr>
+            <w:r>
+              <w:t>0.2147 m</w:t>
+            </w:r>
+          </w:p>
+        </w:tc>
+      </w:tr>
+      <w:tr>
+        <w:trPr>
+          <w:cnfStyle w:val="000000100000" w:firstRow="0" w:lastRow="0" w:firstColumn="0" w:lastColumn="0" w:oddVBand="0" w:evenVBand="0" w:oddHBand="1" w:evenHBand="0" w:firstRowFirstColumn="0" w:firstRowLastColumn="0" w:lastRowFirstColumn="0" w:lastRowLastColumn="0"/>
+        </w:trPr>
+        <w:tc>
+          <w:tcPr>
+            <w:cnfStyle w:val="001000000000" w:firstRow="0" w:lastRow="0" w:firstColumn="1" w:lastColumn="0" w:oddVBand="0" w:evenVBand="0" w:oddHBand="0" w:evenHBand="0" w:firstRowFirstColumn="0" w:firstRowLastColumn="0" w:lastRowFirstColumn="0" w:lastRowLastColumn="0"/>
+            <w:tcW w:w="1429" w:type="dxa"/>
+          </w:tcPr>
+          <w:p>
+            <m:oMathPara>
+              <m:oMathParaPr>
+                <m:jc m:val="left"/>
+              </m:oMathParaPr>
+              <m:oMath>
+                <m:r>
+                  <m:rPr>
+                    <m:sty m:val="bi"/>
+                  </m:rPr>
+                  <w:rPr>
+                    <w:rFonts w:ascii="Cambria Math" w:hAnsi="Cambria Math"/>
+                  </w:rPr>
+                  <m:t>λ</m:t>
+                </m:r>
+              </m:oMath>
+            </m:oMathPara>
+          </w:p>
+        </w:tc>
+        <w:tc>
+          <w:tcPr>
+            <w:tcW w:w="4762" w:type="dxa"/>
+          </w:tcPr>
+          <w:p>
+            <w:pPr>
+              <w:cnfStyle w:val="000000100000" w:firstRow="0" w:lastRow="0" w:firstColumn="0" w:lastColumn="0" w:oddVBand="0" w:evenVBand="0" w:oddHBand="1" w:evenHBand="0" w:firstRowFirstColumn="0" w:firstRowLastColumn="0" w:lastRowFirstColumn="0" w:lastRowLastColumn="0"/>
+            </w:pPr>
+            <w:r>
+              <w:t>Conductivity</w:t>
+            </w:r>
+          </w:p>
+        </w:tc>
+        <w:tc>
+          <w:tcPr>
+            <w:tcW w:w="3194" w:type="dxa"/>
+          </w:tcPr>
+          <w:p>
+            <w:pPr>
+              <w:cnfStyle w:val="000000100000" w:firstRow="0" w:lastRow="0" w:firstColumn="0" w:lastColumn="0" w:oddVBand="0" w:evenVBand="0" w:oddHBand="1" w:evenHBand="0" w:firstRowFirstColumn="0" w:firstRowLastColumn="0" w:lastRowFirstColumn="0" w:lastRowLastColumn="0"/>
+            </w:pPr>
+            <w:r>
+              <w:t>For water: 0.000591 kW / (m K)</w:t>
+            </w:r>
+          </w:p>
+          <w:p>
+            <w:pPr>
+              <w:cnfStyle w:val="000000100000" w:firstRow="0" w:lastRow="0" w:firstColumn="0" w:lastColumn="0" w:oddVBand="0" w:evenVBand="0" w:oddHBand="1" w:evenHBand="0" w:firstRowFirstColumn="0" w:firstRowLastColumn="0" w:lastRowFirstColumn="0" w:lastRowLastColumn="0"/>
+            </w:pPr>
+            <w:r>
+              <w:t>For steel: 0.0144 kW / (m K)</w:t>
+            </w:r>
+          </w:p>
+        </w:tc>
+      </w:tr>
+      <w:tr>
+        <w:tc>
+          <w:tcPr>
+            <w:cnfStyle w:val="001000000000" w:firstRow="0" w:lastRow="0" w:firstColumn="1" w:lastColumn="0" w:oddVBand="0" w:evenVBand="0" w:oddHBand="0" w:evenHBand="0" w:firstRowFirstColumn="0" w:firstRowLastColumn="0" w:lastRowFirstColumn="0" w:lastRowLastColumn="0"/>
+            <w:tcW w:w="1429" w:type="dxa"/>
+          </w:tcPr>
+          <w:p>
+            <m:oMathPara>
+              <m:oMathParaPr>
+                <m:jc m:val="left"/>
+              </m:oMathParaPr>
+              <m:oMath>
+                <m:sSub>
+                  <m:sSubPr>
+                    <m:ctrlPr>
+                      <w:rPr>
+                        <w:rFonts w:ascii="Cambria Math" w:hAnsi="Cambria Math"/>
+                        <w:b w:val="0"/>
+                        <w:bCs w:val="0"/>
+                        <w:i/>
+                      </w:rPr>
+                    </m:ctrlPr>
+                  </m:sSubPr>
+                  <m:e>
+                    <m:r>
+                      <m:rPr>
+                        <m:sty m:val="bi"/>
+                      </m:rPr>
+                      <w:rPr>
+                        <w:rFonts w:ascii="Cambria Math" w:hAnsi="Cambria Math"/>
+                      </w:rPr>
+                      <m:t>T</m:t>
+                    </m:r>
+                    <m:ctrlPr>
+                      <w:rPr>
+                        <w:rFonts w:ascii="Cambria Math" w:hAnsi="Cambria Math"/>
+                        <w:i/>
+                      </w:rPr>
+                    </m:ctrlPr>
+                  </m:e>
+                  <m:sub>
+                    <m:r>
+                      <m:rPr>
+                        <m:sty m:val="bi"/>
+                      </m:rPr>
+                      <w:rPr>
+                        <w:rFonts w:ascii="Cambria Math" w:hAnsi="Cambria Math"/>
+                      </w:rPr>
+                      <m:t>inlet</m:t>
+                    </m:r>
+                  </m:sub>
+                </m:sSub>
+              </m:oMath>
+            </m:oMathPara>
+          </w:p>
+        </w:tc>
+        <w:tc>
+          <w:tcPr>
+            <w:tcW w:w="4762" w:type="dxa"/>
+          </w:tcPr>
+          <w:p>
+            <w:pPr>
+              <w:cnfStyle w:val="000000000000" w:firstRow="0" w:lastRow="0" w:firstColumn="0" w:lastColumn="0" w:oddVBand="0" w:evenVBand="0" w:oddHBand="0" w:evenHBand="0" w:firstRowFirstColumn="0" w:firstRowLastColumn="0" w:lastRowFirstColumn="0" w:lastRowLastColumn="0"/>
+            </w:pPr>
+            <w:r>
+              <w:t>Temperature of inlet water</w:t>
+            </w:r>
+          </w:p>
+        </w:tc>
+        <w:tc>
+          <w:tcPr>
+            <w:tcW w:w="3194" w:type="dxa"/>
+          </w:tcPr>
+          <w:p>
+            <w:pPr>
+              <w:cnfStyle w:val="000000000000" w:firstRow="0" w:lastRow="0" w:firstColumn="0" w:lastColumn="0" w:oddVBand="0" w:evenVBand="0" w:oddHBand="0" w:evenHBand="0" w:firstRowFirstColumn="0" w:firstRowLastColumn="0" w:lastRowFirstColumn="0" w:lastRowLastColumn="0"/>
+            </w:pPr>
+            <w:r>
+              <w:t xml:space="preserve">10 °C </w:t>
+            </w:r>
+          </w:p>
+        </w:tc>
+      </w:tr>
+      <w:tr>
+        <w:trPr>
+          <w:cnfStyle w:val="000000100000" w:firstRow="0" w:lastRow="0" w:firstColumn="0" w:lastColumn="0" w:oddVBand="0" w:evenVBand="0" w:oddHBand="1" w:evenHBand="0" w:firstRowFirstColumn="0" w:firstRowLastColumn="0" w:lastRowFirstColumn="0" w:lastRowLastColumn="0"/>
+        </w:trPr>
+        <w:tc>
+          <w:tcPr>
+            <w:cnfStyle w:val="001000000000" w:firstRow="0" w:lastRow="0" w:firstColumn="1" w:lastColumn="0" w:oddVBand="0" w:evenVBand="0" w:oddHBand="0" w:evenHBand="0" w:firstRowFirstColumn="0" w:firstRowLastColumn="0" w:lastRowFirstColumn="0" w:lastRowLastColumn="0"/>
+            <w:tcW w:w="1429" w:type="dxa"/>
+          </w:tcPr>
+          <w:p>
+            <m:oMath>
+              <m:sSub>
+                <m:sSubPr>
+                  <m:ctrlPr>
+                    <w:rPr>
+                      <w:rFonts w:ascii="Cambria Math" w:eastAsia="Calibri" w:hAnsi="Cambria Math" w:cs="Times New Roman"/>
+                      <w:i/>
+                    </w:rPr>
+                  </m:ctrlPr>
+                </m:sSubPr>
+                <m:e>
+                  <m:r>
+                    <m:rPr>
+                      <m:sty m:val="bi"/>
+                    </m:rPr>
+                    <w:rPr>
+                      <w:rFonts w:ascii="Cambria Math" w:eastAsia="Calibri" w:hAnsi="Cambria Math" w:cs="Times New Roman"/>
+                    </w:rPr>
+                    <m:t>C</m:t>
+                  </m:r>
+                  <m:ctrlPr>
+                    <w:rPr>
+                      <w:rFonts w:ascii="Cambria Math" w:eastAsia="Calibri" w:hAnsi="Cambria Math" w:cs="Times New Roman"/>
+                      <w:b w:val="0"/>
+                      <w:bCs w:val="0"/>
+                      <w:i/>
+                    </w:rPr>
+                  </m:ctrlPr>
+                </m:e>
+                <m:sub>
+                  <m:r>
+                    <m:rPr>
+                      <m:sty m:val="bi"/>
+                    </m:rPr>
+                    <w:rPr>
+                      <w:rFonts w:ascii="Cambria Math" w:eastAsia="Calibri" w:hAnsi="Cambria Math" w:cs="Times New Roman"/>
+                    </w:rPr>
+                    <m:t>element</m:t>
+                  </m:r>
+                </m:sub>
+              </m:sSub>
+            </m:oMath>
+            <w:r>
+              <w:rPr>
+                <w:rFonts w:ascii="Calibri" w:eastAsia="Calibri" w:hAnsi="Calibri" w:cs="Times New Roman"/>
+              </w:rPr>
+              <w:t xml:space="preserve"> </w:t>
+            </w:r>
+          </w:p>
+        </w:tc>
+        <w:tc>
+          <w:tcPr>
+            <w:tcW w:w="4762" w:type="dxa"/>
+          </w:tcPr>
+          <w:p>
+            <w:pPr>
+              <w:cnfStyle w:val="000000100000" w:firstRow="0" w:lastRow="0" w:firstColumn="0" w:lastColumn="0" w:oddVBand="0" w:evenVBand="0" w:oddHBand="1" w:evenHBand="0" w:firstRowFirstColumn="0" w:firstRowLastColumn="0" w:lastRowFirstColumn="0" w:lastRowLastColumn="0"/>
+            </w:pPr>
+            <w:r>
+              <w:t xml:space="preserve">Heat capacity of single </w:t>
+            </w:r>
+            <w:r>
+              <w:t>layer</w:t>
+            </w:r>
+            <w:r>
+              <w:t xml:space="preserve"> (including water volume and wall capacity)</w:t>
+            </w:r>
+          </w:p>
+        </w:tc>
+        <w:tc>
+          <w:tcPr>
+            <w:tcW w:w="3194" w:type="dxa"/>
+          </w:tcPr>
+          <w:p>
+            <w:pPr>
+              <w:cnfStyle w:val="000000100000" w:firstRow="0" w:lastRow="0" w:firstColumn="0" w:lastColumn="0" w:oddVBand="0" w:evenVBand="0" w:oddHBand="1" w:evenHBand="0" w:firstRowFirstColumn="0" w:firstRowLastColumn="0" w:lastRowFirstColumn="0" w:lastRowLastColumn="0"/>
+            </w:pPr>
+            <w:r>
+              <w:t>191.4 kJ/K</w:t>
+            </w:r>
+          </w:p>
+        </w:tc>
+      </w:tr>
+      <w:tr>
+        <w:tc>
+          <w:tcPr>
+            <w:cnfStyle w:val="001000000000" w:firstRow="0" w:lastRow="0" w:firstColumn="1" w:lastColumn="0" w:oddVBand="0" w:evenVBand="0" w:oddHBand="0" w:evenHBand="0" w:firstRowFirstColumn="0" w:firstRowLastColumn="0" w:lastRowFirstColumn="0" w:lastRowLastColumn="0"/>
+            <w:tcW w:w="1429" w:type="dxa"/>
+          </w:tcPr>
+          <w:p>
+            <m:oMathPara>
+              <m:oMathParaPr>
+                <m:jc m:val="left"/>
+              </m:oMathParaPr>
+              <m:oMath>
+                <m:sSub>
+                  <m:sSubPr>
+                    <m:ctrlPr>
+                      <w:rPr>
+                        <w:rFonts w:ascii="Cambria Math" w:eastAsia="Calibri" w:hAnsi="Cambria Math" w:cs="Times New Roman"/>
+                        <w:i/>
+                      </w:rPr>
+                    </m:ctrlPr>
+                  </m:sSubPr>
+                  <m:e>
+                    <m:r>
+                      <m:rPr>
+                        <m:sty m:val="bi"/>
+                      </m:rPr>
+                      <w:rPr>
+                        <w:rFonts w:ascii="Cambria Math" w:eastAsia="Calibri" w:hAnsi="Cambria Math" w:cs="Times New Roman"/>
+                      </w:rPr>
+                      <m:t>λ</m:t>
+                    </m:r>
+                  </m:e>
+                  <m:sub>
+                    <m:r>
+                      <m:rPr>
+                        <m:sty m:val="bi"/>
+                      </m:rPr>
+                      <w:rPr>
+                        <w:rFonts w:ascii="Cambria Math" w:eastAsia="Calibri" w:hAnsi="Cambria Math" w:cs="Times New Roman"/>
+                      </w:rPr>
+                      <m:t>water</m:t>
+                    </m:r>
+                  </m:sub>
+                </m:sSub>
+                <m:sSub>
+                  <m:sSubPr>
+                    <m:ctrlPr>
+                      <w:rPr>
+                        <w:rFonts w:ascii="Cambria Math" w:eastAsia="Calibri" w:hAnsi="Cambria Math" w:cs="Times New Roman"/>
+                        <w:i/>
+                      </w:rPr>
+                    </m:ctrlPr>
+                  </m:sSubPr>
+                  <m:e>
+                    <m:r>
+                      <m:rPr>
+                        <m:sty m:val="bi"/>
+                      </m:rPr>
+                      <w:rPr>
+                        <w:rFonts w:ascii="Cambria Math" w:eastAsia="Calibri" w:hAnsi="Cambria Math" w:cs="Times New Roman"/>
+                      </w:rPr>
+                      <m:t>A</m:t>
+                    </m:r>
+                  </m:e>
+                  <m:sub>
+                    <m:r>
+                      <m:rPr>
+                        <m:sty m:val="bi"/>
+                      </m:rPr>
+                      <w:rPr>
+                        <w:rFonts w:ascii="Cambria Math" w:eastAsia="Calibri" w:hAnsi="Cambria Math" w:cs="Times New Roman"/>
+                      </w:rPr>
+                      <m:t>tank</m:t>
+                    </m:r>
+                  </m:sub>
+                </m:sSub>
+                <m:r>
+                  <m:rPr>
+                    <m:sty m:val="bi"/>
+                  </m:rPr>
+                  <w:rPr>
+                    <w:rFonts w:ascii="Cambria Math" w:eastAsia="Calibri" w:hAnsi="Cambria Math" w:cs="Times New Roman"/>
+                  </w:rPr>
+                  <m:t>+</m:t>
+                </m:r>
+                <m:sSub>
+                  <m:sSubPr>
+                    <m:ctrlPr>
+                      <w:rPr>
+                        <w:rFonts w:ascii="Cambria Math" w:eastAsia="Calibri" w:hAnsi="Cambria Math" w:cs="Times New Roman"/>
+                        <w:i/>
+                      </w:rPr>
+                    </m:ctrlPr>
+                  </m:sSubPr>
+                  <m:e>
+                    <m:r>
+                      <m:rPr>
+                        <m:sty m:val="bi"/>
+                      </m:rPr>
+                      <w:rPr>
+                        <w:rFonts w:ascii="Cambria Math" w:eastAsia="Calibri" w:hAnsi="Cambria Math" w:cs="Times New Roman"/>
+                      </w:rPr>
+                      <m:t>λ</m:t>
+                    </m:r>
+                  </m:e>
+                  <m:sub>
+                    <m:r>
+                      <m:rPr>
+                        <m:sty m:val="bi"/>
+                      </m:rPr>
+                      <w:rPr>
+                        <w:rFonts w:ascii="Cambria Math" w:eastAsia="Calibri" w:hAnsi="Cambria Math" w:cs="Times New Roman"/>
+                      </w:rPr>
+                      <m:t>tank</m:t>
+                    </m:r>
+                  </m:sub>
+                </m:sSub>
+                <m:sSub>
+                  <m:sSubPr>
+                    <m:ctrlPr>
+                      <w:rPr>
+                        <w:rFonts w:ascii="Cambria Math" w:eastAsia="Calibri" w:hAnsi="Cambria Math" w:cs="Times New Roman"/>
+                        <w:i/>
+                      </w:rPr>
+                    </m:ctrlPr>
+                  </m:sSubPr>
+                  <m:e>
+                    <m:r>
+                      <m:rPr>
+                        <m:sty m:val="bi"/>
+                      </m:rPr>
+                      <w:rPr>
+                        <w:rFonts w:ascii="Cambria Math" w:eastAsia="Calibri" w:hAnsi="Cambria Math" w:cs="Times New Roman"/>
+                      </w:rPr>
+                      <m:t>A</m:t>
+                    </m:r>
+                  </m:e>
+                  <m:sub>
+                    <m:r>
+                      <m:rPr>
+                        <m:sty m:val="bi"/>
+                      </m:rPr>
+                      <w:rPr>
+                        <w:rFonts w:ascii="Cambria Math" w:eastAsia="Calibri" w:hAnsi="Cambria Math" w:cs="Times New Roman"/>
+                      </w:rPr>
+                      <m:t>wall</m:t>
+                    </m:r>
+                  </m:sub>
+                </m:sSub>
+              </m:oMath>
+            </m:oMathPara>
+          </w:p>
+        </w:tc>
+        <w:tc>
+          <w:tcPr>
+            <w:tcW w:w="4762" w:type="dxa"/>
+          </w:tcPr>
+          <w:p>
+            <w:pPr>
+              <w:cnfStyle w:val="000000000000" w:firstRow="0" w:lastRow="0" w:firstColumn="0" w:lastColumn="0" w:oddVBand="0" w:evenVBand="0" w:oddHBand="0" w:evenHBand="0" w:firstRowFirstColumn="0" w:firstRowLastColumn="0" w:lastRowFirstColumn="0" w:lastRowLastColumn="0"/>
+            </w:pPr>
+            <w:r>
+              <w:t>Heat conductivity times area; tank (and fluid) property</w:t>
+            </w:r>
+          </w:p>
+        </w:tc>
+        <w:tc>
+          <w:tcPr>
+            <w:tcW w:w="3194" w:type="dxa"/>
+          </w:tcPr>
+          <w:p>
+            <w:pPr>
+              <w:cnfStyle w:val="000000000000" w:firstRow="0" w:lastRow="0" w:firstColumn="0" w:lastColumn="0" w:oddVBand="0" w:evenVBand="0" w:oddHBand="0" w:evenHBand="0" w:firstRowFirstColumn="0" w:firstRowLastColumn="0" w:lastRowFirstColumn="0" w:lastRowLastColumn="0"/>
+            </w:pPr>
+            <w:r>
+              <w:t>2.072e-4 kW*m/K</w:t>
+            </w:r>
+          </w:p>
+        </w:tc>
+      </w:tr>
+      <w:tr>
+        <w:trPr>
+          <w:cnfStyle w:val="000000100000" w:firstRow="0" w:lastRow="0" w:firstColumn="0" w:lastColumn="0" w:oddVBand="0" w:evenVBand="0" w:oddHBand="1" w:evenHBand="0" w:firstRowFirstColumn="0" w:firstRowLastColumn="0" w:lastRowFirstColumn="0" w:lastRowLastColumn="0"/>
+        </w:trPr>
+        <w:tc>
+          <w:tcPr>
+            <w:cnfStyle w:val="001000000000" w:firstRow="0" w:lastRow="0" w:firstColumn="1" w:lastColumn="0" w:oddVBand="0" w:evenVBand="0" w:oddHBand="0" w:evenHBand="0" w:firstRowFirstColumn="0" w:firstRowLastColumn="0" w:lastRowFirstColumn="0" w:lastRowLastColumn="0"/>
+            <w:tcW w:w="1429" w:type="dxa"/>
+          </w:tcPr>
+          <w:p>
+            <w:pPr>
+              <w:rPr>
+                <w:rFonts w:ascii="Calibri" w:eastAsia="Calibri" w:hAnsi="Calibri" w:cs="Times New Roman"/>
+                <w:b w:val="0"/>
+                <w:bCs w:val="0"/>
+              </w:rPr>
+            </w:pPr>
+            <m:oMath>
+              <m:sSub>
+                <m:sSubPr>
+                  <m:ctrlPr>
+                    <w:rPr>
+                      <w:rFonts w:ascii="Cambria Math" w:eastAsia="Calibri" w:hAnsi="Cambria Math" w:cs="Times New Roman"/>
+                      <w:b w:val="0"/>
+                      <w:bCs w:val="0"/>
+                      <w:i/>
+                    </w:rPr>
+                  </m:ctrlPr>
+                </m:sSubPr>
+                <m:e>
+                  <m:r>
+                    <m:rPr>
+                      <m:sty m:val="bi"/>
+                    </m:rPr>
+                    <w:rPr>
+                      <w:rFonts w:ascii="Cambria Math" w:eastAsia="Calibri" w:hAnsi="Cambria Math" w:cs="Times New Roman"/>
+                    </w:rPr>
+                    <m:t>K</m:t>
+                  </m:r>
+                  <m:ctrlPr>
+                    <w:rPr>
+                      <w:rFonts w:ascii="Cambria Math" w:eastAsia="Calibri" w:hAnsi="Cambria Math" w:cs="Times New Roman"/>
+                      <w:i/>
+                    </w:rPr>
+                  </m:ctrlPr>
+                </m:e>
+                <m:sub>
+                  <m:r>
+                    <m:rPr>
+                      <m:sty m:val="bi"/>
+                    </m:rPr>
+                    <w:rPr>
+                      <w:rFonts w:ascii="Cambria Math" w:eastAsia="Calibri" w:hAnsi="Cambria Math" w:cs="Times New Roman"/>
+                    </w:rPr>
+                    <m:t>loss</m:t>
+                  </m:r>
+                </m:sub>
+              </m:sSub>
+            </m:oMath>
+            <w:r>
+              <w:rPr>
+                <w:rFonts w:ascii="Calibri" w:eastAsia="Calibri" w:hAnsi="Calibri" w:cs="Times New Roman"/>
+                <w:b w:val="0"/>
+                <w:bCs w:val="0"/>
+              </w:rPr>
+              <w:t xml:space="preserve"> </w:t>
+            </w:r>
+          </w:p>
+        </w:tc>
+        <w:tc>
+          <w:tcPr>
+            <w:tcW w:w="4762" w:type="dxa"/>
+          </w:tcPr>
+          <w:p>
+            <w:pPr>
+              <w:cnfStyle w:val="000000100000" w:firstRow="0" w:lastRow="0" w:firstColumn="0" w:lastColumn="0" w:oddVBand="0" w:evenVBand="0" w:oddHBand="1" w:evenHBand="0" w:firstRowFirstColumn="0" w:firstRowLastColumn="0" w:lastRowFirstColumn="0" w:lastRowLastColumn="0"/>
+            </w:pPr>
+            <w:r>
+              <w:t>Heat loss coefficient of outside of tank</w:t>
+            </w:r>
+          </w:p>
+        </w:tc>
+        <w:tc>
+          <w:tcPr>
+            <w:tcW w:w="3194" w:type="dxa"/>
+          </w:tcPr>
+          <w:p>
+            <w:pPr>
+              <w:cnfStyle w:val="000000100000" w:firstRow="0" w:lastRow="0" w:firstColumn="0" w:lastColumn="0" w:oddVBand="0" w:evenVBand="0" w:oddHBand="1" w:evenHBand="0" w:firstRowFirstColumn="0" w:firstRowLastColumn="0" w:lastRowFirstColumn="0" w:lastRowLastColumn="0"/>
+            </w:pPr>
+            <w:r>
+              <w:t>3.82 W/(m</w:t>
+            </w:r>
+            <w:r>
+              <w:rPr>
+                <w:vertAlign w:val="superscript"/>
+              </w:rPr>
+              <w:t>2</w:t>
+            </w:r>
+            <w:r>
+              <w:t>K)</w:t>
+            </w:r>
+          </w:p>
+        </w:tc>
+      </w:tr>
+      <w:tr>
+        <w:tc>
+          <w:tcPr>
+            <w:cnfStyle w:val="001000000000" w:firstRow="0" w:lastRow="0" w:firstColumn="1" w:lastColumn="0" w:oddVBand="0" w:evenVBand="0" w:oddHBand="0" w:evenHBand="0" w:firstRowFirstColumn="0" w:firstRowLastColumn="0" w:lastRowFirstColumn="0" w:lastRowLastColumn="0"/>
+            <w:tcW w:w="1429" w:type="dxa"/>
+          </w:tcPr>
+          <w:p>
+            <w:pPr>
+              <w:rPr>
+                <w:rFonts w:ascii="Calibri" w:eastAsia="Calibri" w:hAnsi="Calibri" w:cs="Times New Roman"/>
+              </w:rPr>
+            </w:pPr>
+            <m:oMath>
+              <m:sSub>
+                <m:sSubPr>
+                  <m:ctrlPr>
+                    <w:rPr>
+                      <w:rFonts w:ascii="Cambria Math" w:eastAsia="Calibri" w:hAnsi="Cambria Math" w:cs="Times New Roman"/>
+                      <w:b w:val="0"/>
+                      <w:bCs w:val="0"/>
+                      <w:i/>
+                    </w:rPr>
+                  </m:ctrlPr>
+                </m:sSubPr>
+                <m:e>
+                  <m:r>
+                    <m:rPr>
+                      <m:sty m:val="bi"/>
+                    </m:rPr>
+                    <w:rPr>
+                      <w:rFonts w:ascii="Cambria Math" w:eastAsia="Calibri" w:hAnsi="Cambria Math" w:cs="Times New Roman"/>
+                    </w:rPr>
+                    <m:t>A</m:t>
+                  </m:r>
+                  <m:ctrlPr>
+                    <w:rPr>
+                      <w:rFonts w:ascii="Cambria Math" w:eastAsia="Calibri" w:hAnsi="Cambria Math" w:cs="Times New Roman"/>
+                      <w:i/>
+                    </w:rPr>
+                  </m:ctrlPr>
+                </m:e>
+                <m:sub>
+                  <m:r>
+                    <m:rPr>
+                      <m:sty m:val="bi"/>
+                    </m:rPr>
+                    <w:rPr>
+                      <w:rFonts w:ascii="Cambria Math" w:eastAsia="Calibri" w:hAnsi="Cambria Math" w:cs="Times New Roman"/>
+                    </w:rPr>
+                    <m:t>outside</m:t>
+                  </m:r>
+                </m:sub>
+              </m:sSub>
+            </m:oMath>
+            <w:r>
+              <w:rPr>
+                <w:rFonts w:ascii="Calibri" w:eastAsia="Calibri" w:hAnsi="Calibri" w:cs="Times New Roman"/>
+                <w:b w:val="0"/>
+                <w:bCs w:val="0"/>
+              </w:rPr>
+              <w:t xml:space="preserve"> </w:t>
+            </w:r>
+          </w:p>
+        </w:tc>
+        <w:tc>
+          <w:tcPr>
+            <w:tcW w:w="4762" w:type="dxa"/>
+          </w:tcPr>
+          <w:p>
+            <w:pPr>
+              <w:cnfStyle w:val="000000000000" w:firstRow="0" w:lastRow="0" w:firstColumn="0" w:lastColumn="0" w:oddVBand="0" w:evenVBand="0" w:oddHBand="0" w:evenHBand="0" w:firstRowFirstColumn="0" w:firstRowLastColumn="0" w:lastRowFirstColumn="0" w:lastRowLastColumn="0"/>
+            </w:pPr>
+            <w:r>
+              <w:t>Outside area of tank</w:t>
+            </w:r>
+          </w:p>
+        </w:tc>
+        <w:tc>
+          <w:tcPr>
+            <w:tcW w:w="3194" w:type="dxa"/>
+          </w:tcPr>
+          <w:p>
+            <w:pPr>
+              <w:cnfStyle w:val="000000000000" w:firstRow="0" w:lastRow="0" w:firstColumn="0" w:lastColumn="0" w:oddVBand="0" w:evenVBand="0" w:oddHBand="0" w:evenHBand="0" w:firstRowFirstColumn="0" w:firstRowLastColumn="0" w:lastRowFirstColumn="0" w:lastRowLastColumn="0"/>
+            </w:pPr>
+            <w:r>
+              <w:t>1.69 m</w:t>
+            </w:r>
+            <w:r>
+              <w:rPr>
+                <w:vertAlign w:val="superscript"/>
+              </w:rPr>
+              <w:t>2</w:t>
+            </w:r>
+          </w:p>
+        </w:tc>
+      </w:tr>
+      <w:tr>
+        <w:trPr>
+          <w:cnfStyle w:val="000000100000" w:firstRow="0" w:lastRow="0" w:firstColumn="0" w:lastColumn="0" w:oddVBand="0" w:evenVBand="0" w:oddHBand="1" w:evenHBand="0" w:firstRowFirstColumn="0" w:firstRowLastColumn="0" w:lastRowFirstColumn="0" w:lastRowLastColumn="0"/>
+        </w:trPr>
+        <w:tc>
+          <w:tcPr>
+            <w:cnfStyle w:val="001000000000" w:firstRow="0" w:lastRow="0" w:firstColumn="1" w:lastColumn="0" w:oddVBand="0" w:evenVBand="0" w:oddHBand="0" w:evenHBand="0" w:firstRowFirstColumn="0" w:firstRowLastColumn="0" w:lastRowFirstColumn="0" w:lastRowLastColumn="0"/>
+            <w:tcW w:w="1429" w:type="dxa"/>
+          </w:tcPr>
+          <w:p>
+            <w:pPr>
+              <w:rPr>
+                <w:rFonts w:ascii="Calibri" w:eastAsia="Calibri" w:hAnsi="Calibri" w:cs="Times New Roman"/>
+              </w:rPr>
+            </w:pPr>
+            <m:oMath>
+              <m:r>
+                <m:rPr>
+                  <m:sty m:val="bi"/>
+                </m:rPr>
+                <w:rPr>
+                  <w:rFonts w:ascii="Cambria Math" w:eastAsia="Calibri" w:hAnsi="Cambria Math" w:cs="Times New Roman"/>
+                </w:rPr>
+                <m:t>τ</m:t>
+              </m:r>
+            </m:oMath>
+            <w:r>
+              <w:rPr>
+                <w:rFonts w:ascii="Calibri" w:eastAsia="Calibri" w:hAnsi="Calibri" w:cs="Times New Roman"/>
+              </w:rPr>
+              <w:t xml:space="preserve"> </w:t>
+            </w:r>
+          </w:p>
+        </w:tc>
+        <w:tc>
+          <w:tcPr>
+            <w:tcW w:w="4762" w:type="dxa"/>
+          </w:tcPr>
+          <w:p>
+            <w:pPr>
+              <w:cnfStyle w:val="000000100000" w:firstRow="0" w:lastRow="0" w:firstColumn="0" w:lastColumn="0" w:oddVBand="0" w:evenVBand="0" w:oddHBand="1" w:evenHBand="0" w:firstRowFirstColumn="0" w:firstRowLastColumn="0" w:lastRowFirstColumn="0" w:lastRowLastColumn="0"/>
+            </w:pPr>
+            <w:r>
+              <w:t xml:space="preserve">Time-constant for convection speed. </w:t>
+            </w:r>
+          </w:p>
+        </w:tc>
+        <w:tc>
+          <w:tcPr>
+            <w:tcW w:w="3194" w:type="dxa"/>
+          </w:tcPr>
+          <w:p>
+            <w:pPr>
+              <w:cnfStyle w:val="000000100000" w:firstRow="0" w:lastRow="0" w:firstColumn="0" w:lastColumn="0" w:oddVBand="0" w:evenVBand="0" w:oddHBand="1" w:evenHBand="0" w:firstRowFirstColumn="0" w:firstRowLastColumn="0" w:lastRowFirstColumn="0" w:lastRowLastColumn="0"/>
+            </w:pPr>
+            <w:r>
+              <w:t>10 s</w:t>
+            </w:r>
+          </w:p>
+        </w:tc>
+      </w:tr>
+    </w:tbl>
+    <w:p>
+      <w:pPr>
+        <w:pStyle w:val="Caption"/>
+        <w:jc w:val="center"/>
+        <w:rPr>
+          <w:rFonts w:eastAsiaTheme="minorEastAsia"/>
+        </w:rPr>
+      </w:pPr>
+      <w:r>
+        <w:t xml:space="preserve">Figure </w:t>
+      </w:r>
+      <w:r>
+        <w:fldChar w:fldCharType="begin"/>
+      </w:r>
+      <w:r>
+        <w:instrText xml:space="preserve"> SEQ Figure \* ARABIC </w:instrText>
+      </w:r>
+      <w:r>
+        <w:fldChar w:fldCharType="separate"/>
+      </w:r>
+      <w:r>
+        <w:rPr>
+          <w:noProof/>
+        </w:rPr>
+        <w:t>12</w:t>
+      </w:r>
+      <w:r>
+        <w:fldChar w:fldCharType="end"/>
+      </w:r>
+      <w:r>
+        <w:t>: Physical Parameters of the storage tank</w:t>
+      </w:r>
+    </w:p>
+    <w:p>
+      <w:pPr>
+        <w:rPr>
+          <w:rFonts w:eastAsiaTheme="minorEastAsia"/>
+        </w:rPr>
+      </w:pPr>
+      <w:r>
+        <w:rPr>
+          <w:rFonts w:eastAsiaTheme="minorEastAsia"/>
+        </w:rPr>
+        <w:br w:type="page"/>
+      </w:r>
+    </w:p>
+    <w:p>
+      <w:pPr>
+        <w:pStyle w:val="Heading2"/>
         <w:numPr>
-          <w:ilvl w:val="0"/>
+          <w:ilvl w:val="1"/>
           <w:numId w:val="2"/>
         </w:numPr>
-        <w:ind w:left="0"/>
-      </w:pPr>
-      <w:r>
+        <w:ind w:left="270"/>
+        <w:rPr>
+          <w:rFonts w:eastAsiaTheme="minorEastAsia"/>
+        </w:rPr>
+      </w:pPr>
+      <w:r>
+        <w:rPr>
+          <w:rFonts w:eastAsiaTheme="minorEastAsia"/>
+        </w:rPr>
         <w:lastRenderedPageBreak/>
-        <w:t>Model Predictive Controller (MPC)</w:t>
+        <w:t xml:space="preserve">Simulink </w:t>
+      </w:r>
+      <w:r>
+        <w:rPr>
+          <w:rFonts w:eastAsiaTheme="minorEastAsia"/>
+        </w:rPr>
+        <w:t>Implementation</w:t>
+      </w:r>
+      <w:r>
+        <w:rPr>
+          <w:rFonts w:eastAsiaTheme="minorEastAsia"/>
+        </w:rPr>
+        <w:t>:</w:t>
+      </w:r>
+    </w:p>
+    <w:p>
+      <w:r>
+        <w:t xml:space="preserve">The mathematical models presented </w:t>
+      </w:r>
+      <w:r>
+        <w:t>in</w:t>
+      </w:r>
+      <w:r>
+        <w:t xml:space="preserve"> the previous section were implemented in Simulink. The figures below provide an overview of the implementation of the </w:t>
+      </w:r>
+      <w:r>
+        <w:t xml:space="preserve">various </w:t>
+      </w:r>
+      <w:r>
+        <w:t xml:space="preserve">subsystems. </w:t>
+      </w:r>
+      <w:r>
+        <w:t xml:space="preserve">Due to the complexity of the inner sub models, only the outer layers are shown. </w:t>
       </w:r>
     </w:p>
     <w:p/>
-    <w:p>
-      <w:pPr>
-        <w:jc w:val="both"/>
-      </w:pPr>
-      <w:r>
-        <w:t>Model predictive control (MPC) is a feedback control technique in which the control law (</w:t>
-      </w:r>
-      <w:proofErr w:type="spellStart"/>
-      <w:r>
-        <w:t>i.e</w:t>
-      </w:r>
-      <w:proofErr w:type="spellEnd"/>
-      <w:r>
-        <w:t xml:space="preserve"> </w:t>
-      </w:r>
-      <w:r>
-        <w:t xml:space="preserve">actuator setpoints) </w:t>
-      </w:r>
-      <w:r>
-        <w:t>are</w:t>
-      </w:r>
-      <w:r>
-        <w:t xml:space="preserve"> obtained by solving an optimization problem. MPC </w:t>
-      </w:r>
-      <w:r>
-        <w:t>utilizes a dynamic model to predict the future response of a plant, and computes the optimal control action as the solution of a suitably formulated optimization problem.</w:t>
-      </w:r>
-      <w:r>
-        <w:t xml:space="preserve"> MPC </w:t>
-      </w:r>
-      <w:r>
-        <w:t>has been in use in the process industries such as chemical plants and oil refineries since the 1980s</w:t>
-      </w:r>
-      <w:r>
-        <w:t xml:space="preserve">. </w:t>
-      </w:r>
-    </w:p>
     <w:p>
       <w:pPr>
         <w:keepNext/>
         <w:jc w:val="center"/>
       </w:pPr>
       <w:r>
-        <w:rPr>
-          <w:noProof/>
-        </w:rPr>
         <w:drawing>
-          <wp:inline distT="0" distB="0" distL="0" distR="0" wp14:anchorId="0A8F52A1" wp14:editId="76623430">
-            <wp:extent cx="5731510" cy="2993390"/>
-            <wp:effectExtent l="0" t="0" r="2540" b="0"/>
-            <wp:docPr id="18" name="Picture 18"/>
+          <wp:inline distT="0" distB="0" distL="0" distR="0" wp14:anchorId="15C9666F" wp14:editId="3B696C9D">
+            <wp:extent cx="3108960" cy="1535084"/>
+            <wp:effectExtent l="0" t="0" r="0" b="8255"/>
+            <wp:docPr id="13" name="Picture 13"/>
             <wp:cNvGraphicFramePr>
               <a:graphicFrameLocks xmlns:a="http://schemas.openxmlformats.org/drawingml/2006/main" noChangeAspect="1"/>
             </wp:cNvGraphicFramePr>
@@ -12043,6 +12941,475 @@
                   <pic:spPr>
                     <a:xfrm>
                       <a:off x="0" y="0"/>
+                      <a:ext cx="3132198" cy="1546558"/>
+                    </a:xfrm>
+                    <a:prstGeom prst="rect">
+                      <a:avLst/>
+                    </a:prstGeom>
+                  </pic:spPr>
+                </pic:pic>
+              </a:graphicData>
+            </a:graphic>
+          </wp:inline>
+        </w:drawing>
+      </w:r>
+    </w:p>
+    <w:p>
+      <w:pPr>
+        <w:pStyle w:val="Caption"/>
+        <w:jc w:val="center"/>
+      </w:pPr>
+      <w:r>
+        <w:t xml:space="preserve">Figure </w:t>
+      </w:r>
+      <w:r>
+        <w:fldChar w:fldCharType="begin"/>
+      </w:r>
+      <w:r>
+        <w:instrText xml:space="preserve"> SEQ Figure \* ARABIC </w:instrText>
+      </w:r>
+      <w:r>
+        <w:fldChar w:fldCharType="separate"/>
+      </w:r>
+      <w:r>
+        <w:rPr>
+          <w:noProof/>
+        </w:rPr>
+        <w:t>13</w:t>
+      </w:r>
+      <w:r>
+        <w:fldChar w:fldCharType="end"/>
+      </w:r>
+      <w:r>
+        <w:t>: Solar panels Model</w:t>
+      </w:r>
+    </w:p>
+    <w:p/>
+    <w:p>
+      <w:pPr>
+        <w:keepNext/>
+        <w:jc w:val="center"/>
+      </w:pPr>
+      <w:r>
+        <w:drawing>
+          <wp:inline distT="0" distB="0" distL="0" distR="0" wp14:anchorId="403C0661" wp14:editId="7C4A3996">
+            <wp:extent cx="3116580" cy="1695715"/>
+            <wp:effectExtent l="0" t="0" r="7620" b="0"/>
+            <wp:docPr id="15" name="Picture 15"/>
+            <wp:cNvGraphicFramePr>
+              <a:graphicFrameLocks xmlns:a="http://schemas.openxmlformats.org/drawingml/2006/main" noChangeAspect="1"/>
+            </wp:cNvGraphicFramePr>
+            <a:graphic xmlns:a="http://schemas.openxmlformats.org/drawingml/2006/main">
+              <a:graphicData uri="http://schemas.openxmlformats.org/drawingml/2006/picture">
+                <pic:pic xmlns:pic="http://schemas.openxmlformats.org/drawingml/2006/picture">
+                  <pic:nvPicPr>
+                    <pic:cNvPr id="1" name=""/>
+                    <pic:cNvPicPr/>
+                  </pic:nvPicPr>
+                  <pic:blipFill>
+                    <a:blip r:embed="rId20"/>
+                    <a:stretch>
+                      <a:fillRect/>
+                    </a:stretch>
+                  </pic:blipFill>
+                  <pic:spPr>
+                    <a:xfrm>
+                      <a:off x="0" y="0"/>
+                      <a:ext cx="3141019" cy="1709012"/>
+                    </a:xfrm>
+                    <a:prstGeom prst="rect">
+                      <a:avLst/>
+                    </a:prstGeom>
+                  </pic:spPr>
+                </pic:pic>
+              </a:graphicData>
+            </a:graphic>
+          </wp:inline>
+        </w:drawing>
+      </w:r>
+    </w:p>
+    <w:p>
+      <w:pPr>
+        <w:pStyle w:val="Caption"/>
+        <w:jc w:val="center"/>
+      </w:pPr>
+      <w:r>
+        <w:t xml:space="preserve">Figure </w:t>
+      </w:r>
+      <w:r>
+        <w:fldChar w:fldCharType="begin"/>
+      </w:r>
+      <w:r>
+        <w:instrText xml:space="preserve"> SEQ Figure \* ARABIC </w:instrText>
+      </w:r>
+      <w:r>
+        <w:fldChar w:fldCharType="separate"/>
+      </w:r>
+      <w:r>
+        <w:rPr>
+          <w:noProof/>
+        </w:rPr>
+        <w:t>14</w:t>
+      </w:r>
+      <w:r>
+        <w:fldChar w:fldCharType="end"/>
+      </w:r>
+      <w:r>
+        <w:t>: Heat pump subsystem</w:t>
+      </w:r>
+    </w:p>
+    <w:p>
+      <w:pPr>
+        <w:pStyle w:val="ListParagraph"/>
+        <w:ind w:left="744" w:firstLine="0"/>
+        <w:rPr>
+          <w:rFonts w:eastAsiaTheme="minorEastAsia"/>
+        </w:rPr>
+      </w:pPr>
+    </w:p>
+    <w:p>
+      <w:pPr>
+        <w:keepNext/>
+        <w:jc w:val="center"/>
+      </w:pPr>
+      <w:r>
+        <w:drawing>
+          <wp:inline distT="0" distB="0" distL="0" distR="0" wp14:anchorId="7DA43DB0" wp14:editId="576EEC74">
+            <wp:extent cx="2736850" cy="2755177"/>
+            <wp:effectExtent l="0" t="0" r="6350" b="7620"/>
+            <wp:docPr id="3" name="Picture 3"/>
+            <wp:cNvGraphicFramePr>
+              <a:graphicFrameLocks xmlns:a="http://schemas.openxmlformats.org/drawingml/2006/main" noChangeAspect="1"/>
+            </wp:cNvGraphicFramePr>
+            <a:graphic xmlns:a="http://schemas.openxmlformats.org/drawingml/2006/main">
+              <a:graphicData uri="http://schemas.openxmlformats.org/drawingml/2006/picture">
+                <pic:pic xmlns:pic="http://schemas.openxmlformats.org/drawingml/2006/picture">
+                  <pic:nvPicPr>
+                    <pic:cNvPr id="1" name=""/>
+                    <pic:cNvPicPr/>
+                  </pic:nvPicPr>
+                  <pic:blipFill>
+                    <a:blip r:embed="rId21"/>
+                    <a:stretch>
+                      <a:fillRect/>
+                    </a:stretch>
+                  </pic:blipFill>
+                  <pic:spPr>
+                    <a:xfrm>
+                      <a:off x="0" y="0"/>
+                      <a:ext cx="2743725" cy="2762098"/>
+                    </a:xfrm>
+                    <a:prstGeom prst="rect">
+                      <a:avLst/>
+                    </a:prstGeom>
+                  </pic:spPr>
+                </pic:pic>
+              </a:graphicData>
+            </a:graphic>
+          </wp:inline>
+        </w:drawing>
+      </w:r>
+    </w:p>
+    <w:p>
+      <w:pPr>
+        <w:pStyle w:val="Caption"/>
+        <w:jc w:val="center"/>
+      </w:pPr>
+      <w:r>
+        <w:t xml:space="preserve">Figure </w:t>
+      </w:r>
+      <w:r>
+        <w:fldChar w:fldCharType="begin"/>
+      </w:r>
+      <w:r>
+        <w:instrText xml:space="preserve"> SEQ Figure \* ARABIC </w:instrText>
+      </w:r>
+      <w:r>
+        <w:fldChar w:fldCharType="separate"/>
+      </w:r>
+      <w:r>
+        <w:rPr>
+          <w:noProof/>
+        </w:rPr>
+        <w:t>15</w:t>
+      </w:r>
+      <w:r>
+        <w:fldChar w:fldCharType="end"/>
+      </w:r>
+      <w:r>
+        <w:t>: Simulink Model of the stratified tank</w:t>
+      </w:r>
+    </w:p>
+    <w:p/>
+    <w:p>
+      <w:pPr>
+        <w:keepNext/>
+        <w:jc w:val="center"/>
+      </w:pPr>
+      <w:r>
+        <w:drawing>
+          <wp:inline distT="0" distB="0" distL="0" distR="0" wp14:anchorId="00732A37" wp14:editId="411382EB">
+            <wp:extent cx="6156363" cy="3901440"/>
+            <wp:effectExtent l="0" t="0" r="0" b="3810"/>
+            <wp:docPr id="19" name="Picture 19"/>
+            <wp:cNvGraphicFramePr>
+              <a:graphicFrameLocks xmlns:a="http://schemas.openxmlformats.org/drawingml/2006/main" noChangeAspect="1"/>
+            </wp:cNvGraphicFramePr>
+            <a:graphic xmlns:a="http://schemas.openxmlformats.org/drawingml/2006/main">
+              <a:graphicData uri="http://schemas.openxmlformats.org/drawingml/2006/picture">
+                <pic:pic xmlns:pic="http://schemas.openxmlformats.org/drawingml/2006/picture">
+                  <pic:nvPicPr>
+                    <pic:cNvPr id="1" name=""/>
+                    <pic:cNvPicPr/>
+                  </pic:nvPicPr>
+                  <pic:blipFill>
+                    <a:blip r:embed="rId22"/>
+                    <a:stretch>
+                      <a:fillRect/>
+                    </a:stretch>
+                  </pic:blipFill>
+                  <pic:spPr>
+                    <a:xfrm>
+                      <a:off x="0" y="0"/>
+                      <a:ext cx="6157585" cy="3902214"/>
+                    </a:xfrm>
+                    <a:prstGeom prst="rect">
+                      <a:avLst/>
+                    </a:prstGeom>
+                  </pic:spPr>
+                </pic:pic>
+              </a:graphicData>
+            </a:graphic>
+          </wp:inline>
+        </w:drawing>
+      </w:r>
+    </w:p>
+    <w:p>
+      <w:pPr>
+        <w:pStyle w:val="Caption"/>
+        <w:jc w:val="center"/>
+      </w:pPr>
+      <w:r>
+        <w:t xml:space="preserve">Figure </w:t>
+      </w:r>
+      <w:r>
+        <w:fldChar w:fldCharType="begin"/>
+      </w:r>
+      <w:r>
+        <w:instrText xml:space="preserve"> SEQ Figure \* ARABIC </w:instrText>
+      </w:r>
+      <w:r>
+        <w:fldChar w:fldCharType="separate"/>
+      </w:r>
+      <w:r>
+        <w:rPr>
+          <w:noProof/>
+        </w:rPr>
+        <w:t>16</w:t>
+      </w:r>
+      <w:r>
+        <w:fldChar w:fldCharType="end"/>
+      </w:r>
+      <w:r>
+        <w:t xml:space="preserve">: Overview of the </w:t>
+      </w:r>
+      <w:r>
+        <w:t xml:space="preserve">complete </w:t>
+      </w:r>
+      <w:r>
+        <w:t>plant model in Simulink</w:t>
+      </w:r>
+    </w:p>
+    <w:p>
+      <w:r>
+        <w:t>Remarks:</w:t>
+      </w:r>
+    </w:p>
+    <w:p>
+      <w:pPr>
+        <w:pStyle w:val="ListParagraph"/>
+        <w:numPr>
+          <w:ilvl w:val="0"/>
+          <w:numId w:val="12"/>
+        </w:numPr>
+      </w:pPr>
+      <w:r>
+        <w:t>The outputs of the plant model are the temperature gradient inside the buffer (T1 to T5).</w:t>
+      </w:r>
+      <w:r>
+        <w:br/>
+      </w:r>
+    </w:p>
+    <w:p>
+      <w:pPr>
+        <w:pStyle w:val="ListParagraph"/>
+        <w:numPr>
+          <w:ilvl w:val="0"/>
+          <w:numId w:val="12"/>
+        </w:numPr>
+      </w:pPr>
+      <w:r>
+        <w:t>For the purposes of the simulation, the model uses ambient temperature and global irradiation datasets obtained from KNMI.</w:t>
+      </w:r>
+      <w:r>
+        <w:br/>
+        <w:t xml:space="preserve"> </w:t>
+      </w:r>
+    </w:p>
+    <w:p>
+      <w:pPr>
+        <w:pStyle w:val="ListParagraph"/>
+        <w:numPr>
+          <w:ilvl w:val="0"/>
+          <w:numId w:val="12"/>
+        </w:numPr>
+      </w:pPr>
+      <w:r>
+        <w:t>The daily hot water (DHW) usage profile is generated by a software developed by the university of Kessel.</w:t>
+      </w:r>
+      <w:r>
+        <w:br/>
+      </w:r>
+    </w:p>
+    <w:p>
+      <w:pPr>
+        <w:pStyle w:val="ListParagraph"/>
+        <w:numPr>
+          <w:ilvl w:val="0"/>
+          <w:numId w:val="12"/>
+        </w:numPr>
+      </w:pPr>
+      <w:r>
+        <w:t>The temperature of the tank surroundings is assumed to be constant at 20 C.</w:t>
+      </w:r>
+      <w:r>
+        <w:t xml:space="preserve">  </w:t>
+      </w:r>
+    </w:p>
+    <w:p>
+      <w:pPr>
+        <w:pStyle w:val="ListParagraph"/>
+        <w:ind w:left="720" w:firstLine="0"/>
+      </w:pPr>
+    </w:p>
+    <w:p>
+      <w:pPr>
+        <w:pStyle w:val="ListParagraph"/>
+        <w:numPr>
+          <w:ilvl w:val="0"/>
+          <w:numId w:val="12"/>
+        </w:numPr>
+      </w:pPr>
+      <w:r>
+        <w:t>The model is simulated with a sampling interval of 60 [s].</w:t>
+      </w:r>
+    </w:p>
+    <w:p>
+      <w:pPr>
+        <w:pStyle w:val="ListParagraph"/>
+      </w:pPr>
+    </w:p>
+    <w:p>
+      <w:pPr>
+        <w:pStyle w:val="ListParagraph"/>
+        <w:numPr>
+          <w:ilvl w:val="0"/>
+          <w:numId w:val="12"/>
+        </w:numPr>
+      </w:pPr>
+      <w:r>
+        <w:t xml:space="preserve">The compressor setpoint, and the electric heater setpoint, are the actuator values to be determined by the model predictive controller (MPC). </w:t>
+      </w:r>
+      <w:r>
+        <w:t xml:space="preserve"> </w:t>
+      </w:r>
+    </w:p>
+    <w:p/>
+    <w:p/>
+    <w:p/>
+    <w:p/>
+    <w:p/>
+    <w:p/>
+    <w:p>
+      <w:pPr>
+        <w:pStyle w:val="Heading1"/>
+        <w:numPr>
+          <w:ilvl w:val="0"/>
+          <w:numId w:val="2"/>
+        </w:numPr>
+        <w:ind w:left="0"/>
+      </w:pPr>
+      <w:r>
+        <w:lastRenderedPageBreak/>
+        <w:t>Model Predictive Controller (MPC)</w:t>
+      </w:r>
+    </w:p>
+    <w:p/>
+    <w:p>
+      <w:pPr>
+        <w:jc w:val="both"/>
+      </w:pPr>
+      <w:r>
+        <w:t>Model predictive control (MPC) is a feedback control technique in which the control law (</w:t>
+      </w:r>
+      <w:r>
+        <w:t xml:space="preserve">i.e </w:t>
+      </w:r>
+      <w:r>
+        <w:t xml:space="preserve">actuator setpoints) </w:t>
+      </w:r>
+      <w:r>
+        <w:t>are</w:t>
+      </w:r>
+      <w:r>
+        <w:t xml:space="preserve"> obtained by solving an optimization problem. MPC </w:t>
+      </w:r>
+      <w:r>
+        <w:t>utilizes a dynamic model to predict the future response of a plant, and computes the optimal control action as the solution of a suitably formulated optimization problem.</w:t>
+      </w:r>
+      <w:r>
+        <w:t xml:space="preserve"> MPC </w:t>
+      </w:r>
+      <w:r>
+        <w:t>has been in use in the process industries such as chemical plants and oil refineries since the 1980s</w:t>
+      </w:r>
+      <w:r>
+        <w:t xml:space="preserve">. </w:t>
+      </w:r>
+    </w:p>
+    <w:p>
+      <w:pPr>
+        <w:keepNext/>
+        <w:jc w:val="center"/>
+      </w:pPr>
+      <w:r>
+        <w:rPr>
+          <w:noProof/>
+        </w:rPr>
+        <w:drawing>
+          <wp:inline distT="0" distB="0" distL="0" distR="0" wp14:anchorId="0A8F52A1" wp14:editId="76623430">
+            <wp:extent cx="5731510" cy="2993390"/>
+            <wp:effectExtent l="0" t="0" r="2540" b="0"/>
+            <wp:docPr id="18" name="Picture 18"/>
+            <wp:cNvGraphicFramePr>
+              <a:graphicFrameLocks xmlns:a="http://schemas.openxmlformats.org/drawingml/2006/main" noChangeAspect="1"/>
+            </wp:cNvGraphicFramePr>
+            <a:graphic xmlns:a="http://schemas.openxmlformats.org/drawingml/2006/main">
+              <a:graphicData uri="http://schemas.openxmlformats.org/drawingml/2006/picture">
+                <pic:pic xmlns:pic="http://schemas.openxmlformats.org/drawingml/2006/picture">
+                  <pic:nvPicPr>
+                    <pic:cNvPr id="1" name=""/>
+                    <pic:cNvPicPr/>
+                  </pic:nvPicPr>
+                  <pic:blipFill>
+                    <a:blip r:embed="rId23"/>
+                    <a:stretch>
+                      <a:fillRect/>
+                    </a:stretch>
+                  </pic:blipFill>
+                  <pic:spPr>
+                    <a:xfrm>
+                      <a:off x="0" y="0"/>
                       <a:ext cx="5731510" cy="2993390"/>
                     </a:xfrm>
                     <a:prstGeom prst="rect">
@@ -12077,7 +13444,7 @@
         <w:rPr>
           <w:noProof/>
         </w:rPr>
-        <w:t>12</w:t>
+        <w:t>17</w:t>
       </w:r>
       <w:r>
         <w:fldChar w:fldCharType="end"/>
@@ -13877,21 +15244,7 @@
         <w:rPr>
           <w:rFonts w:eastAsiaTheme="minorEastAsia"/>
         </w:rPr>
-        <w:t xml:space="preserve">for the outputs and inputs, respectively. The role of the weight matrices is to “tune” the behavior of the controlled system. For example, assigning a high weight in the </w:t>
-      </w:r>
-      <w:proofErr w:type="spellStart"/>
-      <w:r>
-        <w:rPr>
-          <w:rFonts w:eastAsiaTheme="minorEastAsia"/>
-        </w:rPr>
-        <w:t>matrics</w:t>
-      </w:r>
-      <w:proofErr w:type="spellEnd"/>
-      <w:r>
-        <w:rPr>
-          <w:rFonts w:eastAsiaTheme="minorEastAsia"/>
-        </w:rPr>
-        <w:t xml:space="preserve"> Q relative to R will place more emphasis on keeping the temperatures of the tank close to their reference values. Conversely, assigning a high weight in R relative to Q, will place more emphasis on keeping the electric heater and heat pump power close o their nominal values on the expense of allowing the temperatures in the tank to deviate from their reference values. </w:t>
+        <w:t xml:space="preserve">for the outputs and inputs, respectively. The role of the weight matrices is to “tune” the behavior of the controlled system. For example, assigning a high weight in the matrics Q relative to R will place more emphasis on keeping the temperatures of the tank close to their reference values. Conversely, assigning a high weight in R relative to Q, will place more emphasis on keeping the electric heater and heat pump power close o their nominal values on the expense of allowing the temperatures in the tank to deviate from their reference values. </w:t>
       </w:r>
     </w:p>
     <w:p>
@@ -14524,15 +15877,7 @@
         </w:numPr>
       </w:pPr>
       <w:r>
-        <w:t xml:space="preserve">The outputs weight </w:t>
-      </w:r>
-      <w:proofErr w:type="spellStart"/>
-      <w:r>
-        <w:t>matrics</w:t>
-      </w:r>
-      <w:proofErr w:type="spellEnd"/>
-      <w:r>
-        <w:t xml:space="preserve"> Q.</w:t>
+        <w:t>The outputs weight matrics Q.</w:t>
       </w:r>
     </w:p>
     <w:p>
@@ -14544,15 +15889,7 @@
         </w:numPr>
       </w:pPr>
       <w:r>
-        <w:t xml:space="preserve">The inputs weight </w:t>
-      </w:r>
-      <w:proofErr w:type="spellStart"/>
-      <w:r>
-        <w:t>matrics</w:t>
-      </w:r>
-      <w:proofErr w:type="spellEnd"/>
-      <w:r>
-        <w:t xml:space="preserve"> R.</w:t>
+        <w:t>The inputs weight matrics R.</w:t>
       </w:r>
     </w:p>
     <w:p/>
@@ -14577,16 +15914,6 @@
       <w:r>
         <w:t xml:space="preserve"> Therefore, the controller sampling time is chosen as 10 minutes.</w:t>
       </w:r>
-    </w:p>
-    <w:p>
-      <w:pPr>
-        <w:jc w:val="both"/>
-      </w:pPr>
-    </w:p>
-    <w:p>
-      <w:pPr>
-        <w:jc w:val="both"/>
-      </w:pPr>
     </w:p>
     <w:p>
       <w:pPr>
@@ -14662,15 +15989,7 @@
         <w:t xml:space="preserve">: </w:t>
       </w:r>
       <w:r>
-        <w:t>At each controller sampling interval, the optimization problem described in the previous section is solved, the solution yields the controller “moves” for the next p interval (</w:t>
-      </w:r>
-      <w:proofErr w:type="spellStart"/>
-      <w:r>
-        <w:t>i.e</w:t>
-      </w:r>
-      <w:proofErr w:type="spellEnd"/>
-      <w:r>
-        <w:t xml:space="preserve"> a vector of p elements representing the controller moves). The control horizon refers to how many of these moves are actually sent to the controller. For instance, if the control horizon is set to c=1, only the next controller move is sent to the actuator, while the rest is discarded. If the control horizon is set to c =p, then all the next p controller moves are determined </w:t>
+        <w:t xml:space="preserve">At each controller sampling interval, the optimization problem described in the previous section is solved, the solution yields the controller “moves” for the next p interval (i.e a vector of p elements representing the controller moves). The control horizon refers to how many of these moves are actually sent to the controller. For instance, if the control horizon is set to c=1, only the next controller move is sent to the actuator, while the rest is discarded. If the control horizon is set to c =p, then all the next p controller moves are determined </w:t>
       </w:r>
       <w:r>
         <w:t xml:space="preserve">at </w:t>
@@ -14682,6 +16001,1407 @@
         <w:t xml:space="preserve"> In this application, the control horizon is set to 1. This allows the controller to respond to deviations between the predicted disturbances and the actual disturbances. </w:t>
       </w:r>
     </w:p>
+    <w:p>
+      <w:pPr>
+        <w:jc w:val="both"/>
+      </w:pPr>
+    </w:p>
+    <w:p>
+      <w:pPr>
+        <w:pStyle w:val="Heading3"/>
+      </w:pPr>
+      <w:r>
+        <w:t>5.2.5 The</w:t>
+      </w:r>
+      <w:r>
+        <w:t xml:space="preserve"> output</w:t>
+      </w:r>
+      <w:r>
+        <w:t xml:space="preserve"> weight matri</w:t>
+      </w:r>
+      <w:r>
+        <w:t>x Q</w:t>
+      </w:r>
+      <w:r>
+        <w:t>:</w:t>
+      </w:r>
+    </w:p>
+    <w:p>
+      <w:pPr>
+        <w:jc w:val="both"/>
+      </w:pPr>
+      <w:r>
+        <w:t>As mentioned above, the matri</w:t>
+      </w:r>
+      <w:r>
+        <w:t>x</w:t>
+      </w:r>
+      <w:r>
+        <w:t xml:space="preserve"> Q in the cost function “punishes” the deviation of the output from the reference value. </w:t>
+      </w:r>
+      <w:r>
+        <w:t xml:space="preserve">The matrix Q is a 5x5 matrix (Since the system has 5 outputs) whose diagonal elements represent the weight of each output. In this work, the </w:t>
+      </w:r>
+      <w:r>
+        <w:t>convention</w:t>
+      </w:r>
+      <w:r>
+        <w:t xml:space="preserve"> used for the weights is that the value of each weight is between zero and one (Zero: output not important at all. One : Output is </w:t>
+      </w:r>
+      <w:r>
+        <w:t>the most important).</w:t>
+      </w:r>
+    </w:p>
+    <w:p>
+      <w:pPr>
+        <w:jc w:val="both"/>
+      </w:pPr>
+      <w:r>
+        <w:t xml:space="preserve">The goal of the MPC is to satisfy the demand of DHW while minimizing the required energy. </w:t>
+      </w:r>
+      <w:r>
+        <w:t xml:space="preserve">Therefore, it is reasonable to design this matrices in relation to the daily hot water profile. In other words, when there is hot water demand, The </w:t>
+      </w:r>
+      <w:r>
+        <w:t xml:space="preserve">output </w:t>
+      </w:r>
+      <w:r>
+        <w:t>weight should be high</w:t>
+      </w:r>
+      <w:r>
+        <w:t>, which will ensure the hot water is close to the reference value. Conversely,</w:t>
+      </w:r>
+      <w:r>
+        <w:t xml:space="preserve"> in periods where there is no demand</w:t>
+      </w:r>
+      <w:r>
+        <w:t xml:space="preserve"> (e.g at night while occupants are asleep)</w:t>
+      </w:r>
+      <w:r>
+        <w:t xml:space="preserve">, the </w:t>
+      </w:r>
+      <w:r>
+        <w:t xml:space="preserve">output </w:t>
+      </w:r>
+      <w:r>
+        <w:t>weight can be lower</w:t>
+      </w:r>
+      <w:r>
+        <w:t xml:space="preserve"> and therefore the temperature of the hot water is allowed to drift (while still being within the constraint value).</w:t>
+      </w:r>
+    </w:p>
+    <w:p>
+      <w:pPr>
+        <w:jc w:val="both"/>
+      </w:pPr>
+      <m:oMathPara>
+        <m:oMath>
+          <m:r>
+            <w:rPr>
+              <w:rFonts w:ascii="Cambria Math" w:eastAsiaTheme="minorEastAsia" w:hAnsi="Cambria Math"/>
+            </w:rPr>
+            <m:t xml:space="preserve"> </m:t>
+          </m:r>
+          <m:r>
+            <w:rPr>
+              <w:rFonts w:ascii="Cambria Math" w:hAnsi="Cambria Math"/>
+            </w:rPr>
+            <m:t xml:space="preserve">g </m:t>
+          </m:r>
+          <m:d>
+            <m:dPr>
+              <m:ctrlPr>
+                <w:rPr>
+                  <w:rFonts w:ascii="Cambria Math" w:hAnsi="Cambria Math"/>
+                  <w:i/>
+                </w:rPr>
+              </m:ctrlPr>
+            </m:dPr>
+            <m:e>
+              <m:sSub>
+                <m:sSubPr>
+                  <m:ctrlPr>
+                    <w:rPr>
+                      <w:rFonts w:ascii="Cambria Math" w:eastAsiaTheme="minorEastAsia" w:hAnsi="Cambria Math"/>
+                      <w:i/>
+                    </w:rPr>
+                  </m:ctrlPr>
+                </m:sSubPr>
+                <m:e>
+                  <m:r>
+                    <w:rPr>
+                      <w:rFonts w:ascii="Cambria Math" w:eastAsiaTheme="minorEastAsia" w:hAnsi="Cambria Math"/>
+                    </w:rPr>
+                    <m:t>f</m:t>
+                  </m:r>
+                </m:e>
+                <m:sub>
+                  <m:r>
+                    <w:rPr>
+                      <w:rFonts w:ascii="Cambria Math" w:eastAsiaTheme="minorEastAsia" w:hAnsi="Cambria Math"/>
+                    </w:rPr>
+                    <m:t>dhw</m:t>
+                  </m:r>
+                </m:sub>
+              </m:sSub>
+              <m:d>
+                <m:dPr>
+                  <m:ctrlPr>
+                    <w:rPr>
+                      <w:rFonts w:ascii="Cambria Math" w:eastAsiaTheme="minorEastAsia" w:hAnsi="Cambria Math"/>
+                      <w:i/>
+                    </w:rPr>
+                  </m:ctrlPr>
+                </m:dPr>
+                <m:e>
+                  <m:r>
+                    <w:rPr>
+                      <w:rFonts w:ascii="Cambria Math" w:eastAsiaTheme="minorEastAsia" w:hAnsi="Cambria Math"/>
+                    </w:rPr>
+                    <m:t>t</m:t>
+                  </m:r>
+                </m:e>
+              </m:d>
+              <m:ctrlPr>
+                <w:rPr>
+                  <w:rFonts w:ascii="Cambria Math" w:eastAsiaTheme="minorEastAsia" w:hAnsi="Cambria Math"/>
+                  <w:i/>
+                </w:rPr>
+              </m:ctrlPr>
+            </m:e>
+          </m:d>
+          <m:r>
+            <w:rPr>
+              <w:rFonts w:ascii="Cambria Math" w:hAnsi="Cambria Math"/>
+            </w:rPr>
+            <m:t>=</m:t>
+          </m:r>
+          <m:d>
+            <m:dPr>
+              <m:begChr m:val="{"/>
+              <m:endChr m:val=""/>
+              <m:ctrlPr>
+                <w:rPr>
+                  <w:rFonts w:ascii="Cambria Math" w:eastAsiaTheme="minorEastAsia" w:hAnsi="Cambria Math"/>
+                  <w:i/>
+                </w:rPr>
+              </m:ctrlPr>
+            </m:dPr>
+            <m:e>
+              <m:eqArr>
+                <m:eqArrPr>
+                  <m:ctrlPr>
+                    <w:rPr>
+                      <w:rFonts w:ascii="Cambria Math" w:eastAsiaTheme="minorEastAsia" w:hAnsi="Cambria Math"/>
+                      <w:i/>
+                    </w:rPr>
+                  </m:ctrlPr>
+                </m:eqArrPr>
+                <m:e>
+                  <m:r>
+                    <w:rPr>
+                      <w:rFonts w:ascii="Cambria Math" w:hAnsi="Cambria Math"/>
+                    </w:rPr>
+                    <m:t>1</m:t>
+                  </m:r>
+                  <m:r>
+                    <w:rPr>
+                      <w:rFonts w:ascii="Cambria Math" w:hAnsi="Cambria Math"/>
+                    </w:rPr>
+                    <m:t>,  &amp;</m:t>
+                  </m:r>
+                  <m:sSub>
+                    <m:sSubPr>
+                      <m:ctrlPr>
+                        <w:rPr>
+                          <w:rFonts w:ascii="Cambria Math" w:eastAsiaTheme="minorEastAsia" w:hAnsi="Cambria Math"/>
+                          <w:i/>
+                        </w:rPr>
+                      </m:ctrlPr>
+                    </m:sSubPr>
+                    <m:e>
+                      <m:r>
+                        <w:rPr>
+                          <w:rFonts w:ascii="Cambria Math" w:eastAsiaTheme="minorEastAsia" w:hAnsi="Cambria Math"/>
+                        </w:rPr>
+                        <m:t>f</m:t>
+                      </m:r>
+                    </m:e>
+                    <m:sub>
+                      <m:r>
+                        <w:rPr>
+                          <w:rFonts w:ascii="Cambria Math" w:eastAsiaTheme="minorEastAsia" w:hAnsi="Cambria Math"/>
+                        </w:rPr>
+                        <m:t>dhw</m:t>
+                      </m:r>
+                    </m:sub>
+                  </m:sSub>
+                  <m:d>
+                    <m:dPr>
+                      <m:ctrlPr>
+                        <w:rPr>
+                          <w:rFonts w:ascii="Cambria Math" w:eastAsiaTheme="minorEastAsia" w:hAnsi="Cambria Math"/>
+                          <w:i/>
+                        </w:rPr>
+                      </m:ctrlPr>
+                    </m:dPr>
+                    <m:e>
+                      <m:r>
+                        <w:rPr>
+                          <w:rFonts w:ascii="Cambria Math" w:eastAsiaTheme="minorEastAsia" w:hAnsi="Cambria Math"/>
+                        </w:rPr>
+                        <m:t>t</m:t>
+                      </m:r>
+                    </m:e>
+                  </m:d>
+                  <m:r>
+                    <w:rPr>
+                      <w:rFonts w:ascii="Cambria Math" w:hAnsi="Cambria Math"/>
+                    </w:rPr>
+                    <m:t xml:space="preserve">&gt; </m:t>
+                  </m:r>
+                  <m:r>
+                    <w:rPr>
+                      <w:rFonts w:ascii="Cambria Math" w:hAnsi="Cambria Math"/>
+                    </w:rPr>
+                    <m:t>0</m:t>
+                  </m:r>
+                </m:e>
+                <m:e>
+                  <m:r>
+                    <w:rPr>
+                      <w:rFonts w:ascii="Cambria Math" w:hAnsi="Cambria Math"/>
+                    </w:rPr>
+                    <m:t>0</m:t>
+                  </m:r>
+                  <m:r>
+                    <w:rPr>
+                      <w:rFonts w:ascii="Cambria Math" w:hAnsi="Cambria Math"/>
+                    </w:rPr>
+                    <m:t>,  &amp;</m:t>
+                  </m:r>
+                  <m:sSub>
+                    <m:sSubPr>
+                      <m:ctrlPr>
+                        <w:rPr>
+                          <w:rFonts w:ascii="Cambria Math" w:eastAsiaTheme="minorEastAsia" w:hAnsi="Cambria Math"/>
+                          <w:i/>
+                        </w:rPr>
+                      </m:ctrlPr>
+                    </m:sSubPr>
+                    <m:e>
+                      <m:r>
+                        <w:rPr>
+                          <w:rFonts w:ascii="Cambria Math" w:eastAsiaTheme="minorEastAsia" w:hAnsi="Cambria Math"/>
+                        </w:rPr>
+                        <m:t>f</m:t>
+                      </m:r>
+                    </m:e>
+                    <m:sub>
+                      <m:r>
+                        <w:rPr>
+                          <w:rFonts w:ascii="Cambria Math" w:eastAsiaTheme="minorEastAsia" w:hAnsi="Cambria Math"/>
+                        </w:rPr>
+                        <m:t>dhw</m:t>
+                      </m:r>
+                    </m:sub>
+                  </m:sSub>
+                  <m:d>
+                    <m:dPr>
+                      <m:ctrlPr>
+                        <w:rPr>
+                          <w:rFonts w:ascii="Cambria Math" w:eastAsiaTheme="minorEastAsia" w:hAnsi="Cambria Math"/>
+                          <w:i/>
+                        </w:rPr>
+                      </m:ctrlPr>
+                    </m:dPr>
+                    <m:e>
+                      <m:r>
+                        <w:rPr>
+                          <w:rFonts w:ascii="Cambria Math" w:eastAsiaTheme="minorEastAsia" w:hAnsi="Cambria Math"/>
+                        </w:rPr>
+                        <m:t>t</m:t>
+                      </m:r>
+                    </m:e>
+                  </m:d>
+                  <m:r>
+                    <w:rPr>
+                      <w:rFonts w:ascii="Cambria Math" w:hAnsi="Cambria Math"/>
+                    </w:rPr>
+                    <m:t xml:space="preserve">= </m:t>
+                  </m:r>
+                  <m:r>
+                    <w:rPr>
+                      <w:rFonts w:ascii="Cambria Math" w:hAnsi="Cambria Math"/>
+                    </w:rPr>
+                    <m:t>0</m:t>
+                  </m:r>
+                </m:e>
+              </m:eqArr>
+            </m:e>
+          </m:d>
+        </m:oMath>
+      </m:oMathPara>
+    </w:p>
+    <w:p>
+      <w:pPr>
+        <w:jc w:val="both"/>
+      </w:pPr>
+      <w:r>
+        <w:t>Furthermore, since the hot water demand is always extracted from the upper layer of the tank,</w:t>
+      </w:r>
+      <w:r>
+        <w:t xml:space="preserve"> the controller’s cost function will focus on the upper two layers.</w:t>
+      </w:r>
+      <w:r>
+        <w:t xml:space="preserve"> This results in the following output weight matrix.</w:t>
+      </w:r>
+      <w:r>
+        <w:t xml:space="preserve"> </w:t>
+      </w:r>
+      <w:r>
+        <w:t xml:space="preserve"> </w:t>
+      </w:r>
+    </w:p>
+    <w:p>
+      <w:pPr>
+        <w:jc w:val="both"/>
+      </w:pPr>
+    </w:p>
+    <w:p>
+      <w:pPr>
+        <w:jc w:val="both"/>
+      </w:pPr>
+      <m:oMathPara>
+        <m:oMath>
+          <m:r>
+            <w:rPr>
+              <w:rFonts w:ascii="Cambria Math" w:hAnsi="Cambria Math"/>
+            </w:rPr>
+            <m:t xml:space="preserve">Q= </m:t>
+          </m:r>
+          <m:d>
+            <m:dPr>
+              <m:begChr m:val="["/>
+              <m:endChr m:val="]"/>
+              <m:ctrlPr>
+                <w:rPr>
+                  <w:rFonts w:ascii="Cambria Math" w:hAnsi="Cambria Math"/>
+                  <w:i/>
+                </w:rPr>
+              </m:ctrlPr>
+            </m:dPr>
+            <m:e>
+              <m:m>
+                <m:mPr>
+                  <m:mcs>
+                    <m:mc>
+                      <m:mcPr>
+                        <m:count m:val="5"/>
+                        <m:mcJc m:val="center"/>
+                      </m:mcPr>
+                    </m:mc>
+                  </m:mcs>
+                  <m:ctrlPr>
+                    <w:rPr>
+                      <w:rFonts w:ascii="Cambria Math" w:hAnsi="Cambria Math"/>
+                      <w:i/>
+                    </w:rPr>
+                  </m:ctrlPr>
+                </m:mPr>
+                <m:mr>
+                  <m:e>
+                    <m:r>
+                      <w:rPr>
+                        <w:rFonts w:ascii="Cambria Math" w:hAnsi="Cambria Math"/>
+                      </w:rPr>
+                      <m:t>g (</m:t>
+                    </m:r>
+                    <m:sSub>
+                      <m:sSubPr>
+                        <m:ctrlPr>
+                          <w:rPr>
+                            <w:rFonts w:ascii="Cambria Math" w:eastAsiaTheme="minorEastAsia" w:hAnsi="Cambria Math"/>
+                            <w:i/>
+                          </w:rPr>
+                        </m:ctrlPr>
+                      </m:sSubPr>
+                      <m:e>
+                        <m:r>
+                          <w:rPr>
+                            <w:rFonts w:ascii="Cambria Math" w:eastAsiaTheme="minorEastAsia" w:hAnsi="Cambria Math"/>
+                          </w:rPr>
+                          <m:t>f</m:t>
+                        </m:r>
+                      </m:e>
+                      <m:sub>
+                        <m:r>
+                          <w:rPr>
+                            <w:rFonts w:ascii="Cambria Math" w:eastAsiaTheme="minorEastAsia" w:hAnsi="Cambria Math"/>
+                          </w:rPr>
+                          <m:t>dhw</m:t>
+                        </m:r>
+                      </m:sub>
+                    </m:sSub>
+                    <m:d>
+                      <m:dPr>
+                        <m:ctrlPr>
+                          <w:rPr>
+                            <w:rFonts w:ascii="Cambria Math" w:eastAsiaTheme="minorEastAsia" w:hAnsi="Cambria Math"/>
+                            <w:i/>
+                          </w:rPr>
+                        </m:ctrlPr>
+                      </m:dPr>
+                      <m:e>
+                        <m:r>
+                          <w:rPr>
+                            <w:rFonts w:ascii="Cambria Math" w:eastAsiaTheme="minorEastAsia" w:hAnsi="Cambria Math"/>
+                          </w:rPr>
+                          <m:t>t</m:t>
+                        </m:r>
+                      </m:e>
+                    </m:d>
+                    <m:r>
+                      <w:rPr>
+                        <w:rFonts w:ascii="Cambria Math" w:eastAsiaTheme="minorEastAsia" w:hAnsi="Cambria Math"/>
+                      </w:rPr>
+                      <m:t>)</m:t>
+                    </m:r>
+                  </m:e>
+                  <m:e>
+                    <m:r>
+                      <w:rPr>
+                        <w:rFonts w:ascii="Cambria Math" w:hAnsi="Cambria Math"/>
+                      </w:rPr>
+                      <m:t>0</m:t>
+                    </m:r>
+                  </m:e>
+                  <m:e>
+                    <m:r>
+                      <w:rPr>
+                        <w:rFonts w:ascii="Cambria Math" w:hAnsi="Cambria Math"/>
+                      </w:rPr>
+                      <m:t>0</m:t>
+                    </m:r>
+                  </m:e>
+                  <m:e>
+                    <m:r>
+                      <w:rPr>
+                        <w:rFonts w:ascii="Cambria Math" w:hAnsi="Cambria Math"/>
+                      </w:rPr>
+                      <m:t>0</m:t>
+                    </m:r>
+                    <m:ctrlPr>
+                      <w:rPr>
+                        <w:rFonts w:ascii="Cambria Math" w:eastAsia="Cambria Math" w:hAnsi="Cambria Math" w:cs="Cambria Math"/>
+                        <w:i/>
+                      </w:rPr>
+                    </m:ctrlPr>
+                  </m:e>
+                  <m:e>
+                    <m:r>
+                      <w:rPr>
+                        <w:rFonts w:ascii="Cambria Math" w:eastAsia="Cambria Math" w:hAnsi="Cambria Math" w:cs="Cambria Math"/>
+                      </w:rPr>
+                      <m:t>0</m:t>
+                    </m:r>
+                    <m:ctrlPr>
+                      <w:rPr>
+                        <w:rFonts w:ascii="Cambria Math" w:eastAsia="Cambria Math" w:hAnsi="Cambria Math" w:cs="Cambria Math"/>
+                        <w:i/>
+                      </w:rPr>
+                    </m:ctrlPr>
+                  </m:e>
+                </m:mr>
+                <m:mr>
+                  <m:e>
+                    <m:r>
+                      <w:rPr>
+                        <w:rFonts w:ascii="Cambria Math" w:eastAsia="Cambria Math" w:hAnsi="Cambria Math" w:cs="Cambria Math"/>
+                      </w:rPr>
+                      <m:t>0</m:t>
+                    </m:r>
+                  </m:e>
+                  <m:e>
+                    <m:r>
+                      <w:rPr>
+                        <w:rFonts w:ascii="Cambria Math" w:hAnsi="Cambria Math"/>
+                      </w:rPr>
+                      <m:t>g (</m:t>
+                    </m:r>
+                    <m:sSub>
+                      <m:sSubPr>
+                        <m:ctrlPr>
+                          <w:rPr>
+                            <w:rFonts w:ascii="Cambria Math" w:eastAsiaTheme="minorEastAsia" w:hAnsi="Cambria Math"/>
+                            <w:i/>
+                          </w:rPr>
+                        </m:ctrlPr>
+                      </m:sSubPr>
+                      <m:e>
+                        <m:r>
+                          <w:rPr>
+                            <w:rFonts w:ascii="Cambria Math" w:eastAsiaTheme="minorEastAsia" w:hAnsi="Cambria Math"/>
+                          </w:rPr>
+                          <m:t>f</m:t>
+                        </m:r>
+                      </m:e>
+                      <m:sub>
+                        <m:r>
+                          <w:rPr>
+                            <w:rFonts w:ascii="Cambria Math" w:eastAsiaTheme="minorEastAsia" w:hAnsi="Cambria Math"/>
+                          </w:rPr>
+                          <m:t>dhw</m:t>
+                        </m:r>
+                      </m:sub>
+                    </m:sSub>
+                    <m:d>
+                      <m:dPr>
+                        <m:ctrlPr>
+                          <w:rPr>
+                            <w:rFonts w:ascii="Cambria Math" w:eastAsiaTheme="minorEastAsia" w:hAnsi="Cambria Math"/>
+                            <w:i/>
+                          </w:rPr>
+                        </m:ctrlPr>
+                      </m:dPr>
+                      <m:e>
+                        <m:r>
+                          <w:rPr>
+                            <w:rFonts w:ascii="Cambria Math" w:eastAsiaTheme="minorEastAsia" w:hAnsi="Cambria Math"/>
+                          </w:rPr>
+                          <m:t>t</m:t>
+                        </m:r>
+                      </m:e>
+                    </m:d>
+                    <m:r>
+                      <w:rPr>
+                        <w:rFonts w:ascii="Cambria Math" w:eastAsiaTheme="minorEastAsia" w:hAnsi="Cambria Math"/>
+                      </w:rPr>
+                      <m:t>)</m:t>
+                    </m:r>
+                  </m:e>
+                  <m:e>
+                    <m:r>
+                      <w:rPr>
+                        <w:rFonts w:ascii="Cambria Math" w:hAnsi="Cambria Math"/>
+                      </w:rPr>
+                      <m:t>0</m:t>
+                    </m:r>
+                  </m:e>
+                  <m:e>
+                    <m:r>
+                      <w:rPr>
+                        <w:rFonts w:ascii="Cambria Math" w:hAnsi="Cambria Math"/>
+                      </w:rPr>
+                      <m:t>0</m:t>
+                    </m:r>
+                    <m:ctrlPr>
+                      <w:rPr>
+                        <w:rFonts w:ascii="Cambria Math" w:eastAsia="Cambria Math" w:hAnsi="Cambria Math" w:cs="Cambria Math"/>
+                        <w:i/>
+                      </w:rPr>
+                    </m:ctrlPr>
+                  </m:e>
+                  <m:e>
+                    <m:r>
+                      <w:rPr>
+                        <w:rFonts w:ascii="Cambria Math" w:eastAsia="Cambria Math" w:hAnsi="Cambria Math" w:cs="Cambria Math"/>
+                      </w:rPr>
+                      <m:t>0</m:t>
+                    </m:r>
+                    <m:ctrlPr>
+                      <w:rPr>
+                        <w:rFonts w:ascii="Cambria Math" w:eastAsia="Cambria Math" w:hAnsi="Cambria Math" w:cs="Cambria Math"/>
+                        <w:i/>
+                      </w:rPr>
+                    </m:ctrlPr>
+                  </m:e>
+                </m:mr>
+                <m:mr>
+                  <m:e>
+                    <m:r>
+                      <w:rPr>
+                        <w:rFonts w:ascii="Cambria Math" w:eastAsia="Cambria Math" w:hAnsi="Cambria Math" w:cs="Cambria Math"/>
+                      </w:rPr>
+                      <m:t>0</m:t>
+                    </m:r>
+                  </m:e>
+                  <m:e>
+                    <m:r>
+                      <w:rPr>
+                        <w:rFonts w:ascii="Cambria Math" w:hAnsi="Cambria Math"/>
+                      </w:rPr>
+                      <m:t>0</m:t>
+                    </m:r>
+                  </m:e>
+                  <m:e>
+                    <m:r>
+                      <w:rPr>
+                        <w:rFonts w:ascii="Cambria Math" w:hAnsi="Cambria Math"/>
+                      </w:rPr>
+                      <m:t>0</m:t>
+                    </m:r>
+                    <m:ctrlPr>
+                      <w:rPr>
+                        <w:rFonts w:ascii="Cambria Math" w:eastAsia="Cambria Math" w:hAnsi="Cambria Math" w:cs="Cambria Math"/>
+                        <w:i/>
+                      </w:rPr>
+                    </m:ctrlPr>
+                  </m:e>
+                  <m:e>
+                    <m:r>
+                      <w:rPr>
+                        <w:rFonts w:ascii="Cambria Math" w:eastAsia="Cambria Math" w:hAnsi="Cambria Math" w:cs="Cambria Math"/>
+                      </w:rPr>
+                      <m:t>0</m:t>
+                    </m:r>
+                    <m:ctrlPr>
+                      <w:rPr>
+                        <w:rFonts w:ascii="Cambria Math" w:eastAsia="Cambria Math" w:hAnsi="Cambria Math" w:cs="Cambria Math"/>
+                        <w:i/>
+                      </w:rPr>
+                    </m:ctrlPr>
+                  </m:e>
+                  <m:e>
+                    <m:r>
+                      <w:rPr>
+                        <w:rFonts w:ascii="Cambria Math" w:eastAsia="Cambria Math" w:hAnsi="Cambria Math" w:cs="Cambria Math"/>
+                      </w:rPr>
+                      <m:t>0</m:t>
+                    </m:r>
+                    <m:ctrlPr>
+                      <w:rPr>
+                        <w:rFonts w:ascii="Cambria Math" w:eastAsia="Cambria Math" w:hAnsi="Cambria Math" w:cs="Cambria Math"/>
+                        <w:i/>
+                      </w:rPr>
+                    </m:ctrlPr>
+                  </m:e>
+                </m:mr>
+                <m:mr>
+                  <m:e>
+                    <m:r>
+                      <w:rPr>
+                        <w:rFonts w:ascii="Cambria Math" w:eastAsia="Cambria Math" w:hAnsi="Cambria Math" w:cs="Cambria Math"/>
+                      </w:rPr>
+                      <m:t>0</m:t>
+                    </m:r>
+                    <m:ctrlPr>
+                      <w:rPr>
+                        <w:rFonts w:ascii="Cambria Math" w:eastAsia="Cambria Math" w:hAnsi="Cambria Math" w:cs="Cambria Math"/>
+                        <w:i/>
+                      </w:rPr>
+                    </m:ctrlPr>
+                  </m:e>
+                  <m:e>
+                    <m:r>
+                      <w:rPr>
+                        <w:rFonts w:ascii="Cambria Math" w:eastAsia="Cambria Math" w:hAnsi="Cambria Math" w:cs="Cambria Math"/>
+                      </w:rPr>
+                      <m:t>0</m:t>
+                    </m:r>
+                    <m:ctrlPr>
+                      <w:rPr>
+                        <w:rFonts w:ascii="Cambria Math" w:eastAsia="Cambria Math" w:hAnsi="Cambria Math" w:cs="Cambria Math"/>
+                        <w:i/>
+                      </w:rPr>
+                    </m:ctrlPr>
+                  </m:e>
+                  <m:e>
+                    <m:r>
+                      <w:rPr>
+                        <w:rFonts w:ascii="Cambria Math" w:eastAsia="Cambria Math" w:hAnsi="Cambria Math" w:cs="Cambria Math"/>
+                      </w:rPr>
+                      <m:t>0</m:t>
+                    </m:r>
+                    <m:ctrlPr>
+                      <w:rPr>
+                        <w:rFonts w:ascii="Cambria Math" w:eastAsia="Cambria Math" w:hAnsi="Cambria Math" w:cs="Cambria Math"/>
+                        <w:i/>
+                      </w:rPr>
+                    </m:ctrlPr>
+                  </m:e>
+                  <m:e>
+                    <m:r>
+                      <w:rPr>
+                        <w:rFonts w:ascii="Cambria Math" w:eastAsia="Cambria Math" w:hAnsi="Cambria Math" w:cs="Cambria Math"/>
+                      </w:rPr>
+                      <m:t>0</m:t>
+                    </m:r>
+                    <m:ctrlPr>
+                      <w:rPr>
+                        <w:rFonts w:ascii="Cambria Math" w:eastAsia="Cambria Math" w:hAnsi="Cambria Math" w:cs="Cambria Math"/>
+                        <w:i/>
+                      </w:rPr>
+                    </m:ctrlPr>
+                  </m:e>
+                  <m:e>
+                    <m:r>
+                      <w:rPr>
+                        <w:rFonts w:ascii="Cambria Math" w:eastAsia="Cambria Math" w:hAnsi="Cambria Math" w:cs="Cambria Math"/>
+                      </w:rPr>
+                      <m:t>0</m:t>
+                    </m:r>
+                    <m:ctrlPr>
+                      <w:rPr>
+                        <w:rFonts w:ascii="Cambria Math" w:eastAsia="Cambria Math" w:hAnsi="Cambria Math" w:cs="Cambria Math"/>
+                        <w:i/>
+                      </w:rPr>
+                    </m:ctrlPr>
+                  </m:e>
+                </m:mr>
+                <m:mr>
+                  <m:e>
+                    <m:r>
+                      <w:rPr>
+                        <w:rFonts w:ascii="Cambria Math" w:eastAsia="Cambria Math" w:hAnsi="Cambria Math" w:cs="Cambria Math"/>
+                      </w:rPr>
+                      <m:t>0</m:t>
+                    </m:r>
+                    <m:ctrlPr>
+                      <w:rPr>
+                        <w:rFonts w:ascii="Cambria Math" w:eastAsia="Cambria Math" w:hAnsi="Cambria Math" w:cs="Cambria Math"/>
+                        <w:i/>
+                      </w:rPr>
+                    </m:ctrlPr>
+                  </m:e>
+                  <m:e>
+                    <m:r>
+                      <w:rPr>
+                        <w:rFonts w:ascii="Cambria Math" w:eastAsia="Cambria Math" w:hAnsi="Cambria Math" w:cs="Cambria Math"/>
+                      </w:rPr>
+                      <m:t>0</m:t>
+                    </m:r>
+                    <m:ctrlPr>
+                      <w:rPr>
+                        <w:rFonts w:ascii="Cambria Math" w:eastAsia="Cambria Math" w:hAnsi="Cambria Math" w:cs="Cambria Math"/>
+                        <w:i/>
+                      </w:rPr>
+                    </m:ctrlPr>
+                  </m:e>
+                  <m:e>
+                    <m:r>
+                      <w:rPr>
+                        <w:rFonts w:ascii="Cambria Math" w:eastAsia="Cambria Math" w:hAnsi="Cambria Math" w:cs="Cambria Math"/>
+                      </w:rPr>
+                      <m:t>0</m:t>
+                    </m:r>
+                    <m:ctrlPr>
+                      <w:rPr>
+                        <w:rFonts w:ascii="Cambria Math" w:eastAsia="Cambria Math" w:hAnsi="Cambria Math" w:cs="Cambria Math"/>
+                        <w:i/>
+                      </w:rPr>
+                    </m:ctrlPr>
+                  </m:e>
+                  <m:e>
+                    <m:r>
+                      <w:rPr>
+                        <w:rFonts w:ascii="Cambria Math" w:eastAsia="Cambria Math" w:hAnsi="Cambria Math" w:cs="Cambria Math"/>
+                      </w:rPr>
+                      <m:t>0</m:t>
+                    </m:r>
+                    <m:ctrlPr>
+                      <w:rPr>
+                        <w:rFonts w:ascii="Cambria Math" w:eastAsia="Cambria Math" w:hAnsi="Cambria Math" w:cs="Cambria Math"/>
+                        <w:i/>
+                      </w:rPr>
+                    </m:ctrlPr>
+                  </m:e>
+                  <m:e>
+                    <m:r>
+                      <w:rPr>
+                        <w:rFonts w:ascii="Cambria Math" w:eastAsia="Cambria Math" w:hAnsi="Cambria Math" w:cs="Cambria Math"/>
+                      </w:rPr>
+                      <m:t>0</m:t>
+                    </m:r>
+                  </m:e>
+                </m:mr>
+              </m:m>
+            </m:e>
+          </m:d>
+        </m:oMath>
+      </m:oMathPara>
+    </w:p>
+    <w:p>
+      <w:pPr>
+        <w:pStyle w:val="Heading3"/>
+      </w:pPr>
+      <w:r>
+        <w:lastRenderedPageBreak/>
+        <w:t>5.2.6 The input weight matrix R:</w:t>
+      </w:r>
+    </w:p>
+    <w:p>
+      <w:r>
+        <w:t>In the cost function, the input weight matrix R punishes the deviation of the inputs from the reference point. Since the inputs of the system are the electric power to the compressor, and the electric power to the electric heater, the choice of the input weights directly affects the energy consumption of the system.</w:t>
+      </w:r>
+    </w:p>
+    <w:p>
+      <w:r>
+        <w:t xml:space="preserve">The input weight matrix is a 2x2 matrix (because there are 2 inputs) with the weights on the diagonal. </w:t>
+      </w:r>
+      <w:r>
+        <w:t>A similar convention is used for the values of the input weights. The weight is a number between zero and one, where zero means the input will not be punished at all, while a value of one means the input will be punished the most.</w:t>
+      </w:r>
+    </w:p>
+    <w:p>
+      <w:pPr>
+        <w:rPr>
+          <w:rFonts w:eastAsiaTheme="minorEastAsia"/>
+        </w:rPr>
+      </w:pPr>
+      <w:r>
+        <w:rPr>
+          <w:rFonts w:eastAsiaTheme="minorEastAsia"/>
+        </w:rPr>
+        <w:t>T</w:t>
+      </w:r>
+      <w:r>
+        <w:rPr>
+          <w:rFonts w:eastAsiaTheme="minorEastAsia"/>
+        </w:rPr>
+        <w:t xml:space="preserve">he choice of </w:t>
+      </w:r>
+      <w:r>
+        <w:rPr>
+          <w:rFonts w:eastAsiaTheme="minorEastAsia"/>
+        </w:rPr>
+        <w:t>t</w:t>
+      </w:r>
+      <w:r>
+        <w:rPr>
+          <w:rFonts w:eastAsiaTheme="minorEastAsia"/>
+        </w:rPr>
+        <w:t>he weights of the input</w:t>
+      </w:r>
+      <w:r>
+        <w:rPr>
+          <w:rFonts w:eastAsiaTheme="minorEastAsia"/>
+        </w:rPr>
+        <w:t>s</w:t>
+      </w:r>
+      <w:r>
+        <w:rPr>
+          <w:rFonts w:eastAsiaTheme="minorEastAsia"/>
+        </w:rPr>
+        <w:t xml:space="preserve"> can be </w:t>
+      </w:r>
+      <w:r>
+        <w:rPr>
+          <w:rFonts w:eastAsiaTheme="minorEastAsia"/>
+        </w:rPr>
+        <w:t>motivated</w:t>
+      </w:r>
+      <w:r>
+        <w:rPr>
+          <w:rFonts w:eastAsiaTheme="minorEastAsia"/>
+        </w:rPr>
+        <w:t xml:space="preserve"> in relation to the </w:t>
+      </w:r>
+      <w:r>
+        <w:rPr>
+          <w:rFonts w:eastAsiaTheme="minorEastAsia"/>
+        </w:rPr>
+        <w:t>device</w:t>
+      </w:r>
+      <w:r>
+        <w:rPr>
+          <w:rFonts w:eastAsiaTheme="minorEastAsia"/>
+        </w:rPr>
+        <w:t xml:space="preserve"> characteristics. For example, the electric heating element can be used when there is </w:t>
+      </w:r>
+      <w:r>
+        <w:rPr>
+          <w:rFonts w:eastAsiaTheme="minorEastAsia"/>
+        </w:rPr>
+        <w:t xml:space="preserve">an </w:t>
+      </w:r>
+      <w:r>
+        <w:rPr>
+          <w:rFonts w:eastAsiaTheme="minorEastAsia"/>
+        </w:rPr>
+        <w:t>abundance of solar energy</w:t>
+      </w:r>
+      <w:r>
+        <w:rPr>
+          <w:rFonts w:eastAsiaTheme="minorEastAsia"/>
+        </w:rPr>
+        <w:t>. Therefore, the weight of the electric heater can be chosen as inversely proportional to the PV power. Alternatively, if dynamic prices of electricity exist. The weight can be chosen proportional to the price of electricity.</w:t>
+      </w:r>
+    </w:p>
+    <w:p>
+      <w:pPr>
+        <w:rPr>
+          <w:rFonts w:eastAsiaTheme="minorEastAsia"/>
+        </w:rPr>
+      </w:pPr>
+      <m:oMathPara>
+        <m:oMath>
+          <m:sSub>
+            <m:sSubPr>
+              <m:ctrlPr>
+                <w:rPr>
+                  <w:rFonts w:ascii="Cambria Math" w:eastAsiaTheme="minorEastAsia" w:hAnsi="Cambria Math"/>
+                  <w:i/>
+                </w:rPr>
+              </m:ctrlPr>
+            </m:sSubPr>
+            <m:e>
+              <m:r>
+                <w:rPr>
+                  <w:rFonts w:ascii="Cambria Math" w:eastAsiaTheme="minorEastAsia" w:hAnsi="Cambria Math"/>
+                </w:rPr>
+                <m:t>W</m:t>
+              </m:r>
+            </m:e>
+            <m:sub>
+              <m:r>
+                <w:rPr>
+                  <w:rFonts w:ascii="Cambria Math" w:eastAsiaTheme="minorEastAsia" w:hAnsi="Cambria Math"/>
+                </w:rPr>
+                <m:t>electric_heater</m:t>
+              </m:r>
+            </m:sub>
+          </m:sSub>
+          <m:r>
+            <w:rPr>
+              <w:rFonts w:ascii="Cambria Math" w:eastAsiaTheme="minorEastAsia" w:hAnsi="Cambria Math"/>
+            </w:rPr>
+            <m:t>=</m:t>
+          </m:r>
+          <m:sSub>
+            <m:sSubPr>
+              <m:ctrlPr>
+                <w:rPr>
+                  <w:rFonts w:ascii="Cambria Math" w:eastAsiaTheme="minorEastAsia" w:hAnsi="Cambria Math"/>
+                  <w:i/>
+                </w:rPr>
+              </m:ctrlPr>
+            </m:sSubPr>
+            <m:e>
+              <m:r>
+                <w:rPr>
+                  <w:rFonts w:ascii="Cambria Math" w:eastAsiaTheme="minorEastAsia" w:hAnsi="Cambria Math"/>
+                </w:rPr>
+                <m:t>f</m:t>
+              </m:r>
+            </m:e>
+            <m:sub>
+              <m:r>
+                <w:rPr>
+                  <w:rFonts w:ascii="Cambria Math" w:eastAsiaTheme="minorEastAsia" w:hAnsi="Cambria Math"/>
+                </w:rPr>
+                <m:t>2</m:t>
+              </m:r>
+            </m:sub>
+          </m:sSub>
+          <m:d>
+            <m:dPr>
+              <m:ctrlPr>
+                <w:rPr>
+                  <w:rFonts w:ascii="Cambria Math" w:eastAsiaTheme="minorEastAsia" w:hAnsi="Cambria Math"/>
+                  <w:i/>
+                </w:rPr>
+              </m:ctrlPr>
+            </m:dPr>
+            <m:e>
+              <m:sSub>
+                <m:sSubPr>
+                  <m:ctrlPr>
+                    <w:rPr>
+                      <w:rFonts w:ascii="Cambria Math" w:eastAsiaTheme="minorEastAsia" w:hAnsi="Cambria Math"/>
+                      <w:i/>
+                    </w:rPr>
+                  </m:ctrlPr>
+                </m:sSubPr>
+                <m:e>
+                  <m:r>
+                    <w:rPr>
+                      <w:rFonts w:ascii="Cambria Math" w:eastAsiaTheme="minorEastAsia" w:hAnsi="Cambria Math"/>
+                    </w:rPr>
+                    <m:t>P</m:t>
+                  </m:r>
+                </m:e>
+                <m:sub>
+                  <m:r>
+                    <w:rPr>
+                      <w:rFonts w:ascii="Cambria Math" w:eastAsiaTheme="minorEastAsia" w:hAnsi="Cambria Math"/>
+                    </w:rPr>
+                    <m:t>pv</m:t>
+                  </m:r>
+                </m:sub>
+              </m:sSub>
+              <m:d>
+                <m:dPr>
+                  <m:ctrlPr>
+                    <w:rPr>
+                      <w:rFonts w:ascii="Cambria Math" w:eastAsiaTheme="minorEastAsia" w:hAnsi="Cambria Math"/>
+                      <w:i/>
+                    </w:rPr>
+                  </m:ctrlPr>
+                </m:dPr>
+                <m:e>
+                  <m:r>
+                    <w:rPr>
+                      <w:rFonts w:ascii="Cambria Math" w:eastAsiaTheme="minorEastAsia" w:hAnsi="Cambria Math"/>
+                    </w:rPr>
+                    <m:t>t</m:t>
+                  </m:r>
+                </m:e>
+              </m:d>
+            </m:e>
+          </m:d>
+          <m:r>
+            <w:rPr>
+              <w:rFonts w:ascii="Cambria Math" w:eastAsiaTheme="minorEastAsia" w:hAnsi="Cambria Math"/>
+            </w:rPr>
+            <m:t xml:space="preserve">= </m:t>
+          </m:r>
+          <m:f>
+            <m:fPr>
+              <m:ctrlPr>
+                <w:rPr>
+                  <w:rFonts w:ascii="Cambria Math" w:eastAsiaTheme="minorEastAsia" w:hAnsi="Cambria Math"/>
+                  <w:i/>
+                </w:rPr>
+              </m:ctrlPr>
+            </m:fPr>
+            <m:num>
+              <m:r>
+                <w:rPr>
+                  <w:rFonts w:ascii="Cambria Math" w:eastAsiaTheme="minorEastAsia" w:hAnsi="Cambria Math"/>
+                </w:rPr>
+                <m:t>1</m:t>
+              </m:r>
+            </m:num>
+            <m:den>
+              <m:sSub>
+                <m:sSubPr>
+                  <m:ctrlPr>
+                    <w:rPr>
+                      <w:rFonts w:ascii="Cambria Math" w:eastAsiaTheme="minorEastAsia" w:hAnsi="Cambria Math"/>
+                      <w:i/>
+                    </w:rPr>
+                  </m:ctrlPr>
+                </m:sSubPr>
+                <m:e>
+                  <m:r>
+                    <w:rPr>
+                      <w:rFonts w:ascii="Cambria Math" w:eastAsiaTheme="minorEastAsia" w:hAnsi="Cambria Math"/>
+                    </w:rPr>
+                    <m:t>P</m:t>
+                  </m:r>
+                </m:e>
+                <m:sub>
+                  <m:r>
+                    <w:rPr>
+                      <w:rFonts w:ascii="Cambria Math" w:eastAsiaTheme="minorEastAsia" w:hAnsi="Cambria Math"/>
+                    </w:rPr>
+                    <m:t>pv</m:t>
+                  </m:r>
+                </m:sub>
+              </m:sSub>
+              <m:d>
+                <m:dPr>
+                  <m:ctrlPr>
+                    <w:rPr>
+                      <w:rFonts w:ascii="Cambria Math" w:eastAsiaTheme="minorEastAsia" w:hAnsi="Cambria Math"/>
+                      <w:i/>
+                    </w:rPr>
+                  </m:ctrlPr>
+                </m:dPr>
+                <m:e>
+                  <m:r>
+                    <w:rPr>
+                      <w:rFonts w:ascii="Cambria Math" w:eastAsiaTheme="minorEastAsia" w:hAnsi="Cambria Math"/>
+                    </w:rPr>
+                    <m:t>t</m:t>
+                  </m:r>
+                </m:e>
+              </m:d>
+            </m:den>
+          </m:f>
+        </m:oMath>
+      </m:oMathPara>
+    </w:p>
+    <w:p>
+      <w:pPr>
+        <w:rPr>
+          <w:rFonts w:eastAsiaTheme="minorEastAsia"/>
+        </w:rPr>
+      </w:pPr>
+      <w:r>
+        <w:rPr>
+          <w:rFonts w:eastAsiaTheme="minorEastAsia"/>
+        </w:rPr>
+        <w:t>Similar reasoning can be applied to the choice of the weight of the heat pump compressor. T</w:t>
+      </w:r>
+      <w:r>
+        <w:rPr>
+          <w:rFonts w:eastAsiaTheme="minorEastAsia"/>
+        </w:rPr>
+        <w:t>he use of the heat pump is preferred when the COP is high. In other words, the weight of the H</w:t>
+      </w:r>
+      <w:r>
+        <w:rPr>
+          <w:rFonts w:eastAsiaTheme="minorEastAsia"/>
+        </w:rPr>
+        <w:t>eat pump compressor</w:t>
+      </w:r>
+      <w:r>
+        <w:rPr>
+          <w:rFonts w:eastAsiaTheme="minorEastAsia"/>
+        </w:rPr>
+        <w:t xml:space="preserve"> power is a function of the ambient temperature</w:t>
+      </w:r>
+      <w:r>
+        <w:rPr>
+          <w:rFonts w:eastAsiaTheme="minorEastAsia"/>
+        </w:rPr>
+        <w:t>.</w:t>
+      </w:r>
+    </w:p>
+    <w:p>
+      <w:pPr>
+        <w:rPr>
+          <w:rFonts w:eastAsiaTheme="minorEastAsia"/>
+        </w:rPr>
+      </w:pPr>
+    </w:p>
+    <w:p>
+      <w:pPr>
+        <w:rPr>
+          <w:rFonts w:eastAsiaTheme="minorEastAsia"/>
+        </w:rPr>
+      </w:pPr>
+    </w:p>
+    <w:p>
+      <w:pPr>
+        <w:jc w:val="center"/>
+        <w:rPr>
+          <w:rFonts w:eastAsiaTheme="minorEastAsia"/>
+        </w:rPr>
+      </w:pPr>
+      <m:oMathPara>
+        <m:oMath>
+          <m:r>
+            <w:rPr>
+              <w:rFonts w:ascii="Cambria Math" w:eastAsiaTheme="minorEastAsia" w:hAnsi="Cambria Math"/>
+            </w:rPr>
+            <m:t xml:space="preserve">R= </m:t>
+          </m:r>
+          <m:d>
+            <m:dPr>
+              <m:begChr m:val="["/>
+              <m:endChr m:val="]"/>
+              <m:ctrlPr>
+                <w:rPr>
+                  <w:rFonts w:ascii="Cambria Math" w:eastAsiaTheme="minorEastAsia" w:hAnsi="Cambria Math"/>
+                  <w:i/>
+                </w:rPr>
+              </m:ctrlPr>
+            </m:dPr>
+            <m:e>
+              <m:m>
+                <m:mPr>
+                  <m:mcs>
+                    <m:mc>
+                      <m:mcPr>
+                        <m:count m:val="2"/>
+                        <m:mcJc m:val="center"/>
+                      </m:mcPr>
+                    </m:mc>
+                  </m:mcs>
+                  <m:ctrlPr>
+                    <w:rPr>
+                      <w:rFonts w:ascii="Cambria Math" w:eastAsiaTheme="minorEastAsia" w:hAnsi="Cambria Math"/>
+                      <w:i/>
+                    </w:rPr>
+                  </m:ctrlPr>
+                </m:mPr>
+                <m:mr>
+                  <m:e>
+                    <m:sSub>
+                      <m:sSubPr>
+                        <m:ctrlPr>
+                          <w:rPr>
+                            <w:rFonts w:ascii="Cambria Math" w:eastAsiaTheme="minorEastAsia" w:hAnsi="Cambria Math"/>
+                            <w:i/>
+                          </w:rPr>
+                        </m:ctrlPr>
+                      </m:sSubPr>
+                      <m:e>
+                        <m:r>
+                          <w:rPr>
+                            <w:rFonts w:ascii="Cambria Math" w:eastAsiaTheme="minorEastAsia" w:hAnsi="Cambria Math"/>
+                          </w:rPr>
+                          <m:t>f</m:t>
+                        </m:r>
+                      </m:e>
+                      <m:sub>
+                        <m:r>
+                          <w:rPr>
+                            <w:rFonts w:ascii="Cambria Math" w:eastAsiaTheme="minorEastAsia" w:hAnsi="Cambria Math"/>
+                          </w:rPr>
+                          <m:t>1</m:t>
+                        </m:r>
+                      </m:sub>
+                    </m:sSub>
+                    <m:r>
+                      <w:rPr>
+                        <w:rFonts w:ascii="Cambria Math" w:eastAsiaTheme="minorEastAsia" w:hAnsi="Cambria Math"/>
+                      </w:rPr>
+                      <m:t xml:space="preserve"> (</m:t>
+                    </m:r>
+                    <m:sSub>
+                      <m:sSubPr>
+                        <m:ctrlPr>
+                          <w:rPr>
+                            <w:rFonts w:ascii="Cambria Math" w:eastAsiaTheme="minorEastAsia" w:hAnsi="Cambria Math"/>
+                            <w:i/>
+                          </w:rPr>
+                        </m:ctrlPr>
+                      </m:sSubPr>
+                      <m:e>
+                        <m:r>
+                          <w:rPr>
+                            <w:rFonts w:ascii="Cambria Math" w:eastAsiaTheme="minorEastAsia" w:hAnsi="Cambria Math"/>
+                          </w:rPr>
+                          <m:t>T</m:t>
+                        </m:r>
+                      </m:e>
+                      <m:sub>
+                        <m:r>
+                          <w:rPr>
+                            <w:rFonts w:ascii="Cambria Math" w:eastAsiaTheme="minorEastAsia" w:hAnsi="Cambria Math"/>
+                          </w:rPr>
+                          <m:t>amb</m:t>
+                        </m:r>
+                      </m:sub>
+                    </m:sSub>
+                    <m:d>
+                      <m:dPr>
+                        <m:ctrlPr>
+                          <w:rPr>
+                            <w:rFonts w:ascii="Cambria Math" w:eastAsiaTheme="minorEastAsia" w:hAnsi="Cambria Math"/>
+                            <w:i/>
+                          </w:rPr>
+                        </m:ctrlPr>
+                      </m:dPr>
+                      <m:e>
+                        <m:r>
+                          <w:rPr>
+                            <w:rFonts w:ascii="Cambria Math" w:eastAsiaTheme="minorEastAsia" w:hAnsi="Cambria Math"/>
+                          </w:rPr>
+                          <m:t>t</m:t>
+                        </m:r>
+                      </m:e>
+                    </m:d>
+                    <m:r>
+                      <w:rPr>
+                        <w:rFonts w:ascii="Cambria Math" w:eastAsiaTheme="minorEastAsia" w:hAnsi="Cambria Math"/>
+                      </w:rPr>
+                      <m:t>)</m:t>
+                    </m:r>
+                  </m:e>
+                  <m:e>
+                    <m:r>
+                      <w:rPr>
+                        <w:rFonts w:ascii="Cambria Math" w:eastAsiaTheme="minorEastAsia" w:hAnsi="Cambria Math"/>
+                      </w:rPr>
+                      <m:t>0</m:t>
+                    </m:r>
+                  </m:e>
+                </m:mr>
+                <m:mr>
+                  <m:e>
+                    <m:r>
+                      <w:rPr>
+                        <w:rFonts w:ascii="Cambria Math" w:eastAsiaTheme="minorEastAsia" w:hAnsi="Cambria Math"/>
+                      </w:rPr>
+                      <m:t>0</m:t>
+                    </m:r>
+                  </m:e>
+                  <m:e>
+                    <m:sSub>
+                      <m:sSubPr>
+                        <m:ctrlPr>
+                          <w:rPr>
+                            <w:rFonts w:ascii="Cambria Math" w:eastAsiaTheme="minorEastAsia" w:hAnsi="Cambria Math"/>
+                            <w:i/>
+                          </w:rPr>
+                        </m:ctrlPr>
+                      </m:sSubPr>
+                      <m:e>
+                        <m:r>
+                          <w:rPr>
+                            <w:rFonts w:ascii="Cambria Math" w:eastAsiaTheme="minorEastAsia" w:hAnsi="Cambria Math"/>
+                          </w:rPr>
+                          <m:t>f</m:t>
+                        </m:r>
+                      </m:e>
+                      <m:sub>
+                        <m:r>
+                          <w:rPr>
+                            <w:rFonts w:ascii="Cambria Math" w:eastAsiaTheme="minorEastAsia" w:hAnsi="Cambria Math"/>
+                          </w:rPr>
+                          <m:t>2</m:t>
+                        </m:r>
+                      </m:sub>
+                    </m:sSub>
+                    <m:r>
+                      <w:rPr>
+                        <w:rFonts w:ascii="Cambria Math" w:eastAsiaTheme="minorEastAsia" w:hAnsi="Cambria Math"/>
+                      </w:rPr>
+                      <m:t>(</m:t>
+                    </m:r>
+                    <m:sSub>
+                      <m:sSubPr>
+                        <m:ctrlPr>
+                          <w:rPr>
+                            <w:rFonts w:ascii="Cambria Math" w:eastAsiaTheme="minorEastAsia" w:hAnsi="Cambria Math"/>
+                            <w:i/>
+                          </w:rPr>
+                        </m:ctrlPr>
+                      </m:sSubPr>
+                      <m:e>
+                        <m:r>
+                          <w:rPr>
+                            <w:rFonts w:ascii="Cambria Math" w:eastAsiaTheme="minorEastAsia" w:hAnsi="Cambria Math"/>
+                          </w:rPr>
+                          <m:t>P</m:t>
+                        </m:r>
+                      </m:e>
+                      <m:sub>
+                        <m:r>
+                          <w:rPr>
+                            <w:rFonts w:ascii="Cambria Math" w:eastAsiaTheme="minorEastAsia" w:hAnsi="Cambria Math"/>
+                          </w:rPr>
+                          <m:t>pv</m:t>
+                        </m:r>
+                      </m:sub>
+                    </m:sSub>
+                    <m:r>
+                      <w:rPr>
+                        <w:rFonts w:ascii="Cambria Math" w:eastAsiaTheme="minorEastAsia" w:hAnsi="Cambria Math"/>
+                      </w:rPr>
+                      <m:t>(t))</m:t>
+                    </m:r>
+                  </m:e>
+                </m:mr>
+              </m:m>
+            </m:e>
+          </m:d>
+        </m:oMath>
+      </m:oMathPara>
+    </w:p>
+    <w:p>
+      <w:pPr>
+        <w:rPr>
+          <w:rFonts w:eastAsiaTheme="minorEastAsia"/>
+        </w:rPr>
+      </w:pPr>
+    </w:p>
+    <w:p/>
     <w:p>
       <w:pPr>
         <w:pStyle w:val="ListParagraph"/>
@@ -14689,7 +17409,7 @@
       </w:pPr>
     </w:p>
     <w:sectPr>
-      <w:footerReference w:type="default" r:id="rId20"/>
+      <w:footerReference w:type="default" r:id="rId24"/>
       <w:pgSz w:w="11906" w:h="16838"/>
       <w:pgMar w:top="1440" w:right="1440" w:bottom="1440" w:left="1440" w:header="720" w:footer="720" w:gutter="0"/>
       <w:cols w:space="720"/>
@@ -16025,6 +18745,119 @@
       </w:rPr>
     </w:lvl>
   </w:abstractNum>
+  <w:abstractNum w:abstractNumId="11" w15:restartNumberingAfterBreak="0">
+    <w:nsid w:val="6B1960AE"/>
+    <w:multiLevelType w:val="hybridMultilevel"/>
+    <w:tmpl w:val="A2B0D904"/>
+    <w:lvl w:ilvl="0" w:tplc="20000001">
+      <w:start w:val="1"/>
+      <w:numFmt w:val="bullet"/>
+      <w:lvlText w:val=""/>
+      <w:lvlJc w:val="left"/>
+      <w:pPr>
+        <w:ind w:left="720" w:hanging="360"/>
+      </w:pPr>
+      <w:rPr>
+        <w:rFonts w:ascii="Symbol" w:hAnsi="Symbol" w:hint="default"/>
+      </w:rPr>
+    </w:lvl>
+    <w:lvl w:ilvl="1" w:tplc="20000003" w:tentative="1">
+      <w:start w:val="1"/>
+      <w:numFmt w:val="bullet"/>
+      <w:lvlText w:val="o"/>
+      <w:lvlJc w:val="left"/>
+      <w:pPr>
+        <w:ind w:left="1440" w:hanging="360"/>
+      </w:pPr>
+      <w:rPr>
+        <w:rFonts w:ascii="Courier New" w:hAnsi="Courier New" w:cs="Courier New" w:hint="default"/>
+      </w:rPr>
+    </w:lvl>
+    <w:lvl w:ilvl="2" w:tplc="20000005" w:tentative="1">
+      <w:start w:val="1"/>
+      <w:numFmt w:val="bullet"/>
+      <w:lvlText w:val=""/>
+      <w:lvlJc w:val="left"/>
+      <w:pPr>
+        <w:ind w:left="2160" w:hanging="360"/>
+      </w:pPr>
+      <w:rPr>
+        <w:rFonts w:ascii="Wingdings" w:hAnsi="Wingdings" w:hint="default"/>
+      </w:rPr>
+    </w:lvl>
+    <w:lvl w:ilvl="3" w:tplc="20000001" w:tentative="1">
+      <w:start w:val="1"/>
+      <w:numFmt w:val="bullet"/>
+      <w:lvlText w:val=""/>
+      <w:lvlJc w:val="left"/>
+      <w:pPr>
+        <w:ind w:left="2880" w:hanging="360"/>
+      </w:pPr>
+      <w:rPr>
+        <w:rFonts w:ascii="Symbol" w:hAnsi="Symbol" w:hint="default"/>
+      </w:rPr>
+    </w:lvl>
+    <w:lvl w:ilvl="4" w:tplc="20000003" w:tentative="1">
+      <w:start w:val="1"/>
+      <w:numFmt w:val="bullet"/>
+      <w:lvlText w:val="o"/>
+      <w:lvlJc w:val="left"/>
+      <w:pPr>
+        <w:ind w:left="3600" w:hanging="360"/>
+      </w:pPr>
+      <w:rPr>
+        <w:rFonts w:ascii="Courier New" w:hAnsi="Courier New" w:cs="Courier New" w:hint="default"/>
+      </w:rPr>
+    </w:lvl>
+    <w:lvl w:ilvl="5" w:tplc="20000005" w:tentative="1">
+      <w:start w:val="1"/>
+      <w:numFmt w:val="bullet"/>
+      <w:lvlText w:val=""/>
+      <w:lvlJc w:val="left"/>
+      <w:pPr>
+        <w:ind w:left="4320" w:hanging="360"/>
+      </w:pPr>
+      <w:rPr>
+        <w:rFonts w:ascii="Wingdings" w:hAnsi="Wingdings" w:hint="default"/>
+      </w:rPr>
+    </w:lvl>
+    <w:lvl w:ilvl="6" w:tplc="20000001" w:tentative="1">
+      <w:start w:val="1"/>
+      <w:numFmt w:val="bullet"/>
+      <w:lvlText w:val=""/>
+      <w:lvlJc w:val="left"/>
+      <w:pPr>
+        <w:ind w:left="5040" w:hanging="360"/>
+      </w:pPr>
+      <w:rPr>
+        <w:rFonts w:ascii="Symbol" w:hAnsi="Symbol" w:hint="default"/>
+      </w:rPr>
+    </w:lvl>
+    <w:lvl w:ilvl="7" w:tplc="20000003" w:tentative="1">
+      <w:start w:val="1"/>
+      <w:numFmt w:val="bullet"/>
+      <w:lvlText w:val="o"/>
+      <w:lvlJc w:val="left"/>
+      <w:pPr>
+        <w:ind w:left="5760" w:hanging="360"/>
+      </w:pPr>
+      <w:rPr>
+        <w:rFonts w:ascii="Courier New" w:hAnsi="Courier New" w:cs="Courier New" w:hint="default"/>
+      </w:rPr>
+    </w:lvl>
+    <w:lvl w:ilvl="8" w:tplc="20000005" w:tentative="1">
+      <w:start w:val="1"/>
+      <w:numFmt w:val="bullet"/>
+      <w:lvlText w:val=""/>
+      <w:lvlJc w:val="left"/>
+      <w:pPr>
+        <w:ind w:left="6480" w:hanging="360"/>
+      </w:pPr>
+      <w:rPr>
+        <w:rFonts w:ascii="Wingdings" w:hAnsi="Wingdings" w:hint="default"/>
+      </w:rPr>
+    </w:lvl>
+  </w:abstractNum>
   <w:num w:numId="1">
     <w:abstractNumId w:val="7"/>
   </w:num>
@@ -16057,6 +18890,9 @@
   </w:num>
   <w:num w:numId="11">
     <w:abstractNumId w:val="8"/>
+  </w:num>
+  <w:num w:numId="12">
+    <w:abstractNumId w:val="11"/>
   </w:num>
 </w:numbering>
 </file>
@@ -16841,6 +19677,89 @@
       </w:tblBorders>
     </w:tblPr>
   </w:style>
+  <w:style w:type="table" w:styleId="PlainTable2">
+    <w:name w:val="Plain Table 2"/>
+    <w:basedOn w:val="TableNormal"/>
+    <w:uiPriority w:val="42"/>
+    <w:rsid w:val="00FB1A2B"/>
+    <w:pPr>
+      <w:spacing w:after="0" w:line="240" w:lineRule="auto"/>
+    </w:pPr>
+    <w:rPr>
+      <w:lang w:val="nl-NL"/>
+    </w:rPr>
+    <w:tblPr>
+      <w:tblStyleRowBandSize w:val="1"/>
+      <w:tblStyleColBandSize w:val="1"/>
+      <w:tblBorders>
+        <w:top w:val="single" w:sz="4" w:space="0" w:color="7F7F7F" w:themeColor="text1" w:themeTint="80"/>
+        <w:bottom w:val="single" w:sz="4" w:space="0" w:color="7F7F7F" w:themeColor="text1" w:themeTint="80"/>
+      </w:tblBorders>
+    </w:tblPr>
+    <w:tblStylePr w:type="firstRow">
+      <w:rPr>
+        <w:b/>
+        <w:bCs/>
+      </w:rPr>
+      <w:tblPr/>
+      <w:tcPr>
+        <w:tcBorders>
+          <w:bottom w:val="single" w:sz="4" w:space="0" w:color="7F7F7F" w:themeColor="text1" w:themeTint="80"/>
+        </w:tcBorders>
+      </w:tcPr>
+    </w:tblStylePr>
+    <w:tblStylePr w:type="lastRow">
+      <w:rPr>
+        <w:b/>
+        <w:bCs/>
+      </w:rPr>
+      <w:tblPr/>
+      <w:tcPr>
+        <w:tcBorders>
+          <w:top w:val="single" w:sz="4" w:space="0" w:color="7F7F7F" w:themeColor="text1" w:themeTint="80"/>
+        </w:tcBorders>
+      </w:tcPr>
+    </w:tblStylePr>
+    <w:tblStylePr w:type="firstCol">
+      <w:rPr>
+        <w:b/>
+        <w:bCs/>
+      </w:rPr>
+    </w:tblStylePr>
+    <w:tblStylePr w:type="lastCol">
+      <w:rPr>
+        <w:b/>
+        <w:bCs/>
+      </w:rPr>
+    </w:tblStylePr>
+    <w:tblStylePr w:type="band1Vert">
+      <w:tblPr/>
+      <w:tcPr>
+        <w:tcBorders>
+          <w:left w:val="single" w:sz="4" w:space="0" w:color="7F7F7F" w:themeColor="text1" w:themeTint="80"/>
+          <w:right w:val="single" w:sz="4" w:space="0" w:color="7F7F7F" w:themeColor="text1" w:themeTint="80"/>
+        </w:tcBorders>
+      </w:tcPr>
+    </w:tblStylePr>
+    <w:tblStylePr w:type="band2Vert">
+      <w:tblPr/>
+      <w:tcPr>
+        <w:tcBorders>
+          <w:left w:val="single" w:sz="4" w:space="0" w:color="7F7F7F" w:themeColor="text1" w:themeTint="80"/>
+          <w:right w:val="single" w:sz="4" w:space="0" w:color="7F7F7F" w:themeColor="text1" w:themeTint="80"/>
+        </w:tcBorders>
+      </w:tcPr>
+    </w:tblStylePr>
+    <w:tblStylePr w:type="band1Horz">
+      <w:tblPr/>
+      <w:tcPr>
+        <w:tcBorders>
+          <w:top w:val="single" w:sz="4" w:space="0" w:color="7F7F7F" w:themeColor="text1" w:themeTint="80"/>
+          <w:bottom w:val="single" w:sz="4" w:space="0" w:color="7F7F7F" w:themeColor="text1" w:themeTint="80"/>
+        </w:tcBorders>
+      </w:tcPr>
+    </w:tblStylePr>
+  </w:style>
 </w:styles>
 </file>
 

</xml_diff>

<commit_message>
Updated documentation and Simulink file
- Modified the Simulink file to suit code generation.

- Updated documentation.
</commit_message>
<xml_diff>
--- a/MATLAB_MPC/WP4 Document.docx
+++ b/MATLAB_MPC/WP4 Document.docx
@@ -858,21 +858,7 @@
         <w:rPr>
           <w:w w:val="105"/>
         </w:rPr>
-        <w:t xml:space="preserve">System Layout: The system layout: Heat generation, transport, </w:t>
-      </w:r>
-      <w:proofErr w:type="spellStart"/>
-      <w:r>
-        <w:rPr>
-          <w:w w:val="105"/>
-        </w:rPr>
-        <w:t>stor</w:t>
-      </w:r>
-      <w:proofErr w:type="spellEnd"/>
-      <w:r>
-        <w:rPr>
-          <w:w w:val="105"/>
-        </w:rPr>
-        <w:t xml:space="preserve">- age and delivery will </w:t>
+        <w:t xml:space="preserve">System Layout: The system layout: Heat generation, transport, stor- age and delivery will </w:t>
       </w:r>
       <w:r>
         <w:rPr>
@@ -1612,37 +1598,12 @@
         </w:rPr>
         <w:t xml:space="preserve">Ter </w:t>
       </w:r>
-      <w:proofErr w:type="spellStart"/>
       <w:r>
         <w:rPr>
           <w:color w:val="FF0000"/>
           <w:w w:val="105"/>
         </w:rPr>
-        <w:t>Steeg</w:t>
-      </w:r>
-      <w:proofErr w:type="spellEnd"/>
-      <w:r>
-        <w:rPr>
-          <w:color w:val="FF0000"/>
-          <w:w w:val="105"/>
-        </w:rPr>
-        <w:t xml:space="preserve"> in </w:t>
-      </w:r>
-      <w:proofErr w:type="spellStart"/>
-      <w:r>
-        <w:rPr>
-          <w:color w:val="FF0000"/>
-          <w:w w:val="105"/>
-        </w:rPr>
-        <w:t>HPLaunch</w:t>
-      </w:r>
-      <w:proofErr w:type="spellEnd"/>
-      <w:r>
-        <w:rPr>
-          <w:color w:val="FF0000"/>
-          <w:w w:val="105"/>
-        </w:rPr>
-        <w:t>)</w:t>
+        <w:t>Steeg in HPLaunch)</w:t>
       </w:r>
       <w:r>
         <w:rPr>
@@ -2711,31 +2672,7 @@
         <w:jc w:val="both"/>
       </w:pPr>
       <w:r>
-        <w:t xml:space="preserve">It's clear that the tools that belong in the final category are the ones of interest for the purpose of this project. In order to find out these tools, a search tool (BEST) l7j created by the US department of energy is used. The directory of all HVAC software can be searched based on capabilities. The search results show that the most prominent software products under this category are ESP-r l8j , </w:t>
-      </w:r>
-      <w:proofErr w:type="spellStart"/>
-      <w:r>
-        <w:t>EnergyPlus</w:t>
-      </w:r>
-      <w:proofErr w:type="spellEnd"/>
-      <w:r>
-        <w:t xml:space="preserve"> l9j and TRNSYS l10j. In l11j and l12j a comparison is made between the performance of TRNSYS and </w:t>
-      </w:r>
-      <w:proofErr w:type="spellStart"/>
-      <w:r>
-        <w:t>EnergyPlus</w:t>
-      </w:r>
-      <w:proofErr w:type="spellEnd"/>
-      <w:r>
-        <w:t xml:space="preserve">, the findings show that both tools provide similar results that agree with experimental data.  For the purposes of this project, </w:t>
-      </w:r>
-      <w:proofErr w:type="spellStart"/>
-      <w:r>
-        <w:t>EnergyPlus</w:t>
-      </w:r>
-      <w:proofErr w:type="spellEnd"/>
-      <w:r>
-        <w:t xml:space="preserve"> is preferable because it is an open source platform.</w:t>
+        <w:t>It's clear that the tools that belong in the final category are the ones of interest for the purpose of this project. In order to find out these tools, a search tool (BEST) l7j created by the US department of energy is used. The directory of all HVAC software can be searched based on capabilities. The search results show that the most prominent software products under this category are ESP-r l8j , EnergyPlus l9j and TRNSYS l10j. In l11j and l12j a comparison is made between the performance of TRNSYS and EnergyPlus, the findings show that both tools provide similar results that agree with experimental data.  For the purposes of this project, EnergyPlus is preferable because it is an open source platform.</w:t>
       </w:r>
     </w:p>
     <w:p>
@@ -2757,29 +2694,13 @@
         <w:t>software tools</w:t>
       </w:r>
       <w:r>
-        <w:t xml:space="preserve"> in order to execute. For example, using </w:t>
-      </w:r>
-      <w:proofErr w:type="spellStart"/>
-      <w:r>
-        <w:t>EnergyPlus</w:t>
-      </w:r>
-      <w:proofErr w:type="spellEnd"/>
-      <w:r>
-        <w:t xml:space="preserve"> to simulate the </w:t>
+        <w:t xml:space="preserve"> in order to execute. For example, using EnergyPlus to simulate the </w:t>
       </w:r>
       <w:r>
         <w:t>plant</w:t>
       </w:r>
       <w:r>
-        <w:t xml:space="preserve"> and MATLAB to </w:t>
-      </w:r>
-      <w:proofErr w:type="spellStart"/>
-      <w:r>
-        <w:t>to</w:t>
-      </w:r>
-      <w:proofErr w:type="spellEnd"/>
-      <w:r>
-        <w:t xml:space="preserve"> simulate the controller,  while data is being passed between the two at each sampling interval, as explored in l14j.</w:t>
+        <w:t xml:space="preserve"> and MATLAB to to simulate the controller,  while data is being passed between the two at each sampling interval, as explored in l14j.</w:t>
       </w:r>
     </w:p>
     <w:p>
@@ -3162,15 +3083,7 @@
         <w:t>s</w:t>
       </w:r>
       <w:r>
-        <w:t xml:space="preserve"> of </w:t>
-      </w:r>
-      <w:proofErr w:type="spellStart"/>
-      <w:r>
-        <w:t>contol</w:t>
-      </w:r>
-      <w:proofErr w:type="spellEnd"/>
-      <w:r>
-        <w:t xml:space="preserve"> </w:t>
+        <w:t xml:space="preserve"> of contol </w:t>
       </w:r>
       <w:r>
         <w:t>s</w:t>
@@ -3523,7 +3436,6 @@
         </w:rPr>
         <w:t>and under</w:t>
       </w:r>
-      <w:proofErr w:type="spellStart"/>
       <w:r>
         <w:rPr>
           <w:rFonts w:ascii="F16" w:hAnsi="F16" w:cs="F16"/>
@@ -3543,7 +3455,6 @@
         </w:rPr>
         <w:t>oor</w:t>
       </w:r>
-      <w:proofErr w:type="spellEnd"/>
       <w:r>
         <w:rPr>
           <w:rFonts w:ascii="F16" w:hAnsi="F16" w:cs="F16"/>
@@ -3596,7 +3507,6 @@
         </w:rPr>
         <w:t>of the radiators with under</w:t>
       </w:r>
-      <w:proofErr w:type="spellStart"/>
       <w:r>
         <w:rPr>
           <w:rFonts w:ascii="F16" w:hAnsi="F16" w:cs="F16"/>
@@ -3614,78 +3524,52 @@
           <w:rFonts w:ascii="F16" w:hAnsi="F16" w:cs="F16"/>
           <w:lang w:val="en-NL"/>
         </w:rPr>
-        <w:t>oor</w:t>
-      </w:r>
-      <w:proofErr w:type="spellEnd"/>
+        <w:t xml:space="preserve">oor heaters, which requires less </w:t>
+      </w:r>
+      <w:r>
+        <w:rPr>
+          <w:rFonts w:ascii="F16" w:hAnsi="F16" w:cs="F16"/>
+        </w:rPr>
+        <w:t>f</w:t>
+      </w:r>
+      <w:r>
+        <w:rPr>
+          <w:rFonts w:ascii="F16" w:hAnsi="F16" w:cs="F16"/>
+        </w:rPr>
+        <w:t>l</w:t>
+      </w:r>
       <w:r>
         <w:rPr>
           <w:rFonts w:ascii="F16" w:hAnsi="F16" w:cs="F16"/>
           <w:lang w:val="en-NL"/>
         </w:rPr>
-        <w:t xml:space="preserve"> heaters, which requires less </w:t>
-      </w:r>
-      <w:proofErr w:type="spellStart"/>
+        <w:t>uid temperature</w:t>
+      </w:r>
       <w:r>
         <w:rPr>
           <w:rFonts w:ascii="F16" w:hAnsi="F16" w:cs="F16"/>
         </w:rPr>
-        <w:t>f</w:t>
-      </w:r>
-      <w:r>
-        <w:rPr>
-          <w:rFonts w:ascii="F16" w:hAnsi="F16" w:cs="F16"/>
-        </w:rPr>
-        <w:t>l</w:t>
+        <w:t xml:space="preserve"> </w:t>
       </w:r>
       <w:r>
         <w:rPr>
           <w:rFonts w:ascii="F16" w:hAnsi="F16" w:cs="F16"/>
           <w:lang w:val="en-NL"/>
         </w:rPr>
-        <w:t>uid</w:t>
-      </w:r>
-      <w:proofErr w:type="spellEnd"/>
+        <w:t>compared to the radiators. In addition, under</w:t>
+      </w:r>
+      <w:r>
+        <w:rPr>
+          <w:rFonts w:ascii="F16" w:hAnsi="F16" w:cs="F16"/>
+        </w:rPr>
+        <w:t>f</w:t>
+      </w:r>
       <w:r>
         <w:rPr>
           <w:rFonts w:ascii="F16" w:hAnsi="F16" w:cs="F16"/>
           <w:lang w:val="en-NL"/>
         </w:rPr>
-        <w:t xml:space="preserve"> temperature</w:t>
-      </w:r>
-      <w:r>
-        <w:rPr>
-          <w:rFonts w:ascii="F16" w:hAnsi="F16" w:cs="F16"/>
-        </w:rPr>
-        <w:t xml:space="preserve"> </w:t>
-      </w:r>
-      <w:r>
-        <w:rPr>
-          <w:rFonts w:ascii="F16" w:hAnsi="F16" w:cs="F16"/>
-          <w:lang w:val="en-NL"/>
-        </w:rPr>
-        <w:t>compared to the radiators. In addition, under</w:t>
-      </w:r>
-      <w:r>
-        <w:rPr>
-          <w:rFonts w:ascii="F16" w:hAnsi="F16" w:cs="F16"/>
-        </w:rPr>
-        <w:t>f</w:t>
-      </w:r>
-      <w:proofErr w:type="spellStart"/>
-      <w:r>
-        <w:rPr>
-          <w:rFonts w:ascii="F16" w:hAnsi="F16" w:cs="F16"/>
-          <w:lang w:val="en-NL"/>
-        </w:rPr>
-        <w:t>oor</w:t>
-      </w:r>
-      <w:proofErr w:type="spellEnd"/>
-      <w:r>
-        <w:rPr>
-          <w:rFonts w:ascii="F16" w:hAnsi="F16" w:cs="F16"/>
-          <w:lang w:val="en-NL"/>
-        </w:rPr>
-        <w:t xml:space="preserve"> heaters have a</w:t>
+        <w:t>oor heaters have a</w:t>
       </w:r>
       <w:r>
         <w:rPr>
@@ -3736,15 +3620,7 @@
         <w:jc w:val="both"/>
       </w:pPr>
       <w:r>
-        <w:t xml:space="preserve">As mentioned in section 2.3, the design of a predictive energy management strategy (model predictive controller) requires a dynamic model of the plant. This dynamic model is run by the MPC internally to </w:t>
-      </w:r>
-      <w:proofErr w:type="spellStart"/>
-      <w:r>
-        <w:t>to</w:t>
-      </w:r>
-      <w:proofErr w:type="spellEnd"/>
-      <w:r>
-        <w:t xml:space="preserve"> predict the future states of the plant as depicted in the figure below.</w:t>
+        <w:t>As mentioned in section 2.3, the design of a predictive energy management strategy (model predictive controller) requires a dynamic model of the plant. This dynamic model is run by the MPC internally to to predict the future states of the plant as depicted in the figure below.</w:t>
       </w:r>
     </w:p>
     <w:p>
@@ -6485,15 +6361,7 @@
         <w:fldChar w:fldCharType="end"/>
       </w:r>
       <w:r>
-        <w:t xml:space="preserve">: Relationship between COP and </w:t>
-      </w:r>
-      <w:proofErr w:type="spellStart"/>
-      <w:r>
-        <w:t>condensor</w:t>
-      </w:r>
-      <w:proofErr w:type="spellEnd"/>
-      <w:r>
-        <w:t>/evaporator temperatures [20]</w:t>
+        <w:t>: Relationship between COP and condensor/evaporator temperatures [20]</w:t>
       </w:r>
     </w:p>
     <w:p>
@@ -7009,7 +6877,6 @@
       <w:r>
         <w:t xml:space="preserve">is the heat capacity of the evaporator. </w:t>
       </w:r>
-      <w:proofErr w:type="spellStart"/>
       <w:r>
         <w:rPr>
           <w:rFonts w:ascii="Bookman Old Style" w:hAnsi="Bookman Old Style"/>
@@ -7025,7 +6892,6 @@
         </w:rPr>
         <w:t>ain</w:t>
       </w:r>
-      <w:proofErr w:type="spellEnd"/>
       <w:r>
         <w:rPr>
           <w:rFonts w:ascii="Bookman Old Style" w:hAnsi="Bookman Old Style"/>
@@ -7036,7 +6902,6 @@
       <w:r>
         <w:t xml:space="preserve">and </w:t>
       </w:r>
-      <w:proofErr w:type="spellStart"/>
       <w:r>
         <w:rPr>
           <w:rFonts w:ascii="Bookman Old Style" w:hAnsi="Bookman Old Style"/>
@@ -7052,17 +6917,7 @@
           <w:spacing w:val="3"/>
           <w:vertAlign w:val="subscript"/>
         </w:rPr>
-        <w:t>aout</w:t>
-      </w:r>
-      <w:proofErr w:type="spellEnd"/>
-      <w:r>
-        <w:rPr>
-          <w:rFonts w:ascii="Bookman Old Style" w:hAnsi="Bookman Old Style"/>
-          <w:i/>
-          <w:spacing w:val="3"/>
-          <w:vertAlign w:val="subscript"/>
-        </w:rPr>
-        <w:t xml:space="preserve"> </w:t>
+        <w:t xml:space="preserve">aout </w:t>
       </w:r>
       <w:r>
         <w:rPr>
@@ -8118,15 +7973,7 @@
         <w:jc w:val="both"/>
       </w:pPr>
       <w:r>
-        <w:t xml:space="preserve">The water tank represents the storage element in this system. Thermal energy is added to the storage via a spiral heat exchanger. </w:t>
-      </w:r>
-      <w:proofErr w:type="spellStart"/>
-      <w:r>
-        <w:t>Hor</w:t>
-      </w:r>
-      <w:proofErr w:type="spellEnd"/>
-      <w:r>
-        <w:t xml:space="preserve"> water can be extracted for DHW use from the top of the tank, while cold water is added from the bottom to maintain constant water volume. The layout of the storage tank is shown in the figure</w:t>
+        <w:t>The water tank represents the storage element in this system. Thermal energy is added to the storage via a spiral heat exchanger. Hor water can be extracted for DHW use from the top of the tank, while cold water is added from the bottom to maintain constant water volume. The layout of the storage tank is shown in the figure</w:t>
       </w:r>
     </w:p>
     <w:p>
@@ -8842,15 +8689,7 @@
         <w:t xml:space="preserve"> is the </w:t>
       </w:r>
       <w:r>
-        <w:t>Heat conductivity times area [W/</w:t>
-      </w:r>
-      <w:proofErr w:type="spellStart"/>
-      <w:r>
-        <w:t>mK</w:t>
-      </w:r>
-      <w:proofErr w:type="spellEnd"/>
-      <w:r>
-        <w:t xml:space="preserve"> ]. And dx is the length of the layer [m]. </w:t>
+        <w:t xml:space="preserve">Heat conductivity times area [W/mK ]. And dx is the length of the layer [m]. </w:t>
       </w:r>
       <w:r>
         <w:rPr>
@@ -13519,13 +13358,8 @@
       <w:r>
         <w:t>Model predictive control (MPC) is a feedback control technique in which the control law (</w:t>
       </w:r>
-      <w:proofErr w:type="spellStart"/>
-      <w:r>
-        <w:t>i.e</w:t>
-      </w:r>
-      <w:proofErr w:type="spellEnd"/>
-      <w:r>
-        <w:t xml:space="preserve"> </w:t>
+      <w:r>
+        <w:t xml:space="preserve">i.e </w:t>
       </w:r>
       <w:r>
         <w:t xml:space="preserve">actuator setpoints) </w:t>
@@ -15410,55 +15244,13 @@
         <w:rPr>
           <w:rFonts w:eastAsiaTheme="minorEastAsia"/>
         </w:rPr>
-        <w:t xml:space="preserve">The matrices Q and </w:t>
-      </w:r>
-      <w:proofErr w:type="spellStart"/>
+        <w:t xml:space="preserve">The matrices Q and R are weight matrices </w:t>
+      </w:r>
       <w:r>
         <w:rPr>
           <w:rFonts w:eastAsiaTheme="minorEastAsia"/>
         </w:rPr>
-        <w:t>R are</w:t>
-      </w:r>
-      <w:proofErr w:type="spellEnd"/>
-      <w:r>
-        <w:rPr>
-          <w:rFonts w:eastAsiaTheme="minorEastAsia"/>
-        </w:rPr>
-        <w:t xml:space="preserve"> weight matrices </w:t>
-      </w:r>
-      <w:r>
-        <w:rPr>
-          <w:rFonts w:eastAsiaTheme="minorEastAsia"/>
-        </w:rPr>
-        <w:t xml:space="preserve">for the outputs and inputs, respectively. The role of the weight matrices is to “tune” the behavior of the controlled system. For example, assigning a high weight in the </w:t>
-      </w:r>
-      <w:proofErr w:type="spellStart"/>
-      <w:r>
-        <w:rPr>
-          <w:rFonts w:eastAsiaTheme="minorEastAsia"/>
-        </w:rPr>
-        <w:t>matrics</w:t>
-      </w:r>
-      <w:proofErr w:type="spellEnd"/>
-      <w:r>
-        <w:rPr>
-          <w:rFonts w:eastAsiaTheme="minorEastAsia"/>
-        </w:rPr>
-        <w:t xml:space="preserve"> Q relative to R will place more emphasis on keeping the temperatures of the tank close to their reference values. Conversely, assigning a high weight in R relative to Q, will place more emphasis on keeping the electric heater and heat pump power close </w:t>
-      </w:r>
-      <w:proofErr w:type="spellStart"/>
-      <w:r>
-        <w:rPr>
-          <w:rFonts w:eastAsiaTheme="minorEastAsia"/>
-        </w:rPr>
-        <w:t>o</w:t>
-      </w:r>
-      <w:proofErr w:type="spellEnd"/>
-      <w:r>
-        <w:rPr>
-          <w:rFonts w:eastAsiaTheme="minorEastAsia"/>
-        </w:rPr>
-        <w:t xml:space="preserve"> their nominal values on the expense of allowing the temperatures in the tank to deviate from their reference values. </w:t>
+        <w:t xml:space="preserve">for the outputs and inputs, respectively. The role of the weight matrices is to “tune” the behavior of the controlled system. For example, assigning a high weight in the matrics Q relative to R will place more emphasis on keeping the temperatures of the tank close to their reference values. Conversely, assigning a high weight in R relative to Q, will place more emphasis on keeping the electric heater and heat pump power close o their nominal values on the expense of allowing the temperatures in the tank to deviate from their reference values. </w:t>
       </w:r>
     </w:p>
     <w:p>
@@ -16097,15 +15889,7 @@
         </w:numPr>
       </w:pPr>
       <w:r>
-        <w:t xml:space="preserve">The outputs weight </w:t>
-      </w:r>
-      <w:proofErr w:type="spellStart"/>
-      <w:r>
-        <w:t>matrics</w:t>
-      </w:r>
-      <w:proofErr w:type="spellEnd"/>
-      <w:r>
-        <w:t xml:space="preserve"> Q.</w:t>
+        <w:t>The outputs weight matrics Q.</w:t>
       </w:r>
     </w:p>
     <w:p>
@@ -16117,15 +15901,7 @@
         </w:numPr>
       </w:pPr>
       <w:r>
-        <w:t xml:space="preserve">The inputs weight </w:t>
-      </w:r>
-      <w:proofErr w:type="spellStart"/>
-      <w:r>
-        <w:t>matrics</w:t>
-      </w:r>
-      <w:proofErr w:type="spellEnd"/>
-      <w:r>
-        <w:t xml:space="preserve"> R.</w:t>
+        <w:t>The inputs weight matrics R.</w:t>
       </w:r>
     </w:p>
     <w:p/>
@@ -16225,15 +16001,7 @@
         <w:t xml:space="preserve">: </w:t>
       </w:r>
       <w:r>
-        <w:t>At each controller sampling interval, the optimization problem described in the previous section is solved, the solution yields the controller “moves” for the next p interval (</w:t>
-      </w:r>
-      <w:proofErr w:type="spellStart"/>
-      <w:r>
-        <w:t>i.e</w:t>
-      </w:r>
-      <w:proofErr w:type="spellEnd"/>
-      <w:r>
-        <w:t xml:space="preserve"> a vector of p elements representing the controller moves). The control horizon refers to how many of these moves are actually sent to the controller. For instance, if the control horizon is set to c=1, only the next controller move is sent to the actuator, while the rest is discarded. If the control horizon is set to c =p, then all the next p controller moves are determined </w:t>
+        <w:t xml:space="preserve">At each controller sampling interval, the optimization problem described in the previous section is solved, the solution yields the controller “moves” for the next p interval (i.e a vector of p elements representing the controller moves). The control horizon refers to how many of these moves are actually sent to the controller. For instance, if the control horizon is set to c=1, only the next controller move is sent to the actuator, while the rest is discarded. If the control horizon is set to c =p, then all the next p controller moves are determined </w:t>
       </w:r>
       <w:r>
         <w:t xml:space="preserve">at </w:t>
@@ -16319,15 +16087,7 @@
         <w:t xml:space="preserve"> in periods where there is no demand</w:t>
       </w:r>
       <w:r>
-        <w:t xml:space="preserve"> (</w:t>
-      </w:r>
-      <w:proofErr w:type="spellStart"/>
-      <w:r>
-        <w:t>e.g</w:t>
-      </w:r>
-      <w:proofErr w:type="spellEnd"/>
-      <w:r>
-        <w:t xml:space="preserve"> at night while occupants are asleep)</w:t>
+        <w:t xml:space="preserve"> (e.g at night while occupants are asleep)</w:t>
       </w:r>
       <w:r>
         <w:t xml:space="preserve">, the </w:t>
@@ -17784,15 +17544,7 @@
     <w:p/>
     <w:p>
       <w:r>
-        <w:t xml:space="preserve">The MPC design procedure in </w:t>
-      </w:r>
-      <w:proofErr w:type="spellStart"/>
-      <w:r>
-        <w:t>simulink</w:t>
-      </w:r>
-      <w:proofErr w:type="spellEnd"/>
-      <w:r>
-        <w:t xml:space="preserve"> starts with specifying the controller structure. The structure has been defined in the previous section. It’s implemented in Simulink as follows:</w:t>
+        <w:t>The MPC design procedure in simulink starts with specifying the controller structure. The structure has been defined in the previous section. It’s implemented in Simulink as follows:</w:t>
       </w:r>
     </w:p>
     <w:p>
@@ -17908,23 +17660,7 @@
         <w:t>ors</w:t>
       </w:r>
       <w:r>
-        <w:t xml:space="preserve"> are used in order to make the terms of the cost function numerically in the same order of magnitude. Originally, the output signals (</w:t>
-      </w:r>
-      <w:proofErr w:type="spellStart"/>
-      <w:r>
-        <w:t>i.e</w:t>
-      </w:r>
-      <w:proofErr w:type="spellEnd"/>
-      <w:r>
-        <w:t xml:space="preserve"> the temperatures) are in [C], while the input signals (</w:t>
-      </w:r>
-      <w:proofErr w:type="spellStart"/>
-      <w:r>
-        <w:t>i.e</w:t>
-      </w:r>
-      <w:proofErr w:type="spellEnd"/>
-      <w:r>
-        <w:t xml:space="preserve"> the setpoints) are always between zero and one. Therefore, the output signals are always  about 40 times higher in magnitude than the input signals. This will result in making the changes in the input signals to become insignificant in the cost function, which is undesirable. Therefore, scale factors are introduced.  </w:t>
+        <w:t xml:space="preserve"> are used in order to make the terms of the cost function numerically in the same order of magnitude. Originally, the output signals (i.e the temperatures) are in [C], while the input signals (i.e the setpoints) are always between zero and one. Therefore, the output signals are always  about 40 times higher in magnitude than the input signals. This will result in making the changes in the input signals to become insignificant in the cost function, which is undesirable. Therefore, scale factors are introduced.  </w:t>
       </w:r>
       <w:r>
         <w:t xml:space="preserve">  </w:t>
@@ -18872,9 +18608,9 @@
       </w:pPr>
       <w:r>
         <w:drawing>
-          <wp:inline distT="0" distB="0" distL="0" distR="0" wp14:anchorId="0C11D7C5" wp14:editId="6D0F224D">
-            <wp:extent cx="2714625" cy="2846281"/>
-            <wp:effectExtent l="0" t="0" r="0" b="0"/>
+          <wp:inline distT="0" distB="0" distL="0" distR="0" wp14:anchorId="0C11D7C5" wp14:editId="1ADB2246">
+            <wp:extent cx="2447724" cy="2566435"/>
+            <wp:effectExtent l="0" t="0" r="0" b="5715"/>
             <wp:docPr id="7" name="Picture 7"/>
             <wp:cNvGraphicFramePr>
               <a:graphicFrameLocks xmlns:a="http://schemas.openxmlformats.org/drawingml/2006/main" noChangeAspect="1"/>
@@ -18895,7 +18631,7 @@
                   <pic:spPr>
                     <a:xfrm>
                       <a:off x="0" y="0"/>
-                      <a:ext cx="2723527" cy="2855615"/>
+                      <a:ext cx="2465317" cy="2584881"/>
                     </a:xfrm>
                     <a:prstGeom prst="rect">
                       <a:avLst/>
@@ -19195,7 +18931,25 @@
         <w:t xml:space="preserve"> the interconnection between the layers</w:t>
       </w:r>
       <w:r>
-        <w:t xml:space="preserve"> would prevent all of the temperature to be driven to chosen references. The test concludes, as expected, that this cannot be done. However, since it’s not important for the system to control each layer temperature separately. This is not an issue.</w:t>
+        <w:t xml:space="preserve"> would prevent all of the </w:t>
+      </w:r>
+      <w:r>
+        <w:t xml:space="preserve">5 </w:t>
+      </w:r>
+      <w:r>
+        <w:t>temperature</w:t>
+      </w:r>
+      <w:r>
+        <w:t>s</w:t>
+      </w:r>
+      <w:r>
+        <w:t xml:space="preserve"> to be driven to chosen references. The test concludes, as expected, that this cannot be done. However, since it’s not important for the system to control each layer temperature </w:t>
+      </w:r>
+      <w:r>
+        <w:t>independently</w:t>
+      </w:r>
+      <w:r>
+        <w:t>. This is not an issue.</w:t>
       </w:r>
     </w:p>
     <w:p>
@@ -19217,28 +18971,176 @@
     </w:p>
     <w:p>
       <w:pPr>
-        <w:pStyle w:val="ListParagraph"/>
+        <w:pStyle w:val="Heading1"/>
         <w:numPr>
           <w:ilvl w:val="0"/>
-          <w:numId w:val="14"/>
+          <w:numId w:val="2"/>
         </w:numPr>
-        <w:ind w:left="0"/>
-        <w:jc w:val="both"/>
-      </w:pPr>
-    </w:p>
+        <w:ind w:left="-90"/>
+      </w:pPr>
+      <w:r>
+        <w:lastRenderedPageBreak/>
+        <w:t>Simulation Results:</w:t>
+      </w:r>
+    </w:p>
+    <w:p/>
+    <w:p>
+      <w:pPr>
+        <w:keepNext/>
+        <w:jc w:val="center"/>
+      </w:pPr>
+      <w:r>
+        <w:rPr>
+          <w:noProof/>
+        </w:rPr>
+        <w:drawing>
+          <wp:inline distT="0" distB="0" distL="0" distR="0" wp14:anchorId="46AAAF60" wp14:editId="14B76770">
+            <wp:extent cx="5326380" cy="3992880"/>
+            <wp:effectExtent l="0" t="0" r="0" b="0"/>
+            <wp:docPr id="25" name="Picture 25"/>
+            <wp:cNvGraphicFramePr>
+              <a:graphicFrameLocks xmlns:a="http://schemas.openxmlformats.org/drawingml/2006/main" noChangeAspect="1"/>
+            </wp:cNvGraphicFramePr>
+            <a:graphic xmlns:a="http://schemas.openxmlformats.org/drawingml/2006/main">
+              <a:graphicData uri="http://schemas.openxmlformats.org/drawingml/2006/picture">
+                <pic:pic xmlns:pic="http://schemas.openxmlformats.org/drawingml/2006/picture">
+                  <pic:nvPicPr>
+                    <pic:cNvPr id="0" name="Picture 1"/>
+                    <pic:cNvPicPr>
+                      <a:picLocks noChangeAspect="1" noChangeArrowheads="1"/>
+                    </pic:cNvPicPr>
+                  </pic:nvPicPr>
+                  <pic:blipFill>
+                    <a:blip r:embed="rId31">
+                      <a:extLst>
+                        <a:ext uri="{28A0092B-C50C-407E-A947-70E740481C1C}">
+                          <a14:useLocalDpi xmlns:a14="http://schemas.microsoft.com/office/drawing/2010/main" val="0"/>
+                        </a:ext>
+                      </a:extLst>
+                    </a:blip>
+                    <a:srcRect/>
+                    <a:stretch>
+                      <a:fillRect/>
+                    </a:stretch>
+                  </pic:blipFill>
+                  <pic:spPr bwMode="auto">
+                    <a:xfrm>
+                      <a:off x="0" y="0"/>
+                      <a:ext cx="5326380" cy="3992880"/>
+                    </a:xfrm>
+                    <a:prstGeom prst="rect">
+                      <a:avLst/>
+                    </a:prstGeom>
+                    <a:noFill/>
+                    <a:ln>
+                      <a:noFill/>
+                    </a:ln>
+                  </pic:spPr>
+                </pic:pic>
+              </a:graphicData>
+            </a:graphic>
+          </wp:inline>
+        </w:drawing>
+      </w:r>
+    </w:p>
+    <w:p>
+      <w:pPr>
+        <w:pStyle w:val="Caption"/>
+        <w:jc w:val="center"/>
+      </w:pPr>
+      <w:r>
+        <w:t xml:space="preserve">Figure </w:t>
+      </w:r>
+      <w:r>
+        <w:fldChar w:fldCharType="begin"/>
+      </w:r>
+      <w:r>
+        <w:instrText xml:space="preserve"> SEQ Figure \* ARABIC </w:instrText>
+      </w:r>
+      <w:r>
+        <w:fldChar w:fldCharType="separate"/>
+      </w:r>
+      <w:r>
+        <w:rPr>
+          <w:noProof/>
+        </w:rPr>
+        <w:t>25</w:t>
+      </w:r>
+      <w:r>
+        <w:fldChar w:fldCharType="end"/>
+      </w:r>
+      <w:r>
+        <w:t>: Temperatures within the 5 layers of the DHW tank</w:t>
+      </w:r>
+    </w:p>
+    <w:p/>
     <w:p>
       <w:pPr>
         <w:pStyle w:val="ListParagraph"/>
         <w:ind w:left="744" w:firstLine="0"/>
       </w:pPr>
     </w:p>
-    <w:p/>
+    <w:p>
+      <w:r>
+        <w:rPr>
+          <w:noProof/>
+        </w:rPr>
+        <w:drawing>
+          <wp:inline distT="0" distB="0" distL="0" distR="0" wp14:anchorId="2C2219E4" wp14:editId="25714000">
+            <wp:extent cx="5731510" cy="3348355"/>
+            <wp:effectExtent l="0" t="0" r="0" b="0"/>
+            <wp:docPr id="26" name="Picture 26"/>
+            <wp:cNvGraphicFramePr>
+              <a:graphicFrameLocks xmlns:a="http://schemas.openxmlformats.org/drawingml/2006/main" noChangeAspect="1"/>
+            </wp:cNvGraphicFramePr>
+            <a:graphic xmlns:a="http://schemas.openxmlformats.org/drawingml/2006/main">
+              <a:graphicData uri="http://schemas.openxmlformats.org/drawingml/2006/picture">
+                <pic:pic xmlns:pic="http://schemas.openxmlformats.org/drawingml/2006/picture">
+                  <pic:nvPicPr>
+                    <pic:cNvPr id="0" name="Picture 2"/>
+                    <pic:cNvPicPr>
+                      <a:picLocks noChangeAspect="1" noChangeArrowheads="1"/>
+                    </pic:cNvPicPr>
+                  </pic:nvPicPr>
+                  <pic:blipFill>
+                    <a:blip r:embed="rId32">
+                      <a:extLst>
+                        <a:ext uri="{28A0092B-C50C-407E-A947-70E740481C1C}">
+                          <a14:useLocalDpi xmlns:a14="http://schemas.microsoft.com/office/drawing/2010/main" val="0"/>
+                        </a:ext>
+                      </a:extLst>
+                    </a:blip>
+                    <a:srcRect/>
+                    <a:stretch>
+                      <a:fillRect/>
+                    </a:stretch>
+                  </pic:blipFill>
+                  <pic:spPr bwMode="auto">
+                    <a:xfrm>
+                      <a:off x="0" y="0"/>
+                      <a:ext cx="5731510" cy="3348355"/>
+                    </a:xfrm>
+                    <a:prstGeom prst="rect">
+                      <a:avLst/>
+                    </a:prstGeom>
+                    <a:noFill/>
+                    <a:ln>
+                      <a:noFill/>
+                    </a:ln>
+                  </pic:spPr>
+                </pic:pic>
+              </a:graphicData>
+            </a:graphic>
+          </wp:inline>
+        </w:drawing>
+      </w:r>
+    </w:p>
     <w:p/>
     <w:p/>
     <w:p/>
     <w:p/>
     <w:sectPr>
-      <w:footerReference w:type="default" r:id="rId31"/>
+      <w:footerReference w:type="default" r:id="rId33"/>
       <w:pgSz w:w="11906" w:h="16838"/>
       <w:pgMar w:top="1440" w:right="1440" w:bottom="1440" w:left="1440" w:header="720" w:footer="720" w:gutter="0"/>
       <w:cols w:space="720"/>

</xml_diff>

<commit_message>
document and code updates
- WP4 Document updated.
- code updates
</commit_message>
<xml_diff>
--- a/MATLAB_MPC/WP4 Document.docx
+++ b/MATLAB_MPC/WP4 Document.docx
@@ -7,6 +7,36 @@
         <w:pStyle w:val="Title"/>
         <w:jc w:val="center"/>
       </w:pPr>
+    </w:p>
+    <w:p>
+      <w:pPr>
+        <w:pStyle w:val="Title"/>
+        <w:jc w:val="center"/>
+      </w:pPr>
+    </w:p>
+    <w:p>
+      <w:pPr>
+        <w:pStyle w:val="Title"/>
+        <w:jc w:val="center"/>
+      </w:pPr>
+    </w:p>
+    <w:p>
+      <w:pPr>
+        <w:pStyle w:val="Title"/>
+        <w:jc w:val="center"/>
+      </w:pPr>
+    </w:p>
+    <w:p>
+      <w:pPr>
+        <w:pStyle w:val="Title"/>
+        <w:jc w:val="center"/>
+      </w:pPr>
+    </w:p>
+    <w:p>
+      <w:pPr>
+        <w:pStyle w:val="Title"/>
+        <w:jc w:val="center"/>
+      </w:pPr>
       <w:r>
         <w:t xml:space="preserve">Model Predictive Controller for </w:t>
       </w:r>
@@ -26,6 +56,8 @@
         <w:t>WP4 Document</w:t>
       </w:r>
     </w:p>
+    <w:p/>
+    <w:p/>
     <w:p>
       <w:pPr>
         <w:rPr>
@@ -82,7 +114,9 @@
               <w:tab w:val="right" w:leader="dot" w:pos="9016"/>
             </w:tabs>
             <w:rPr>
+              <w:rFonts w:eastAsiaTheme="minorEastAsia"/>
               <w:noProof/>
+              <w:lang w:val="en-NL" w:eastAsia="en-NL"/>
             </w:rPr>
           </w:pPr>
           <w:r>
@@ -94,7 +128,7 @@
           <w:r>
             <w:fldChar w:fldCharType="separate"/>
           </w:r>
-          <w:hyperlink w:anchor="_Toc75346984" w:history="1">
+          <w:hyperlink w:anchor="_Toc76474212" w:history="1">
             <w:r>
               <w:rPr>
                 <w:rStyle w:val="Hyperlink"/>
@@ -104,7 +138,9 @@
             </w:r>
             <w:r>
               <w:rPr>
-                <w:noProof/>
+                <w:rFonts w:eastAsiaTheme="minorEastAsia"/>
+                <w:noProof/>
+                <w:lang w:val="en-NL" w:eastAsia="en-NL"/>
               </w:rPr>
               <w:tab/>
             </w:r>
@@ -134,7 +170,7 @@
                 <w:noProof/>
                 <w:webHidden/>
               </w:rPr>
-              <w:instrText xml:space="preserve"> PAGEREF _Toc75346984 \h </w:instrText>
+              <w:instrText xml:space="preserve"> PAGEREF _Toc76474212 \h </w:instrText>
             </w:r>
             <w:r>
               <w:rPr>
@@ -154,7 +190,304 @@
                 <w:noProof/>
                 <w:webHidden/>
               </w:rPr>
-              <w:t>1</w:t>
+              <w:t>4</w:t>
+            </w:r>
+            <w:r>
+              <w:rPr>
+                <w:noProof/>
+                <w:webHidden/>
+              </w:rPr>
+              <w:fldChar w:fldCharType="end"/>
+            </w:r>
+          </w:hyperlink>
+        </w:p>
+        <w:p>
+          <w:pPr>
+            <w:pStyle w:val="TOC2"/>
+            <w:tabs>
+              <w:tab w:val="left" w:pos="880"/>
+              <w:tab w:val="right" w:leader="dot" w:pos="9016"/>
+            </w:tabs>
+            <w:rPr>
+              <w:rFonts w:eastAsiaTheme="minorEastAsia"/>
+              <w:noProof/>
+              <w:lang w:val="en-NL" w:eastAsia="en-NL"/>
+            </w:rPr>
+          </w:pPr>
+          <w:hyperlink w:anchor="_Toc76474213" w:history="1">
+            <w:r>
+              <w:rPr>
+                <w:rStyle w:val="Hyperlink"/>
+                <w:noProof/>
+              </w:rPr>
+              <w:t>1.1</w:t>
+            </w:r>
+            <w:r>
+              <w:rPr>
+                <w:rFonts w:eastAsiaTheme="minorEastAsia"/>
+                <w:noProof/>
+                <w:lang w:val="en-NL" w:eastAsia="en-NL"/>
+              </w:rPr>
+              <w:tab/>
+            </w:r>
+            <w:r>
+              <w:rPr>
+                <w:rStyle w:val="Hyperlink"/>
+                <w:noProof/>
+              </w:rPr>
+              <w:t>Background</w:t>
+            </w:r>
+            <w:r>
+              <w:rPr>
+                <w:noProof/>
+                <w:webHidden/>
+              </w:rPr>
+              <w:tab/>
+            </w:r>
+            <w:r>
+              <w:rPr>
+                <w:noProof/>
+                <w:webHidden/>
+              </w:rPr>
+              <w:fldChar w:fldCharType="begin"/>
+            </w:r>
+            <w:r>
+              <w:rPr>
+                <w:noProof/>
+                <w:webHidden/>
+              </w:rPr>
+              <w:instrText xml:space="preserve"> PAGEREF _Toc76474213 \h </w:instrText>
+            </w:r>
+            <w:r>
+              <w:rPr>
+                <w:noProof/>
+                <w:webHidden/>
+              </w:rPr>
+            </w:r>
+            <w:r>
+              <w:rPr>
+                <w:noProof/>
+                <w:webHidden/>
+              </w:rPr>
+              <w:fldChar w:fldCharType="separate"/>
+            </w:r>
+            <w:r>
+              <w:rPr>
+                <w:noProof/>
+                <w:webHidden/>
+              </w:rPr>
+              <w:t>4</w:t>
+            </w:r>
+            <w:r>
+              <w:rPr>
+                <w:noProof/>
+                <w:webHidden/>
+              </w:rPr>
+              <w:fldChar w:fldCharType="end"/>
+            </w:r>
+          </w:hyperlink>
+        </w:p>
+        <w:p>
+          <w:pPr>
+            <w:pStyle w:val="TOC2"/>
+            <w:tabs>
+              <w:tab w:val="right" w:leader="dot" w:pos="9016"/>
+            </w:tabs>
+            <w:rPr>
+              <w:rFonts w:eastAsiaTheme="minorEastAsia"/>
+              <w:noProof/>
+              <w:lang w:val="en-NL" w:eastAsia="en-NL"/>
+            </w:rPr>
+          </w:pPr>
+          <w:hyperlink w:anchor="_Toc76474214" w:history="1">
+            <w:r>
+              <w:rPr>
+                <w:rStyle w:val="Hyperlink"/>
+                <w:noProof/>
+              </w:rPr>
+              <w:t>1.2 Definitions</w:t>
+            </w:r>
+            <w:r>
+              <w:rPr>
+                <w:noProof/>
+                <w:webHidden/>
+              </w:rPr>
+              <w:tab/>
+            </w:r>
+            <w:r>
+              <w:rPr>
+                <w:noProof/>
+                <w:webHidden/>
+              </w:rPr>
+              <w:fldChar w:fldCharType="begin"/>
+            </w:r>
+            <w:r>
+              <w:rPr>
+                <w:noProof/>
+                <w:webHidden/>
+              </w:rPr>
+              <w:instrText xml:space="preserve"> PAGEREF _Toc76474214 \h </w:instrText>
+            </w:r>
+            <w:r>
+              <w:rPr>
+                <w:noProof/>
+                <w:webHidden/>
+              </w:rPr>
+            </w:r>
+            <w:r>
+              <w:rPr>
+                <w:noProof/>
+                <w:webHidden/>
+              </w:rPr>
+              <w:fldChar w:fldCharType="separate"/>
+            </w:r>
+            <w:r>
+              <w:rPr>
+                <w:noProof/>
+                <w:webHidden/>
+              </w:rPr>
+              <w:t>4</w:t>
+            </w:r>
+            <w:r>
+              <w:rPr>
+                <w:noProof/>
+                <w:webHidden/>
+              </w:rPr>
+              <w:fldChar w:fldCharType="end"/>
+            </w:r>
+          </w:hyperlink>
+        </w:p>
+        <w:p>
+          <w:pPr>
+            <w:pStyle w:val="TOC2"/>
+            <w:tabs>
+              <w:tab w:val="right" w:leader="dot" w:pos="9016"/>
+            </w:tabs>
+            <w:rPr>
+              <w:rFonts w:eastAsiaTheme="minorEastAsia"/>
+              <w:noProof/>
+              <w:lang w:val="en-NL" w:eastAsia="en-NL"/>
+            </w:rPr>
+          </w:pPr>
+          <w:hyperlink w:anchor="_Toc76474215" w:history="1">
+            <w:r>
+              <w:rPr>
+                <w:rStyle w:val="Hyperlink"/>
+                <w:noProof/>
+                <w:w w:val="110"/>
+              </w:rPr>
+              <w:t>1.3 Activities</w:t>
+            </w:r>
+            <w:r>
+              <w:rPr>
+                <w:noProof/>
+                <w:webHidden/>
+              </w:rPr>
+              <w:tab/>
+            </w:r>
+            <w:r>
+              <w:rPr>
+                <w:noProof/>
+                <w:webHidden/>
+              </w:rPr>
+              <w:fldChar w:fldCharType="begin"/>
+            </w:r>
+            <w:r>
+              <w:rPr>
+                <w:noProof/>
+                <w:webHidden/>
+              </w:rPr>
+              <w:instrText xml:space="preserve"> PAGEREF _Toc76474215 \h </w:instrText>
+            </w:r>
+            <w:r>
+              <w:rPr>
+                <w:noProof/>
+                <w:webHidden/>
+              </w:rPr>
+            </w:r>
+            <w:r>
+              <w:rPr>
+                <w:noProof/>
+                <w:webHidden/>
+              </w:rPr>
+              <w:fldChar w:fldCharType="separate"/>
+            </w:r>
+            <w:r>
+              <w:rPr>
+                <w:noProof/>
+                <w:webHidden/>
+              </w:rPr>
+              <w:t>4</w:t>
+            </w:r>
+            <w:r>
+              <w:rPr>
+                <w:noProof/>
+                <w:webHidden/>
+              </w:rPr>
+              <w:fldChar w:fldCharType="end"/>
+            </w:r>
+          </w:hyperlink>
+        </w:p>
+        <w:p>
+          <w:pPr>
+            <w:pStyle w:val="TOC2"/>
+            <w:tabs>
+              <w:tab w:val="right" w:leader="dot" w:pos="9016"/>
+            </w:tabs>
+            <w:rPr>
+              <w:rFonts w:eastAsiaTheme="minorEastAsia"/>
+              <w:noProof/>
+              <w:lang w:val="en-NL" w:eastAsia="en-NL"/>
+            </w:rPr>
+          </w:pPr>
+          <w:hyperlink w:anchor="_Toc76474216" w:history="1">
+            <w:r>
+              <w:rPr>
+                <w:rStyle w:val="Hyperlink"/>
+                <w:noProof/>
+              </w:rPr>
+              <w:t>1.4 Method</w:t>
+            </w:r>
+            <w:r>
+              <w:rPr>
+                <w:noProof/>
+                <w:webHidden/>
+              </w:rPr>
+              <w:tab/>
+            </w:r>
+            <w:r>
+              <w:rPr>
+                <w:noProof/>
+                <w:webHidden/>
+              </w:rPr>
+              <w:fldChar w:fldCharType="begin"/>
+            </w:r>
+            <w:r>
+              <w:rPr>
+                <w:noProof/>
+                <w:webHidden/>
+              </w:rPr>
+              <w:instrText xml:space="preserve"> PAGEREF _Toc76474216 \h </w:instrText>
+            </w:r>
+            <w:r>
+              <w:rPr>
+                <w:noProof/>
+                <w:webHidden/>
+              </w:rPr>
+            </w:r>
+            <w:r>
+              <w:rPr>
+                <w:noProof/>
+                <w:webHidden/>
+              </w:rPr>
+              <w:fldChar w:fldCharType="separate"/>
+            </w:r>
+            <w:r>
+              <w:rPr>
+                <w:noProof/>
+                <w:webHidden/>
+              </w:rPr>
+              <w:t>5</w:t>
             </w:r>
             <w:r>
               <w:rPr>
@@ -173,10 +506,12 @@
               <w:tab w:val="right" w:leader="dot" w:pos="9016"/>
             </w:tabs>
             <w:rPr>
+              <w:rFonts w:eastAsiaTheme="minorEastAsia"/>
               <w:noProof/>
+              <w:lang w:val="en-NL" w:eastAsia="en-NL"/>
             </w:rPr>
           </w:pPr>
-          <w:hyperlink w:anchor="_Toc75346985" w:history="1">
+          <w:hyperlink w:anchor="_Toc76474217" w:history="1">
             <w:r>
               <w:rPr>
                 <w:rStyle w:val="Hyperlink"/>
@@ -186,7 +521,9 @@
             </w:r>
             <w:r>
               <w:rPr>
-                <w:noProof/>
+                <w:rFonts w:eastAsiaTheme="minorEastAsia"/>
+                <w:noProof/>
+                <w:lang w:val="en-NL" w:eastAsia="en-NL"/>
               </w:rPr>
               <w:tab/>
             </w:r>
@@ -216,7 +553,7 @@
                 <w:noProof/>
                 <w:webHidden/>
               </w:rPr>
-              <w:instrText xml:space="preserve"> PAGEREF _Toc75346985 \h </w:instrText>
+              <w:instrText xml:space="preserve"> PAGEREF _Toc76474217 \h </w:instrText>
             </w:r>
             <w:r>
               <w:rPr>
@@ -236,7 +573,7 @@
                 <w:noProof/>
                 <w:webHidden/>
               </w:rPr>
-              <w:t>2</w:t>
+              <w:t>5</w:t>
             </w:r>
             <w:r>
               <w:rPr>
@@ -255,10 +592,12 @@
               <w:tab w:val="right" w:leader="dot" w:pos="9016"/>
             </w:tabs>
             <w:rPr>
+              <w:rFonts w:eastAsiaTheme="minorEastAsia"/>
               <w:noProof/>
+              <w:lang w:val="en-NL" w:eastAsia="en-NL"/>
             </w:rPr>
           </w:pPr>
-          <w:hyperlink w:anchor="_Toc75346986" w:history="1">
+          <w:hyperlink w:anchor="_Toc76474218" w:history="1">
             <w:r>
               <w:rPr>
                 <w:rStyle w:val="Hyperlink"/>
@@ -268,7 +607,9 @@
             </w:r>
             <w:r>
               <w:rPr>
-                <w:noProof/>
+                <w:rFonts w:eastAsiaTheme="minorEastAsia"/>
+                <w:noProof/>
+                <w:lang w:val="en-NL" w:eastAsia="en-NL"/>
               </w:rPr>
               <w:tab/>
             </w:r>
@@ -298,7 +639,7 @@
                 <w:noProof/>
                 <w:webHidden/>
               </w:rPr>
-              <w:instrText xml:space="preserve"> PAGEREF _Toc75346986 \h </w:instrText>
+              <w:instrText xml:space="preserve"> PAGEREF _Toc76474218 \h </w:instrText>
             </w:r>
             <w:r>
               <w:rPr>
@@ -318,7 +659,7 @@
                 <w:noProof/>
                 <w:webHidden/>
               </w:rPr>
-              <w:t>4</w:t>
+              <w:t>7</w:t>
             </w:r>
             <w:r>
               <w:rPr>
@@ -337,10 +678,12 @@
               <w:tab w:val="right" w:leader="dot" w:pos="9016"/>
             </w:tabs>
             <w:rPr>
+              <w:rFonts w:eastAsiaTheme="minorEastAsia"/>
               <w:noProof/>
+              <w:lang w:val="en-NL" w:eastAsia="en-NL"/>
             </w:rPr>
           </w:pPr>
-          <w:hyperlink w:anchor="_Toc75346987" w:history="1">
+          <w:hyperlink w:anchor="_Toc76474219" w:history="1">
             <w:r>
               <w:rPr>
                 <w:rStyle w:val="Hyperlink"/>
@@ -350,7 +693,9 @@
             </w:r>
             <w:r>
               <w:rPr>
-                <w:noProof/>
+                <w:rFonts w:eastAsiaTheme="minorEastAsia"/>
+                <w:noProof/>
+                <w:lang w:val="en-NL" w:eastAsia="en-NL"/>
               </w:rPr>
               <w:tab/>
             </w:r>
@@ -380,7 +725,7 @@
                 <w:noProof/>
                 <w:webHidden/>
               </w:rPr>
-              <w:instrText xml:space="preserve"> PAGEREF _Toc75346987 \h </w:instrText>
+              <w:instrText xml:space="preserve"> PAGEREF _Toc76474219 \h </w:instrText>
             </w:r>
             <w:r>
               <w:rPr>
@@ -400,7 +745,7 @@
                 <w:noProof/>
                 <w:webHidden/>
               </w:rPr>
-              <w:t>5</w:t>
+              <w:t>8</w:t>
             </w:r>
             <w:r>
               <w:rPr>
@@ -419,10 +764,12 @@
               <w:tab w:val="right" w:leader="dot" w:pos="9016"/>
             </w:tabs>
             <w:rPr>
+              <w:rFonts w:eastAsiaTheme="minorEastAsia"/>
               <w:noProof/>
+              <w:lang w:val="en-NL" w:eastAsia="en-NL"/>
             </w:rPr>
           </w:pPr>
-          <w:hyperlink w:anchor="_Toc75346988" w:history="1">
+          <w:hyperlink w:anchor="_Toc76474220" w:history="1">
             <w:r>
               <w:rPr>
                 <w:rStyle w:val="Hyperlink"/>
@@ -432,7 +779,9 @@
             </w:r>
             <w:r>
               <w:rPr>
-                <w:noProof/>
+                <w:rFonts w:eastAsiaTheme="minorEastAsia"/>
+                <w:noProof/>
+                <w:lang w:val="en-NL" w:eastAsia="en-NL"/>
               </w:rPr>
               <w:tab/>
             </w:r>
@@ -462,7 +811,7 @@
                 <w:noProof/>
                 <w:webHidden/>
               </w:rPr>
-              <w:instrText xml:space="preserve"> PAGEREF _Toc75346988 \h </w:instrText>
+              <w:instrText xml:space="preserve"> PAGEREF _Toc76474220 \h </w:instrText>
             </w:r>
             <w:r>
               <w:rPr>
@@ -482,7 +831,7 @@
                 <w:noProof/>
                 <w:webHidden/>
               </w:rPr>
-              <w:t>6</w:t>
+              <w:t>9</w:t>
             </w:r>
             <w:r>
               <w:rPr>
@@ -501,10 +850,12 @@
               <w:tab w:val="right" w:leader="dot" w:pos="9016"/>
             </w:tabs>
             <w:rPr>
+              <w:rFonts w:eastAsiaTheme="minorEastAsia"/>
               <w:noProof/>
+              <w:lang w:val="en-NL" w:eastAsia="en-NL"/>
             </w:rPr>
           </w:pPr>
-          <w:hyperlink w:anchor="_Toc75346989" w:history="1">
+          <w:hyperlink w:anchor="_Toc76474221" w:history="1">
             <w:r>
               <w:rPr>
                 <w:rStyle w:val="Hyperlink"/>
@@ -514,7 +865,9 @@
             </w:r>
             <w:r>
               <w:rPr>
-                <w:noProof/>
+                <w:rFonts w:eastAsiaTheme="minorEastAsia"/>
+                <w:noProof/>
+                <w:lang w:val="en-NL" w:eastAsia="en-NL"/>
               </w:rPr>
               <w:tab/>
             </w:r>
@@ -544,7 +897,7 @@
                 <w:noProof/>
                 <w:webHidden/>
               </w:rPr>
-              <w:instrText xml:space="preserve"> PAGEREF _Toc75346989 \h </w:instrText>
+              <w:instrText xml:space="preserve"> PAGEREF _Toc76474221 \h </w:instrText>
             </w:r>
             <w:r>
               <w:rPr>
@@ -564,7 +917,7 @@
                 <w:noProof/>
                 <w:webHidden/>
               </w:rPr>
-              <w:t>7</w:t>
+              <w:t>10</w:t>
             </w:r>
             <w:r>
               <w:rPr>
@@ -582,10 +935,12 @@
               <w:tab w:val="right" w:leader="dot" w:pos="9016"/>
             </w:tabs>
             <w:rPr>
+              <w:rFonts w:eastAsiaTheme="minorEastAsia"/>
               <w:noProof/>
+              <w:lang w:val="en-NL" w:eastAsia="en-NL"/>
             </w:rPr>
           </w:pPr>
-          <w:hyperlink w:anchor="_Toc75346990" w:history="1">
+          <w:hyperlink w:anchor="_Toc76474222" w:history="1">
             <w:r>
               <w:rPr>
                 <w:rStyle w:val="Hyperlink"/>
@@ -612,7 +967,7 @@
                 <w:noProof/>
                 <w:webHidden/>
               </w:rPr>
-              <w:instrText xml:space="preserve"> PAGEREF _Toc75346990 \h </w:instrText>
+              <w:instrText xml:space="preserve"> PAGEREF _Toc76474222 \h </w:instrText>
             </w:r>
             <w:r>
               <w:rPr>
@@ -632,7 +987,7 @@
                 <w:noProof/>
                 <w:webHidden/>
               </w:rPr>
-              <w:t>7</w:t>
+              <w:t>11</w:t>
             </w:r>
             <w:r>
               <w:rPr>
@@ -651,10 +1006,12 @@
               <w:tab w:val="right" w:leader="dot" w:pos="9016"/>
             </w:tabs>
             <w:rPr>
+              <w:rFonts w:eastAsiaTheme="minorEastAsia"/>
               <w:noProof/>
+              <w:lang w:val="en-NL" w:eastAsia="en-NL"/>
             </w:rPr>
           </w:pPr>
-          <w:hyperlink w:anchor="_Toc75346991" w:history="1">
+          <w:hyperlink w:anchor="_Toc76474223" w:history="1">
             <w:r>
               <w:rPr>
                 <w:rStyle w:val="Hyperlink"/>
@@ -664,7 +1021,9 @@
             </w:r>
             <w:r>
               <w:rPr>
-                <w:noProof/>
+                <w:rFonts w:eastAsiaTheme="minorEastAsia"/>
+                <w:noProof/>
+                <w:lang w:val="en-NL" w:eastAsia="en-NL"/>
               </w:rPr>
               <w:tab/>
             </w:r>
@@ -694,7 +1053,7 @@
                 <w:noProof/>
                 <w:webHidden/>
               </w:rPr>
-              <w:instrText xml:space="preserve"> PAGEREF _Toc75346991 \h </w:instrText>
+              <w:instrText xml:space="preserve"> PAGEREF _Toc76474223 \h </w:instrText>
             </w:r>
             <w:r>
               <w:rPr>
@@ -714,7 +1073,7 @@
                 <w:noProof/>
                 <w:webHidden/>
               </w:rPr>
-              <w:t>8</w:t>
+              <w:t>11</w:t>
             </w:r>
             <w:r>
               <w:rPr>
@@ -733,10 +1092,12 @@
               <w:tab w:val="right" w:leader="dot" w:pos="9016"/>
             </w:tabs>
             <w:rPr>
+              <w:rFonts w:eastAsiaTheme="minorEastAsia"/>
               <w:noProof/>
+              <w:lang w:val="en-NL" w:eastAsia="en-NL"/>
             </w:rPr>
           </w:pPr>
-          <w:hyperlink w:anchor="_Toc75346992" w:history="1">
+          <w:hyperlink w:anchor="_Toc76474224" w:history="1">
             <w:r>
               <w:rPr>
                 <w:rStyle w:val="Hyperlink"/>
@@ -746,7 +1107,9 @@
             </w:r>
             <w:r>
               <w:rPr>
-                <w:noProof/>
+                <w:rFonts w:eastAsiaTheme="minorEastAsia"/>
+                <w:noProof/>
+                <w:lang w:val="en-NL" w:eastAsia="en-NL"/>
               </w:rPr>
               <w:tab/>
             </w:r>
@@ -776,7 +1139,7 @@
                 <w:noProof/>
                 <w:webHidden/>
               </w:rPr>
-              <w:instrText xml:space="preserve"> PAGEREF _Toc75346992 \h </w:instrText>
+              <w:instrText xml:space="preserve"> PAGEREF _Toc76474224 \h </w:instrText>
             </w:r>
             <w:r>
               <w:rPr>
@@ -796,7 +1159,7 @@
                 <w:noProof/>
                 <w:webHidden/>
               </w:rPr>
-              <w:t>10</w:t>
+              <w:t>14</w:t>
             </w:r>
             <w:r>
               <w:rPr>
@@ -815,10 +1178,12 @@
               <w:tab w:val="right" w:leader="dot" w:pos="9016"/>
             </w:tabs>
             <w:rPr>
+              <w:rFonts w:eastAsiaTheme="minorEastAsia"/>
               <w:noProof/>
+              <w:lang w:val="en-NL" w:eastAsia="en-NL"/>
             </w:rPr>
           </w:pPr>
-          <w:hyperlink w:anchor="_Toc75346993" w:history="1">
+          <w:hyperlink w:anchor="_Toc76474225" w:history="1">
             <w:r>
               <w:rPr>
                 <w:rStyle w:val="Hyperlink"/>
@@ -828,7 +1193,9 @@
             </w:r>
             <w:r>
               <w:rPr>
-                <w:noProof/>
+                <w:rFonts w:eastAsiaTheme="minorEastAsia"/>
+                <w:noProof/>
+                <w:lang w:val="en-NL" w:eastAsia="en-NL"/>
               </w:rPr>
               <w:tab/>
             </w:r>
@@ -858,7 +1225,7 @@
                 <w:noProof/>
                 <w:webHidden/>
               </w:rPr>
-              <w:instrText xml:space="preserve"> PAGEREF _Toc75346993 \h </w:instrText>
+              <w:instrText xml:space="preserve"> PAGEREF _Toc76474225 \h </w:instrText>
             </w:r>
             <w:r>
               <w:rPr>
@@ -878,7 +1245,7 @@
                 <w:noProof/>
                 <w:webHidden/>
               </w:rPr>
-              <w:t>11</w:t>
+              <w:t>15</w:t>
             </w:r>
             <w:r>
               <w:rPr>
@@ -897,10 +1264,12 @@
               <w:tab w:val="right" w:leader="dot" w:pos="9016"/>
             </w:tabs>
             <w:rPr>
+              <w:rFonts w:eastAsiaTheme="minorEastAsia"/>
               <w:noProof/>
+              <w:lang w:val="en-NL" w:eastAsia="en-NL"/>
             </w:rPr>
           </w:pPr>
-          <w:hyperlink w:anchor="_Toc75346994" w:history="1">
+          <w:hyperlink w:anchor="_Toc76474226" w:history="1">
             <w:r>
               <w:rPr>
                 <w:rStyle w:val="Hyperlink"/>
@@ -910,7 +1279,9 @@
             </w:r>
             <w:r>
               <w:rPr>
-                <w:noProof/>
+                <w:rFonts w:eastAsiaTheme="minorEastAsia"/>
+                <w:noProof/>
+                <w:lang w:val="en-NL" w:eastAsia="en-NL"/>
               </w:rPr>
               <w:tab/>
             </w:r>
@@ -940,7 +1311,7 @@
                 <w:noProof/>
                 <w:webHidden/>
               </w:rPr>
-              <w:instrText xml:space="preserve"> PAGEREF _Toc75346994 \h </w:instrText>
+              <w:instrText xml:space="preserve"> PAGEREF _Toc76474226 \h </w:instrText>
             </w:r>
             <w:r>
               <w:rPr>
@@ -960,7 +1331,7 @@
                 <w:noProof/>
                 <w:webHidden/>
               </w:rPr>
-              <w:t>11</w:t>
+              <w:t>15</w:t>
             </w:r>
             <w:r>
               <w:rPr>
@@ -979,10 +1350,12 @@
               <w:tab w:val="right" w:leader="dot" w:pos="9016"/>
             </w:tabs>
             <w:rPr>
+              <w:rFonts w:eastAsiaTheme="minorEastAsia"/>
               <w:noProof/>
+              <w:lang w:val="en-NL" w:eastAsia="en-NL"/>
             </w:rPr>
           </w:pPr>
-          <w:hyperlink w:anchor="_Toc75346995" w:history="1">
+          <w:hyperlink w:anchor="_Toc76474227" w:history="1">
             <w:r>
               <w:rPr>
                 <w:rStyle w:val="Hyperlink"/>
@@ -992,7 +1365,9 @@
             </w:r>
             <w:r>
               <w:rPr>
-                <w:noProof/>
+                <w:rFonts w:eastAsiaTheme="minorEastAsia"/>
+                <w:noProof/>
+                <w:lang w:val="en-NL" w:eastAsia="en-NL"/>
               </w:rPr>
               <w:tab/>
             </w:r>
@@ -1022,7 +1397,7 @@
                 <w:noProof/>
                 <w:webHidden/>
               </w:rPr>
-              <w:instrText xml:space="preserve"> PAGEREF _Toc75346995 \h </w:instrText>
+              <w:instrText xml:space="preserve"> PAGEREF _Toc76474227 \h </w:instrText>
             </w:r>
             <w:r>
               <w:rPr>
@@ -1042,7 +1417,7 @@
                 <w:noProof/>
                 <w:webHidden/>
               </w:rPr>
-              <w:t>12</w:t>
+              <w:t>16</w:t>
             </w:r>
             <w:r>
               <w:rPr>
@@ -1061,10 +1436,12 @@
               <w:tab w:val="right" w:leader="dot" w:pos="9016"/>
             </w:tabs>
             <w:rPr>
+              <w:rFonts w:eastAsiaTheme="minorEastAsia"/>
               <w:noProof/>
+              <w:lang w:val="en-NL" w:eastAsia="en-NL"/>
             </w:rPr>
           </w:pPr>
-          <w:hyperlink w:anchor="_Toc75346996" w:history="1">
+          <w:hyperlink w:anchor="_Toc76474228" w:history="1">
             <w:r>
               <w:rPr>
                 <w:rStyle w:val="Hyperlink"/>
@@ -1074,7 +1451,9 @@
             </w:r>
             <w:r>
               <w:rPr>
-                <w:noProof/>
+                <w:rFonts w:eastAsiaTheme="minorEastAsia"/>
+                <w:noProof/>
+                <w:lang w:val="en-NL" w:eastAsia="en-NL"/>
               </w:rPr>
               <w:tab/>
             </w:r>
@@ -1104,7 +1483,7 @@
                 <w:noProof/>
                 <w:webHidden/>
               </w:rPr>
-              <w:instrText xml:space="preserve"> PAGEREF _Toc75346996 \h </w:instrText>
+              <w:instrText xml:space="preserve"> PAGEREF _Toc76474228 \h </w:instrText>
             </w:r>
             <w:r>
               <w:rPr>
@@ -1124,7 +1503,7 @@
                 <w:noProof/>
                 <w:webHidden/>
               </w:rPr>
-              <w:t>12</w:t>
+              <w:t>16</w:t>
             </w:r>
             <w:r>
               <w:rPr>
@@ -1143,10 +1522,12 @@
               <w:tab w:val="right" w:leader="dot" w:pos="9016"/>
             </w:tabs>
             <w:rPr>
+              <w:rFonts w:eastAsiaTheme="minorEastAsia"/>
               <w:noProof/>
+              <w:lang w:val="en-NL" w:eastAsia="en-NL"/>
             </w:rPr>
           </w:pPr>
-          <w:hyperlink w:anchor="_Toc75346997" w:history="1">
+          <w:hyperlink w:anchor="_Toc76474229" w:history="1">
             <w:r>
               <w:rPr>
                 <w:rStyle w:val="Hyperlink"/>
@@ -1156,7 +1537,9 @@
             </w:r>
             <w:r>
               <w:rPr>
-                <w:noProof/>
+                <w:rFonts w:eastAsiaTheme="minorEastAsia"/>
+                <w:noProof/>
+                <w:lang w:val="en-NL" w:eastAsia="en-NL"/>
               </w:rPr>
               <w:tab/>
             </w:r>
@@ -1186,7 +1569,7 @@
                 <w:noProof/>
                 <w:webHidden/>
               </w:rPr>
-              <w:instrText xml:space="preserve"> PAGEREF _Toc75346997 \h </w:instrText>
+              <w:instrText xml:space="preserve"> PAGEREF _Toc76474229 \h </w:instrText>
             </w:r>
             <w:r>
               <w:rPr>
@@ -1206,7 +1589,7 @@
                 <w:noProof/>
                 <w:webHidden/>
               </w:rPr>
-              <w:t>12</w:t>
+              <w:t>16</w:t>
             </w:r>
             <w:r>
               <w:rPr>
@@ -1225,10 +1608,12 @@
               <w:tab w:val="right" w:leader="dot" w:pos="9016"/>
             </w:tabs>
             <w:rPr>
+              <w:rFonts w:eastAsiaTheme="minorEastAsia"/>
               <w:noProof/>
+              <w:lang w:val="en-NL" w:eastAsia="en-NL"/>
             </w:rPr>
           </w:pPr>
-          <w:hyperlink w:anchor="_Toc75346998" w:history="1">
+          <w:hyperlink w:anchor="_Toc76474230" w:history="1">
             <w:r>
               <w:rPr>
                 <w:rStyle w:val="Hyperlink"/>
@@ -1238,7 +1623,9 @@
             </w:r>
             <w:r>
               <w:rPr>
-                <w:noProof/>
+                <w:rFonts w:eastAsiaTheme="minorEastAsia"/>
+                <w:noProof/>
+                <w:lang w:val="en-NL" w:eastAsia="en-NL"/>
               </w:rPr>
               <w:tab/>
             </w:r>
@@ -1268,7 +1655,7 @@
                 <w:noProof/>
                 <w:webHidden/>
               </w:rPr>
-              <w:instrText xml:space="preserve"> PAGEREF _Toc75346998 \h </w:instrText>
+              <w:instrText xml:space="preserve"> PAGEREF _Toc76474230 \h </w:instrText>
             </w:r>
             <w:r>
               <w:rPr>
@@ -1288,7 +1675,7 @@
                 <w:noProof/>
                 <w:webHidden/>
               </w:rPr>
-              <w:t>14</w:t>
+              <w:t>18</w:t>
             </w:r>
             <w:r>
               <w:rPr>
@@ -1307,10 +1694,12 @@
               <w:tab w:val="right" w:leader="dot" w:pos="9016"/>
             </w:tabs>
             <w:rPr>
+              <w:rFonts w:eastAsiaTheme="minorEastAsia"/>
               <w:noProof/>
+              <w:lang w:val="en-NL" w:eastAsia="en-NL"/>
             </w:rPr>
           </w:pPr>
-          <w:hyperlink w:anchor="_Toc75346999" w:history="1">
+          <w:hyperlink w:anchor="_Toc76474231" w:history="1">
             <w:r>
               <w:rPr>
                 <w:rStyle w:val="Hyperlink"/>
@@ -1320,7 +1709,9 @@
             </w:r>
             <w:r>
               <w:rPr>
-                <w:noProof/>
+                <w:rFonts w:eastAsiaTheme="minorEastAsia"/>
+                <w:noProof/>
+                <w:lang w:val="en-NL" w:eastAsia="en-NL"/>
               </w:rPr>
               <w:tab/>
             </w:r>
@@ -1329,7 +1720,7 @@
                 <w:rStyle w:val="Hyperlink"/>
                 <w:noProof/>
               </w:rPr>
-              <w:t>Model Predictive Controller (MPC)</w:t>
+              <w:t>Controller Design</w:t>
             </w:r>
             <w:r>
               <w:rPr>
@@ -1350,7 +1741,7 @@
                 <w:noProof/>
                 <w:webHidden/>
               </w:rPr>
-              <w:instrText xml:space="preserve"> PAGEREF _Toc75346999 \h </w:instrText>
+              <w:instrText xml:space="preserve"> PAGEREF _Toc76474231 \h </w:instrText>
             </w:r>
             <w:r>
               <w:rPr>
@@ -1370,7 +1761,7 @@
                 <w:noProof/>
                 <w:webHidden/>
               </w:rPr>
-              <w:t>16</w:t>
+              <w:t>20</w:t>
             </w:r>
             <w:r>
               <w:rPr>
@@ -1388,15 +1779,157 @@
               <w:tab w:val="right" w:leader="dot" w:pos="9016"/>
             </w:tabs>
             <w:rPr>
+              <w:rFonts w:eastAsiaTheme="minorEastAsia"/>
               <w:noProof/>
+              <w:lang w:val="en-NL" w:eastAsia="en-NL"/>
             </w:rPr>
           </w:pPr>
-          <w:hyperlink w:anchor="_Toc75347000" w:history="1">
+          <w:hyperlink w:anchor="_Toc76474232" w:history="1">
             <w:r>
               <w:rPr>
                 <w:rStyle w:val="Hyperlink"/>
                 <w:noProof/>
               </w:rPr>
+              <w:t>5.1 The Control Goals:</w:t>
+            </w:r>
+            <w:r>
+              <w:rPr>
+                <w:noProof/>
+                <w:webHidden/>
+              </w:rPr>
+              <w:tab/>
+            </w:r>
+            <w:r>
+              <w:rPr>
+                <w:noProof/>
+                <w:webHidden/>
+              </w:rPr>
+              <w:fldChar w:fldCharType="begin"/>
+            </w:r>
+            <w:r>
+              <w:rPr>
+                <w:noProof/>
+                <w:webHidden/>
+              </w:rPr>
+              <w:instrText xml:space="preserve"> PAGEREF _Toc76474232 \h </w:instrText>
+            </w:r>
+            <w:r>
+              <w:rPr>
+                <w:noProof/>
+                <w:webHidden/>
+              </w:rPr>
+            </w:r>
+            <w:r>
+              <w:rPr>
+                <w:noProof/>
+                <w:webHidden/>
+              </w:rPr>
+              <w:fldChar w:fldCharType="separate"/>
+            </w:r>
+            <w:r>
+              <w:rPr>
+                <w:noProof/>
+                <w:webHidden/>
+              </w:rPr>
+              <w:t>20</w:t>
+            </w:r>
+            <w:r>
+              <w:rPr>
+                <w:noProof/>
+                <w:webHidden/>
+              </w:rPr>
+              <w:fldChar w:fldCharType="end"/>
+            </w:r>
+          </w:hyperlink>
+        </w:p>
+        <w:p>
+          <w:pPr>
+            <w:pStyle w:val="TOC2"/>
+            <w:tabs>
+              <w:tab w:val="right" w:leader="dot" w:pos="9016"/>
+            </w:tabs>
+            <w:rPr>
+              <w:rFonts w:eastAsiaTheme="minorEastAsia"/>
+              <w:noProof/>
+              <w:lang w:val="en-NL" w:eastAsia="en-NL"/>
+            </w:rPr>
+          </w:pPr>
+          <w:hyperlink w:anchor="_Toc76474233" w:history="1">
+            <w:r>
+              <w:rPr>
+                <w:rStyle w:val="Hyperlink"/>
+                <w:noProof/>
+              </w:rPr>
+              <w:t>5.2 Model Predictive Control:</w:t>
+            </w:r>
+            <w:r>
+              <w:rPr>
+                <w:noProof/>
+                <w:webHidden/>
+              </w:rPr>
+              <w:tab/>
+            </w:r>
+            <w:r>
+              <w:rPr>
+                <w:noProof/>
+                <w:webHidden/>
+              </w:rPr>
+              <w:fldChar w:fldCharType="begin"/>
+            </w:r>
+            <w:r>
+              <w:rPr>
+                <w:noProof/>
+                <w:webHidden/>
+              </w:rPr>
+              <w:instrText xml:space="preserve"> PAGEREF _Toc76474233 \h </w:instrText>
+            </w:r>
+            <w:r>
+              <w:rPr>
+                <w:noProof/>
+                <w:webHidden/>
+              </w:rPr>
+            </w:r>
+            <w:r>
+              <w:rPr>
+                <w:noProof/>
+                <w:webHidden/>
+              </w:rPr>
+              <w:fldChar w:fldCharType="separate"/>
+            </w:r>
+            <w:r>
+              <w:rPr>
+                <w:noProof/>
+                <w:webHidden/>
+              </w:rPr>
+              <w:t>20</w:t>
+            </w:r>
+            <w:r>
+              <w:rPr>
+                <w:noProof/>
+                <w:webHidden/>
+              </w:rPr>
+              <w:fldChar w:fldCharType="end"/>
+            </w:r>
+          </w:hyperlink>
+        </w:p>
+        <w:p>
+          <w:pPr>
+            <w:pStyle w:val="TOC2"/>
+            <w:tabs>
+              <w:tab w:val="right" w:leader="dot" w:pos="9016"/>
+            </w:tabs>
+            <w:rPr>
+              <w:rFonts w:eastAsiaTheme="minorEastAsia"/>
+              <w:noProof/>
+              <w:lang w:val="en-NL" w:eastAsia="en-NL"/>
+            </w:rPr>
+          </w:pPr>
+          <w:hyperlink w:anchor="_Toc76474234" w:history="1">
+            <w:r>
+              <w:rPr>
+                <w:rStyle w:val="Hyperlink"/>
+                <w:noProof/>
+              </w:rPr>
               <w:t>5.1 The Optimization problem:</w:t>
             </w:r>
             <w:r>
@@ -1418,7 +1951,7 @@
                 <w:noProof/>
                 <w:webHidden/>
               </w:rPr>
-              <w:instrText xml:space="preserve"> PAGEREF _Toc75347000 \h </w:instrText>
+              <w:instrText xml:space="preserve"> PAGEREF _Toc76474234 \h </w:instrText>
             </w:r>
             <w:r>
               <w:rPr>
@@ -1438,7 +1971,7 @@
                 <w:noProof/>
                 <w:webHidden/>
               </w:rPr>
-              <w:t>17</w:t>
+              <w:t>21</w:t>
             </w:r>
             <w:r>
               <w:rPr>
@@ -1457,10 +1990,12 @@
               <w:tab w:val="right" w:leader="dot" w:pos="9016"/>
             </w:tabs>
             <w:rPr>
+              <w:rFonts w:eastAsiaTheme="minorEastAsia"/>
               <w:noProof/>
+              <w:lang w:val="en-NL" w:eastAsia="en-NL"/>
             </w:rPr>
           </w:pPr>
-          <w:hyperlink w:anchor="_Toc75347001" w:history="1">
+          <w:hyperlink w:anchor="_Toc76474235" w:history="1">
             <w:r>
               <w:rPr>
                 <w:rStyle w:val="Hyperlink"/>
@@ -1470,7 +2005,9 @@
             </w:r>
             <w:r>
               <w:rPr>
-                <w:noProof/>
+                <w:rFonts w:eastAsiaTheme="minorEastAsia"/>
+                <w:noProof/>
+                <w:lang w:val="en-NL" w:eastAsia="en-NL"/>
               </w:rPr>
               <w:tab/>
             </w:r>
@@ -1500,7 +2037,7 @@
                 <w:noProof/>
                 <w:webHidden/>
               </w:rPr>
-              <w:instrText xml:space="preserve"> PAGEREF _Toc75347001 \h </w:instrText>
+              <w:instrText xml:space="preserve"> PAGEREF _Toc76474235 \h </w:instrText>
             </w:r>
             <w:r>
               <w:rPr>
@@ -1520,7 +2057,7 @@
                 <w:noProof/>
                 <w:webHidden/>
               </w:rPr>
-              <w:t>18</w:t>
+              <w:t>23</w:t>
             </w:r>
             <w:r>
               <w:rPr>
@@ -1538,10 +2075,12 @@
               <w:tab w:val="right" w:leader="dot" w:pos="9016"/>
             </w:tabs>
             <w:rPr>
+              <w:rFonts w:eastAsiaTheme="minorEastAsia"/>
               <w:noProof/>
+              <w:lang w:val="en-NL" w:eastAsia="en-NL"/>
             </w:rPr>
           </w:pPr>
-          <w:hyperlink w:anchor="_Toc75347002" w:history="1">
+          <w:hyperlink w:anchor="_Toc76474236" w:history="1">
             <w:r>
               <w:rPr>
                 <w:rStyle w:val="Hyperlink"/>
@@ -1568,7 +2107,7 @@
                 <w:noProof/>
                 <w:webHidden/>
               </w:rPr>
-              <w:instrText xml:space="preserve"> PAGEREF _Toc75347002 \h </w:instrText>
+              <w:instrText xml:space="preserve"> PAGEREF _Toc76474236 \h </w:instrText>
             </w:r>
             <w:r>
               <w:rPr>
@@ -1588,7 +2127,7 @@
                 <w:noProof/>
                 <w:webHidden/>
               </w:rPr>
-              <w:t>18</w:t>
+              <w:t>23</w:t>
             </w:r>
             <w:r>
               <w:rPr>
@@ -1606,10 +2145,12 @@
               <w:tab w:val="right" w:leader="dot" w:pos="9016"/>
             </w:tabs>
             <w:rPr>
+              <w:rFonts w:eastAsiaTheme="minorEastAsia"/>
               <w:noProof/>
+              <w:lang w:val="en-NL" w:eastAsia="en-NL"/>
             </w:rPr>
           </w:pPr>
-          <w:hyperlink w:anchor="_Toc75347003" w:history="1">
+          <w:hyperlink w:anchor="_Toc76474237" w:history="1">
             <w:r>
               <w:rPr>
                 <w:rStyle w:val="Hyperlink"/>
@@ -1636,7 +2177,7 @@
                 <w:noProof/>
                 <w:webHidden/>
               </w:rPr>
-              <w:instrText xml:space="preserve"> PAGEREF _Toc75347003 \h </w:instrText>
+              <w:instrText xml:space="preserve"> PAGEREF _Toc76474237 \h </w:instrText>
             </w:r>
             <w:r>
               <w:rPr>
@@ -1656,7 +2197,7 @@
                 <w:noProof/>
                 <w:webHidden/>
               </w:rPr>
-              <w:t>19</w:t>
+              <w:t>23</w:t>
             </w:r>
             <w:r>
               <w:rPr>
@@ -1674,10 +2215,12 @@
               <w:tab w:val="right" w:leader="dot" w:pos="9016"/>
             </w:tabs>
             <w:rPr>
+              <w:rFonts w:eastAsiaTheme="minorEastAsia"/>
               <w:noProof/>
+              <w:lang w:val="en-NL" w:eastAsia="en-NL"/>
             </w:rPr>
           </w:pPr>
-          <w:hyperlink w:anchor="_Toc75347004" w:history="1">
+          <w:hyperlink w:anchor="_Toc76474238" w:history="1">
             <w:r>
               <w:rPr>
                 <w:rStyle w:val="Hyperlink"/>
@@ -1704,7 +2247,7 @@
                 <w:noProof/>
                 <w:webHidden/>
               </w:rPr>
-              <w:instrText xml:space="preserve"> PAGEREF _Toc75347004 \h </w:instrText>
+              <w:instrText xml:space="preserve"> PAGEREF _Toc76474238 \h </w:instrText>
             </w:r>
             <w:r>
               <w:rPr>
@@ -1724,7 +2267,7 @@
                 <w:noProof/>
                 <w:webHidden/>
               </w:rPr>
-              <w:t>19</w:t>
+              <w:t>23</w:t>
             </w:r>
             <w:r>
               <w:rPr>
@@ -1742,10 +2285,12 @@
               <w:tab w:val="right" w:leader="dot" w:pos="9016"/>
             </w:tabs>
             <w:rPr>
+              <w:rFonts w:eastAsiaTheme="minorEastAsia"/>
               <w:noProof/>
+              <w:lang w:val="en-NL" w:eastAsia="en-NL"/>
             </w:rPr>
           </w:pPr>
-          <w:hyperlink w:anchor="_Toc75347005" w:history="1">
+          <w:hyperlink w:anchor="_Toc76474239" w:history="1">
             <w:r>
               <w:rPr>
                 <w:rStyle w:val="Hyperlink"/>
@@ -1772,7 +2317,7 @@
                 <w:noProof/>
                 <w:webHidden/>
               </w:rPr>
-              <w:instrText xml:space="preserve"> PAGEREF _Toc75347005 \h </w:instrText>
+              <w:instrText xml:space="preserve"> PAGEREF _Toc76474239 \h </w:instrText>
             </w:r>
             <w:r>
               <w:rPr>
@@ -1792,7 +2337,7 @@
                 <w:noProof/>
                 <w:webHidden/>
               </w:rPr>
-              <w:t>19</w:t>
+              <w:t>24</w:t>
             </w:r>
             <w:r>
               <w:rPr>
@@ -1810,10 +2355,12 @@
               <w:tab w:val="right" w:leader="dot" w:pos="9016"/>
             </w:tabs>
             <w:rPr>
+              <w:rFonts w:eastAsiaTheme="minorEastAsia"/>
               <w:noProof/>
+              <w:lang w:val="en-NL" w:eastAsia="en-NL"/>
             </w:rPr>
           </w:pPr>
-          <w:hyperlink w:anchor="_Toc75347006" w:history="1">
+          <w:hyperlink w:anchor="_Toc76474240" w:history="1">
             <w:r>
               <w:rPr>
                 <w:rStyle w:val="Hyperlink"/>
@@ -1840,7 +2387,7 @@
                 <w:noProof/>
                 <w:webHidden/>
               </w:rPr>
-              <w:instrText xml:space="preserve"> PAGEREF _Toc75347006 \h </w:instrText>
+              <w:instrText xml:space="preserve"> PAGEREF _Toc76474240 \h </w:instrText>
             </w:r>
             <w:r>
               <w:rPr>
@@ -1860,7 +2407,7 @@
                 <w:noProof/>
                 <w:webHidden/>
               </w:rPr>
-              <w:t>20</w:t>
+              <w:t>24</w:t>
             </w:r>
             <w:r>
               <w:rPr>
@@ -1878,10 +2425,12 @@
               <w:tab w:val="right" w:leader="dot" w:pos="9016"/>
             </w:tabs>
             <w:rPr>
+              <w:rFonts w:eastAsiaTheme="minorEastAsia"/>
               <w:noProof/>
+              <w:lang w:val="en-NL" w:eastAsia="en-NL"/>
             </w:rPr>
           </w:pPr>
-          <w:hyperlink w:anchor="_Toc75347007" w:history="1">
+          <w:hyperlink w:anchor="_Toc76474241" w:history="1">
             <w:r>
               <w:rPr>
                 <w:rStyle w:val="Hyperlink"/>
@@ -1908,7 +2457,7 @@
                 <w:noProof/>
                 <w:webHidden/>
               </w:rPr>
-              <w:instrText xml:space="preserve"> PAGEREF _Toc75347007 \h </w:instrText>
+              <w:instrText xml:space="preserve"> PAGEREF _Toc76474241 \h </w:instrText>
             </w:r>
             <w:r>
               <w:rPr>
@@ -1928,7 +2477,7 @@
                 <w:noProof/>
                 <w:webHidden/>
               </w:rPr>
-              <w:t>20</w:t>
+              <w:t>25</w:t>
             </w:r>
             <w:r>
               <w:rPr>
@@ -1947,10 +2496,12 @@
               <w:tab w:val="right" w:leader="dot" w:pos="9016"/>
             </w:tabs>
             <w:rPr>
+              <w:rFonts w:eastAsiaTheme="minorEastAsia"/>
               <w:noProof/>
+              <w:lang w:val="en-NL" w:eastAsia="en-NL"/>
             </w:rPr>
           </w:pPr>
-          <w:hyperlink w:anchor="_Toc75347008" w:history="1">
+          <w:hyperlink w:anchor="_Toc76474242" w:history="1">
             <w:r>
               <w:rPr>
                 <w:rStyle w:val="Hyperlink"/>
@@ -1960,7 +2511,9 @@
             </w:r>
             <w:r>
               <w:rPr>
-                <w:noProof/>
+                <w:rFonts w:eastAsiaTheme="minorEastAsia"/>
+                <w:noProof/>
+                <w:lang w:val="en-NL" w:eastAsia="en-NL"/>
               </w:rPr>
               <w:tab/>
             </w:r>
@@ -1990,7 +2543,7 @@
                 <w:noProof/>
                 <w:webHidden/>
               </w:rPr>
-              <w:instrText xml:space="preserve"> PAGEREF _Toc75347008 \h </w:instrText>
+              <w:instrText xml:space="preserve"> PAGEREF _Toc76474242 \h </w:instrText>
             </w:r>
             <w:r>
               <w:rPr>
@@ -2010,7 +2563,7 @@
                 <w:noProof/>
                 <w:webHidden/>
               </w:rPr>
-              <w:t>25</w:t>
+              <w:t>30</w:t>
             </w:r>
             <w:r>
               <w:rPr>
@@ -2029,10 +2582,12 @@
               <w:tab w:val="right" w:leader="dot" w:pos="9016"/>
             </w:tabs>
             <w:rPr>
+              <w:rFonts w:eastAsiaTheme="minorEastAsia"/>
               <w:noProof/>
+              <w:lang w:val="en-NL" w:eastAsia="en-NL"/>
             </w:rPr>
           </w:pPr>
-          <w:hyperlink w:anchor="_Toc75347009" w:history="1">
+          <w:hyperlink w:anchor="_Toc76474243" w:history="1">
             <w:r>
               <w:rPr>
                 <w:rStyle w:val="Hyperlink"/>
@@ -2042,7 +2597,9 @@
             </w:r>
             <w:r>
               <w:rPr>
-                <w:noProof/>
+                <w:rFonts w:eastAsiaTheme="minorEastAsia"/>
+                <w:noProof/>
+                <w:lang w:val="en-NL" w:eastAsia="en-NL"/>
               </w:rPr>
               <w:tab/>
             </w:r>
@@ -2072,7 +2629,7 @@
                 <w:noProof/>
                 <w:webHidden/>
               </w:rPr>
-              <w:instrText xml:space="preserve"> PAGEREF _Toc75347009 \h </w:instrText>
+              <w:instrText xml:space="preserve"> PAGEREF _Toc76474243 \h </w:instrText>
             </w:r>
             <w:r>
               <w:rPr>
@@ -2092,7 +2649,249 @@
                 <w:noProof/>
                 <w:webHidden/>
               </w:rPr>
-              <w:t>26</w:t>
+              <w:t>31</w:t>
+            </w:r>
+            <w:r>
+              <w:rPr>
+                <w:noProof/>
+                <w:webHidden/>
+              </w:rPr>
+              <w:fldChar w:fldCharType="end"/>
+            </w:r>
+          </w:hyperlink>
+        </w:p>
+        <w:p>
+          <w:pPr>
+            <w:pStyle w:val="TOC1"/>
+            <w:tabs>
+              <w:tab w:val="left" w:pos="440"/>
+              <w:tab w:val="right" w:leader="dot" w:pos="9016"/>
+            </w:tabs>
+            <w:rPr>
+              <w:rFonts w:eastAsiaTheme="minorEastAsia"/>
+              <w:noProof/>
+              <w:lang w:val="en-NL" w:eastAsia="en-NL"/>
+            </w:rPr>
+          </w:pPr>
+          <w:hyperlink w:anchor="_Toc76474244" w:history="1">
+            <w:r>
+              <w:rPr>
+                <w:rStyle w:val="Hyperlink"/>
+                <w:noProof/>
+              </w:rPr>
+              <w:t>7.</w:t>
+            </w:r>
+            <w:r>
+              <w:rPr>
+                <w:rFonts w:eastAsiaTheme="minorEastAsia"/>
+                <w:noProof/>
+                <w:lang w:val="en-NL" w:eastAsia="en-NL"/>
+              </w:rPr>
+              <w:tab/>
+            </w:r>
+            <w:r>
+              <w:rPr>
+                <w:rStyle w:val="Hyperlink"/>
+                <w:noProof/>
+              </w:rPr>
+              <w:t>Controller Implementation:</w:t>
+            </w:r>
+            <w:r>
+              <w:rPr>
+                <w:noProof/>
+                <w:webHidden/>
+              </w:rPr>
+              <w:tab/>
+            </w:r>
+            <w:r>
+              <w:rPr>
+                <w:noProof/>
+                <w:webHidden/>
+              </w:rPr>
+              <w:fldChar w:fldCharType="begin"/>
+            </w:r>
+            <w:r>
+              <w:rPr>
+                <w:noProof/>
+                <w:webHidden/>
+              </w:rPr>
+              <w:instrText xml:space="preserve"> PAGEREF _Toc76474244 \h </w:instrText>
+            </w:r>
+            <w:r>
+              <w:rPr>
+                <w:noProof/>
+                <w:webHidden/>
+              </w:rPr>
+            </w:r>
+            <w:r>
+              <w:rPr>
+                <w:noProof/>
+                <w:webHidden/>
+              </w:rPr>
+              <w:fldChar w:fldCharType="separate"/>
+            </w:r>
+            <w:r>
+              <w:rPr>
+                <w:noProof/>
+                <w:webHidden/>
+              </w:rPr>
+              <w:t>33</w:t>
+            </w:r>
+            <w:r>
+              <w:rPr>
+                <w:noProof/>
+                <w:webHidden/>
+              </w:rPr>
+              <w:fldChar w:fldCharType="end"/>
+            </w:r>
+          </w:hyperlink>
+        </w:p>
+        <w:p>
+          <w:pPr>
+            <w:pStyle w:val="TOC2"/>
+            <w:tabs>
+              <w:tab w:val="left" w:pos="880"/>
+              <w:tab w:val="right" w:leader="dot" w:pos="9016"/>
+            </w:tabs>
+            <w:rPr>
+              <w:rFonts w:eastAsiaTheme="minorEastAsia"/>
+              <w:noProof/>
+              <w:lang w:val="en-NL" w:eastAsia="en-NL"/>
+            </w:rPr>
+          </w:pPr>
+          <w:hyperlink w:anchor="_Toc76474245" w:history="1">
+            <w:r>
+              <w:rPr>
+                <w:rStyle w:val="Hyperlink"/>
+                <w:noProof/>
+              </w:rPr>
+              <w:t>7.1</w:t>
+            </w:r>
+            <w:r>
+              <w:rPr>
+                <w:rFonts w:eastAsiaTheme="minorEastAsia"/>
+                <w:noProof/>
+                <w:lang w:val="en-NL" w:eastAsia="en-NL"/>
+              </w:rPr>
+              <w:tab/>
+            </w:r>
+            <w:r>
+              <w:rPr>
+                <w:rStyle w:val="Hyperlink"/>
+                <w:noProof/>
+              </w:rPr>
+              <w:t>Raspberry Pi Support from Simulink</w:t>
+            </w:r>
+            <w:r>
+              <w:rPr>
+                <w:noProof/>
+                <w:webHidden/>
+              </w:rPr>
+              <w:tab/>
+            </w:r>
+            <w:r>
+              <w:rPr>
+                <w:noProof/>
+                <w:webHidden/>
+              </w:rPr>
+              <w:fldChar w:fldCharType="begin"/>
+            </w:r>
+            <w:r>
+              <w:rPr>
+                <w:noProof/>
+                <w:webHidden/>
+              </w:rPr>
+              <w:instrText xml:space="preserve"> PAGEREF _Toc76474245 \h </w:instrText>
+            </w:r>
+            <w:r>
+              <w:rPr>
+                <w:noProof/>
+                <w:webHidden/>
+              </w:rPr>
+            </w:r>
+            <w:r>
+              <w:rPr>
+                <w:noProof/>
+                <w:webHidden/>
+              </w:rPr>
+              <w:fldChar w:fldCharType="separate"/>
+            </w:r>
+            <w:r>
+              <w:rPr>
+                <w:noProof/>
+                <w:webHidden/>
+              </w:rPr>
+              <w:t>33</w:t>
+            </w:r>
+            <w:r>
+              <w:rPr>
+                <w:noProof/>
+                <w:webHidden/>
+              </w:rPr>
+              <w:fldChar w:fldCharType="end"/>
+            </w:r>
+          </w:hyperlink>
+        </w:p>
+        <w:p>
+          <w:pPr>
+            <w:pStyle w:val="TOC1"/>
+            <w:tabs>
+              <w:tab w:val="right" w:leader="dot" w:pos="9016"/>
+            </w:tabs>
+            <w:rPr>
+              <w:rFonts w:eastAsiaTheme="minorEastAsia"/>
+              <w:noProof/>
+              <w:lang w:val="en-NL" w:eastAsia="en-NL"/>
+            </w:rPr>
+          </w:pPr>
+          <w:hyperlink w:anchor="_Toc76474246" w:history="1">
+            <w:r>
+              <w:rPr>
+                <w:rStyle w:val="Hyperlink"/>
+                <w:noProof/>
+              </w:rPr>
+              <w:t>Bibliography</w:t>
+            </w:r>
+            <w:r>
+              <w:rPr>
+                <w:noProof/>
+                <w:webHidden/>
+              </w:rPr>
+              <w:tab/>
+            </w:r>
+            <w:r>
+              <w:rPr>
+                <w:noProof/>
+                <w:webHidden/>
+              </w:rPr>
+              <w:fldChar w:fldCharType="begin"/>
+            </w:r>
+            <w:r>
+              <w:rPr>
+                <w:noProof/>
+                <w:webHidden/>
+              </w:rPr>
+              <w:instrText xml:space="preserve"> PAGEREF _Toc76474246 \h </w:instrText>
+            </w:r>
+            <w:r>
+              <w:rPr>
+                <w:noProof/>
+                <w:webHidden/>
+              </w:rPr>
+            </w:r>
+            <w:r>
+              <w:rPr>
+                <w:noProof/>
+                <w:webHidden/>
+              </w:rPr>
+              <w:fldChar w:fldCharType="separate"/>
+            </w:r>
+            <w:r>
+              <w:rPr>
+                <w:noProof/>
+                <w:webHidden/>
+              </w:rPr>
+              <w:t>34</w:t>
             </w:r>
             <w:r>
               <w:rPr>
@@ -2129,7 +2928,7 @@
         </w:numPr>
         <w:ind w:left="90"/>
       </w:pPr>
-      <w:bookmarkStart w:id="0" w:name="_Toc75346984"/>
+      <w:bookmarkStart w:id="0" w:name="_Toc76474212"/>
       <w:r>
         <w:lastRenderedPageBreak/>
         <w:t>Introduction:</w:t>
@@ -2145,9 +2944,11 @@
           <w:numId w:val="17"/>
         </w:numPr>
       </w:pPr>
+      <w:bookmarkStart w:id="1" w:name="_Toc76474213"/>
       <w:r>
         <w:t>Background</w:t>
       </w:r>
+      <w:bookmarkEnd w:id="1"/>
     </w:p>
     <w:p>
       <w:pPr>
@@ -2176,9 +2977,11 @@
       <w:pPr>
         <w:pStyle w:val="Heading2"/>
       </w:pPr>
+      <w:bookmarkStart w:id="2" w:name="_Toc76474214"/>
       <w:r>
         <w:t>1.2 Definitions</w:t>
       </w:r>
+      <w:bookmarkEnd w:id="2"/>
     </w:p>
     <w:p>
       <w:r>
@@ -2895,12 +3698,14 @@
           <w:w w:val="110"/>
         </w:rPr>
       </w:pPr>
+      <w:bookmarkStart w:id="3" w:name="_Toc76474215"/>
       <w:r>
         <w:rPr>
           <w:w w:val="110"/>
         </w:rPr>
         <w:t>1.3 Activities</w:t>
       </w:r>
+      <w:bookmarkEnd w:id="3"/>
     </w:p>
     <w:p>
       <w:r>
@@ -3034,9 +3839,11 @@
       <w:pPr>
         <w:pStyle w:val="Heading2"/>
       </w:pPr>
+      <w:bookmarkStart w:id="4" w:name="_Toc76474216"/>
       <w:r>
         <w:t>1.4 Method</w:t>
       </w:r>
+      <w:bookmarkEnd w:id="4"/>
     </w:p>
     <w:p/>
     <w:p>
@@ -3142,11 +3949,11 @@
         </w:numPr>
         <w:ind w:left="90"/>
       </w:pPr>
-      <w:bookmarkStart w:id="1" w:name="_Toc75346985"/>
+      <w:bookmarkStart w:id="5" w:name="_Toc76474217"/>
       <w:r>
         <w:t>Literature Review:</w:t>
       </w:r>
-      <w:bookmarkEnd w:id="1"/>
+      <w:bookmarkEnd w:id="5"/>
     </w:p>
     <w:p>
       <w:r>
@@ -4755,11 +5562,11 @@
         </w:numPr>
         <w:ind w:left="270"/>
       </w:pPr>
-      <w:bookmarkStart w:id="2" w:name="_Toc75346986"/>
+      <w:bookmarkStart w:id="6" w:name="_Toc76474218"/>
       <w:r>
         <w:t>Modelling &amp; Controller Design Software tools:</w:t>
       </w:r>
-      <w:bookmarkEnd w:id="2"/>
+      <w:bookmarkEnd w:id="6"/>
     </w:p>
     <w:p>
       <w:r>
@@ -5330,11 +6137,11 @@
         </w:numPr>
         <w:ind w:left="180"/>
       </w:pPr>
-      <w:bookmarkStart w:id="3" w:name="_Toc75346987"/>
+      <w:bookmarkStart w:id="7" w:name="_Toc76474219"/>
       <w:r>
         <w:t>Control Strategies:</w:t>
       </w:r>
-      <w:bookmarkEnd w:id="3"/>
+      <w:bookmarkEnd w:id="7"/>
     </w:p>
     <w:p>
       <w:r>
@@ -5826,11 +6633,11 @@
         </w:numPr>
         <w:ind w:left="90"/>
       </w:pPr>
-      <w:bookmarkStart w:id="4" w:name="_Toc75346988"/>
+      <w:bookmarkStart w:id="8" w:name="_Toc76474220"/>
       <w:r>
         <w:t>System Description:</w:t>
       </w:r>
-      <w:bookmarkEnd w:id="4"/>
+      <w:bookmarkEnd w:id="8"/>
     </w:p>
     <w:p/>
     <w:p>
@@ -6324,11 +7131,11 @@
         </w:numPr>
         <w:ind w:left="90"/>
       </w:pPr>
-      <w:bookmarkStart w:id="5" w:name="_Toc75346989"/>
+      <w:bookmarkStart w:id="9" w:name="_Toc76474221"/>
       <w:r>
         <w:t>Plant Modelling:</w:t>
       </w:r>
-      <w:bookmarkEnd w:id="5"/>
+      <w:bookmarkEnd w:id="9"/>
     </w:p>
     <w:p>
       <w:r>
@@ -6521,11 +7328,11 @@
       <w:pPr>
         <w:pStyle w:val="Heading2"/>
       </w:pPr>
-      <w:bookmarkStart w:id="6" w:name="_Toc75346990"/>
+      <w:bookmarkStart w:id="10" w:name="_Toc76474222"/>
       <w:r>
         <w:t>4.1 Solar Panels model:</w:t>
       </w:r>
-      <w:bookmarkEnd w:id="6"/>
+      <w:bookmarkEnd w:id="10"/>
     </w:p>
     <w:p>
       <w:pPr>
@@ -6788,7 +7595,7 @@
             </w:rPr>
             <m:t xml:space="preserve">= </m:t>
           </m:r>
-          <w:bookmarkStart w:id="7" w:name="_Hlk67415293"/>
+          <w:bookmarkStart w:id="11" w:name="_Hlk67415293"/>
           <m:sSub>
             <m:sSubPr>
               <m:ctrlPr>
@@ -6815,14 +7622,14 @@
               </m:r>
             </m:sub>
           </m:sSub>
-          <w:bookmarkEnd w:id="7"/>
+          <w:bookmarkEnd w:id="11"/>
           <m:r>
             <w:rPr>
               <w:rFonts w:ascii="Cambria Math" w:hAnsi="Cambria Math"/>
             </w:rPr>
             <m:t xml:space="preserve"> </m:t>
           </m:r>
-          <w:bookmarkStart w:id="8" w:name="_Hlk67415321"/>
+          <w:bookmarkStart w:id="12" w:name="_Hlk67415321"/>
           <m:r>
             <w:rPr>
               <w:rFonts w:ascii="Cambria Math" w:hAnsi="Cambria Math"/>
@@ -6847,14 +7654,14 @@
               </m:r>
             </m:e>
           </m:d>
-          <w:bookmarkEnd w:id="8"/>
+          <w:bookmarkEnd w:id="12"/>
           <m:r>
             <w:rPr>
               <w:rFonts w:ascii="Cambria Math" w:hAnsi="Cambria Math"/>
             </w:rPr>
             <m:t xml:space="preserve"> </m:t>
           </m:r>
-          <w:bookmarkStart w:id="9" w:name="_Hlk67415330"/>
+          <w:bookmarkStart w:id="13" w:name="_Hlk67415330"/>
           <m:sSub>
             <m:sSubPr>
               <m:ctrlPr>
@@ -6889,7 +7696,7 @@
           </m:r>
         </m:oMath>
       </m:oMathPara>
-      <w:bookmarkEnd w:id="9"/>
+      <w:bookmarkEnd w:id="13"/>
     </w:p>
     <w:p>
       <w:pPr>
@@ -7072,7 +7879,7 @@
             </w:rPr>
             <m:t xml:space="preserve">= </m:t>
           </m:r>
-          <w:bookmarkStart w:id="10" w:name="_Hlk67415531"/>
+          <w:bookmarkStart w:id="14" w:name="_Hlk67415531"/>
           <m:sSub>
             <m:sSubPr>
               <m:ctrlPr>
@@ -7099,7 +7906,7 @@
               </m:r>
             </m:sub>
           </m:sSub>
-          <w:bookmarkEnd w:id="10"/>
+          <w:bookmarkEnd w:id="14"/>
           <m:r>
             <w:rPr>
               <w:rFonts w:ascii="Cambria Math" w:hAnsi="Cambria Math"/>
@@ -7282,11 +8089,9 @@
       <w:r>
         <w:t xml:space="preserve"> i</w:t>
       </w:r>
-      <w:proofErr w:type="spellStart"/>
       <w:r>
         <w:t>s</w:t>
       </w:r>
-      <w:proofErr w:type="spellEnd"/>
       <w:r>
         <w:t xml:space="preserve"> the reference  efficiency. </w:t>
       </w:r>
@@ -7321,11 +8126,9 @@
       <w:r>
         <w:t xml:space="preserve">  i</w:t>
       </w:r>
-      <w:proofErr w:type="spellStart"/>
       <w:r>
         <w:t>s</w:t>
       </w:r>
-      <w:proofErr w:type="spellEnd"/>
       <w:r>
         <w:t xml:space="preserve">  the  temperature  coefficient. The value</w:t>
       </w:r>
@@ -7364,15 +8167,7 @@
         </m:sSub>
       </m:oMath>
       <w:r>
-        <w:t xml:space="preserve"> and βref  are given by  the manufact</w:t>
-      </w:r>
-      <w:proofErr w:type="spellStart"/>
-      <w:r>
-        <w:t>urer</w:t>
-      </w:r>
-      <w:proofErr w:type="spellEnd"/>
-      <w:r>
-        <w:t xml:space="preserve"> at </w:t>
+        <w:t xml:space="preserve"> and βref  are given by  the manufacturer at </w:t>
       </w:r>
       <m:oMath>
         <m:sSub>
@@ -7454,11 +8249,9 @@
       <w:r>
         <w:t xml:space="preserve"> i</w:t>
       </w:r>
-      <w:proofErr w:type="spellStart"/>
       <w:r>
         <w:t>s</w:t>
       </w:r>
-      <w:proofErr w:type="spellEnd"/>
       <w:r>
         <w:t xml:space="preserve">  the  cell  temperature,  which  can  be e</w:t>
       </w:r>
@@ -7528,7 +8321,7 @@
             </w:rPr>
             <m:t xml:space="preserve">= </m:t>
           </m:r>
-          <w:bookmarkStart w:id="11" w:name="_Hlk67415716"/>
+          <w:bookmarkStart w:id="15" w:name="_Hlk67415716"/>
           <m:sSub>
             <m:sSubPr>
               <m:ctrlPr>
@@ -7573,7 +8366,7 @@
               </m:r>
             </m:e>
           </m:d>
-          <w:bookmarkEnd w:id="11"/>
+          <w:bookmarkEnd w:id="15"/>
           <m:r>
             <w:rPr>
               <w:rFonts w:ascii="Cambria Math" w:hAnsi="Cambria Math"/>
@@ -7694,11 +8487,9 @@
       <w:r>
         <w:t xml:space="preserve"> i</w:t>
       </w:r>
-      <w:proofErr w:type="spellStart"/>
       <w:r>
         <w:t>s</w:t>
       </w:r>
-      <w:proofErr w:type="spellEnd"/>
       <w:r>
         <w:t xml:space="preserve"> the  ambient  temperature.  </w:t>
       </w:r>
@@ -7733,11 +8524,9 @@
       <w:r>
         <w:t xml:space="preserve">  i</w:t>
       </w:r>
-      <w:proofErr w:type="spellStart"/>
       <w:r>
         <w:t>s</w:t>
       </w:r>
-      <w:proofErr w:type="spellEnd"/>
       <w:r>
         <w:t xml:space="preserve">  the  nominal  operating cell temperature,</w:t>
       </w:r>
@@ -7837,11 +8626,11 @@
         </w:numPr>
         <w:ind w:left="90"/>
       </w:pPr>
-      <w:bookmarkStart w:id="12" w:name="_Toc75346991"/>
+      <w:bookmarkStart w:id="16" w:name="_Toc76474223"/>
       <w:r>
         <w:t>Heat Pump Model:</w:t>
       </w:r>
-      <w:bookmarkEnd w:id="12"/>
+      <w:bookmarkEnd w:id="16"/>
     </w:p>
     <w:p>
       <w:r>
@@ -8452,7 +9241,7 @@
               </m:sSub>
             </m:num>
             <m:den>
-              <w:bookmarkStart w:id="13" w:name="_Hlk67416080"/>
+              <w:bookmarkStart w:id="17" w:name="_Hlk67416080"/>
               <m:sSub>
                 <m:sSubPr>
                   <m:ctrlPr>
@@ -8479,7 +9268,7 @@
                   </m:r>
                 </m:sub>
               </m:sSub>
-              <w:bookmarkEnd w:id="13"/>
+              <w:bookmarkEnd w:id="17"/>
             </m:den>
           </m:f>
         </m:oMath>
@@ -8522,7 +9311,7 @@
               </m:ctrlPr>
             </m:fPr>
             <m:num>
-              <w:bookmarkStart w:id="14" w:name="_Hlk67416213"/>
+              <w:bookmarkStart w:id="18" w:name="_Hlk67416213"/>
               <m:sSub>
                 <m:sSubPr>
                   <m:ctrlPr>
@@ -8555,7 +9344,7 @@
                 </w:rPr>
                 <m:t xml:space="preserve"> </m:t>
               </m:r>
-              <w:bookmarkEnd w:id="14"/>
+              <w:bookmarkEnd w:id="18"/>
             </m:num>
             <m:den>
               <m:sSub>
@@ -9353,7 +10142,7 @@
             </w:rPr>
             <m:t xml:space="preserve">= </m:t>
           </m:r>
-          <w:bookmarkStart w:id="15" w:name="_Hlk67416871"/>
+          <w:bookmarkStart w:id="19" w:name="_Hlk67416871"/>
           <m:sSub>
             <m:sSubPr>
               <m:ctrlPr>
@@ -9393,7 +10182,7 @@
               </m:r>
             </m:sub>
           </m:sSub>
-          <w:bookmarkEnd w:id="15"/>
+          <w:bookmarkEnd w:id="19"/>
           <m:r>
             <w:rPr>
               <w:rFonts w:ascii="Cambria Math" w:hAnsi="Cambria Math"/>
@@ -9544,7 +10333,7 @@
             </w:rPr>
             <m:t xml:space="preserve">- </m:t>
           </m:r>
-          <w:bookmarkStart w:id="16" w:name="_Hlk67416889"/>
+          <w:bookmarkStart w:id="20" w:name="_Hlk67416889"/>
           <m:sSub>
             <m:sSubPr>
               <m:ctrlPr>
@@ -9571,7 +10360,7 @@
               </m:r>
             </m:sub>
           </m:sSub>
-          <w:bookmarkEnd w:id="16"/>
+          <w:bookmarkEnd w:id="20"/>
           <m:r>
             <w:rPr>
               <w:rFonts w:ascii="Cambria Math" w:hAnsi="Cambria Math"/>
@@ -10728,12 +11517,12 @@
         </w:numPr>
         <w:ind w:left="180"/>
       </w:pPr>
-      <w:bookmarkStart w:id="17" w:name="_Toc75346992"/>
+      <w:bookmarkStart w:id="21" w:name="_Toc76474224"/>
       <w:r>
         <w:lastRenderedPageBreak/>
         <w:t>Storage Tank Model:</w:t>
       </w:r>
-      <w:bookmarkEnd w:id="17"/>
+      <w:bookmarkEnd w:id="21"/>
     </w:p>
     <w:p/>
     <w:p>
@@ -11130,11 +11919,11 @@
         </w:numPr>
         <w:ind w:left="270"/>
       </w:pPr>
-      <w:bookmarkStart w:id="18" w:name="_Toc75346993"/>
+      <w:bookmarkStart w:id="22" w:name="_Toc76474225"/>
       <w:r>
         <w:t>Conduction:</w:t>
       </w:r>
-      <w:bookmarkEnd w:id="18"/>
+      <w:bookmarkEnd w:id="22"/>
     </w:p>
     <w:p>
       <w:r>
@@ -11979,11 +12768,11 @@
         </w:numPr>
         <w:ind w:left="270"/>
       </w:pPr>
-      <w:bookmarkStart w:id="19" w:name="_Toc75346994"/>
+      <w:bookmarkStart w:id="23" w:name="_Toc76474226"/>
       <w:r>
         <w:t>Convection:</w:t>
       </w:r>
-      <w:bookmarkEnd w:id="19"/>
+      <w:bookmarkEnd w:id="23"/>
     </w:p>
     <w:p>
       <w:r>
@@ -12095,7 +12884,21 @@
                               <w:rPr>
                                 <w:rFonts w:ascii="Courier New" w:hAnsi="Courier New" w:cs="Courier New"/>
                               </w:rPr>
-                              <w:t>for i = 4:-1:1</w:t>
+                              <w:t xml:space="preserve">for </w:t>
+                            </w:r>
+                            <w:proofErr w:type="spellStart"/>
+                            <w:r>
+                              <w:rPr>
+                                <w:rFonts w:ascii="Courier New" w:hAnsi="Courier New" w:cs="Courier New"/>
+                              </w:rPr>
+                              <w:t>i</w:t>
+                            </w:r>
+                            <w:proofErr w:type="spellEnd"/>
+                            <w:r>
+                              <w:rPr>
+                                <w:rFonts w:ascii="Courier New" w:hAnsi="Courier New" w:cs="Courier New"/>
+                              </w:rPr>
+                              <w:t xml:space="preserve"> = 4:-1:1</w:t>
                             </w:r>
                           </w:p>
                           <w:p>
@@ -12111,7 +12914,21 @@
                                 <w:rFonts w:ascii="Courier New" w:hAnsi="Courier New" w:cs="Courier New"/>
                               </w:rPr>
                               <w:tab/>
-                              <w:t>if T(i+1) &gt;= T(i)</w:t>
+                              <w:t>if T(i+1) &gt;= T(</w:t>
+                            </w:r>
+                            <w:proofErr w:type="spellStart"/>
+                            <w:r>
+                              <w:rPr>
+                                <w:rFonts w:ascii="Courier New" w:hAnsi="Courier New" w:cs="Courier New"/>
+                              </w:rPr>
+                              <w:t>i</w:t>
+                            </w:r>
+                            <w:proofErr w:type="spellEnd"/>
+                            <w:r>
+                              <w:rPr>
+                                <w:rFonts w:ascii="Courier New" w:hAnsi="Courier New" w:cs="Courier New"/>
+                              </w:rPr>
+                              <w:t>)</w:t>
                             </w:r>
                           </w:p>
                           <w:p>
@@ -12134,11 +12951,19 @@
                               </w:rPr>
                               <w:tab/>
                             </w:r>
+                            <w:proofErr w:type="spellStart"/>
                             <w:r>
                               <w:rPr>
                                 <w:rFonts w:ascii="Courier New" w:hAnsi="Courier New" w:cs="Courier New"/>
                               </w:rPr>
-                              <w:t>inversion_Index = i</w:t>
+                              <w:t>inversion_Index</w:t>
+                            </w:r>
+                            <w:proofErr w:type="spellEnd"/>
+                            <w:r>
+                              <w:rPr>
+                                <w:rFonts w:ascii="Courier New" w:hAnsi="Courier New" w:cs="Courier New"/>
+                              </w:rPr>
+                              <w:t xml:space="preserve"> = i</w:t>
                             </w:r>
                             <w:r>
                               <w:rPr>
@@ -12250,7 +13075,21 @@
                         <w:rPr>
                           <w:rFonts w:ascii="Courier New" w:hAnsi="Courier New" w:cs="Courier New"/>
                         </w:rPr>
-                        <w:t>for i = 4:-1:1</w:t>
+                        <w:t xml:space="preserve">for </w:t>
+                      </w:r>
+                      <w:proofErr w:type="spellStart"/>
+                      <w:r>
+                        <w:rPr>
+                          <w:rFonts w:ascii="Courier New" w:hAnsi="Courier New" w:cs="Courier New"/>
+                        </w:rPr>
+                        <w:t>i</w:t>
+                      </w:r>
+                      <w:proofErr w:type="spellEnd"/>
+                      <w:r>
+                        <w:rPr>
+                          <w:rFonts w:ascii="Courier New" w:hAnsi="Courier New" w:cs="Courier New"/>
+                        </w:rPr>
+                        <w:t xml:space="preserve"> = 4:-1:1</w:t>
                       </w:r>
                     </w:p>
                     <w:p>
@@ -12266,7 +13105,21 @@
                           <w:rFonts w:ascii="Courier New" w:hAnsi="Courier New" w:cs="Courier New"/>
                         </w:rPr>
                         <w:tab/>
-                        <w:t>if T(i+1) &gt;= T(i)</w:t>
+                        <w:t>if T(i+1) &gt;= T(</w:t>
+                      </w:r>
+                      <w:proofErr w:type="spellStart"/>
+                      <w:r>
+                        <w:rPr>
+                          <w:rFonts w:ascii="Courier New" w:hAnsi="Courier New" w:cs="Courier New"/>
+                        </w:rPr>
+                        <w:t>i</w:t>
+                      </w:r>
+                      <w:proofErr w:type="spellEnd"/>
+                      <w:r>
+                        <w:rPr>
+                          <w:rFonts w:ascii="Courier New" w:hAnsi="Courier New" w:cs="Courier New"/>
+                        </w:rPr>
+                        <w:t>)</w:t>
                       </w:r>
                     </w:p>
                     <w:p>
@@ -12289,11 +13142,19 @@
                         </w:rPr>
                         <w:tab/>
                       </w:r>
+                      <w:proofErr w:type="spellStart"/>
                       <w:r>
                         <w:rPr>
                           <w:rFonts w:ascii="Courier New" w:hAnsi="Courier New" w:cs="Courier New"/>
                         </w:rPr>
-                        <w:t>inversion_Index = i</w:t>
+                        <w:t>inversion_Index</w:t>
+                      </w:r>
+                      <w:proofErr w:type="spellEnd"/>
+                      <w:r>
+                        <w:rPr>
+                          <w:rFonts w:ascii="Courier New" w:hAnsi="Courier New" w:cs="Courier New"/>
+                        </w:rPr>
+                        <w:t xml:space="preserve"> = i</w:t>
                       </w:r>
                       <w:r>
                         <w:rPr>
@@ -12825,12 +13686,12 @@
         </w:numPr>
         <w:ind w:left="270"/>
       </w:pPr>
-      <w:bookmarkStart w:id="20" w:name="_Toc75346995"/>
+      <w:bookmarkStart w:id="24" w:name="_Toc76474227"/>
       <w:r>
         <w:lastRenderedPageBreak/>
         <w:t>Heat Loss:</w:t>
       </w:r>
-      <w:bookmarkEnd w:id="20"/>
+      <w:bookmarkEnd w:id="24"/>
     </w:p>
     <w:p>
       <w:r>
@@ -13228,11 +14089,11 @@
         </w:numPr>
         <w:ind w:left="270"/>
       </w:pPr>
-      <w:bookmarkStart w:id="21" w:name="_Toc75346996"/>
+      <w:bookmarkStart w:id="25" w:name="_Toc76474228"/>
       <w:r>
         <w:t>Tapping:</w:t>
       </w:r>
-      <w:bookmarkEnd w:id="21"/>
+      <w:bookmarkEnd w:id="25"/>
     </w:p>
     <w:p>
       <w:r>
@@ -13604,11 +14465,11 @@
         </w:numPr>
         <w:ind w:left="360"/>
       </w:pPr>
-      <w:bookmarkStart w:id="22" w:name="_Toc75346997"/>
+      <w:bookmarkStart w:id="26" w:name="_Toc76474229"/>
       <w:r>
         <w:t>Heating:</w:t>
       </w:r>
-      <w:bookmarkEnd w:id="22"/>
+      <w:bookmarkEnd w:id="26"/>
     </w:p>
     <w:p>
       <w:r>
@@ -15627,7 +16488,7 @@
           <w:rFonts w:eastAsiaTheme="minorEastAsia"/>
         </w:rPr>
       </w:pPr>
-      <w:bookmarkStart w:id="23" w:name="_Toc75346998"/>
+      <w:bookmarkStart w:id="27" w:name="_Toc76474230"/>
       <w:r>
         <w:rPr>
           <w:rFonts w:eastAsiaTheme="minorEastAsia"/>
@@ -15647,7 +16508,7 @@
         </w:rPr>
         <w:t>:</w:t>
       </w:r>
-      <w:bookmarkEnd w:id="23"/>
+      <w:bookmarkEnd w:id="27"/>
     </w:p>
     <w:p>
       <w:r>
@@ -16110,13 +16971,99 @@
         </w:numPr>
         <w:ind w:left="0"/>
       </w:pPr>
-      <w:bookmarkStart w:id="24" w:name="_Toc75346999"/>
-      <w:r>
-        <w:t>Model Predictive Controller (MPC)</w:t>
-      </w:r>
-      <w:bookmarkEnd w:id="24"/>
-    </w:p>
-    <w:p/>
+      <w:bookmarkStart w:id="28" w:name="_Toc76474231"/>
+      <w:r>
+        <w:t>Controller Design</w:t>
+      </w:r>
+      <w:bookmarkEnd w:id="28"/>
+    </w:p>
+    <w:p>
+      <w:pPr>
+        <w:pStyle w:val="Heading2"/>
+      </w:pPr>
+      <w:bookmarkStart w:id="29" w:name="_Toc76474232"/>
+      <w:r>
+        <w:t>5.1 The Control Goals:</w:t>
+      </w:r>
+      <w:bookmarkEnd w:id="29"/>
+    </w:p>
+    <w:p>
+      <w:r>
+        <w:t>The goal</w:t>
+      </w:r>
+      <w:r>
+        <w:t>s</w:t>
+      </w:r>
+      <w:r>
+        <w:t xml:space="preserve"> of the controller </w:t>
+      </w:r>
+      <w:r>
+        <w:t xml:space="preserve">can be stated as follows: </w:t>
+      </w:r>
+    </w:p>
+    <w:p>
+      <w:pPr>
+        <w:pStyle w:val="ListParagraph"/>
+        <w:ind w:left="720" w:firstLine="0"/>
+      </w:pPr>
+      <w:r>
+        <w:t>A) T</w:t>
+      </w:r>
+      <w:r>
+        <w:t>o satisfy the DHW demand</w:t>
+      </w:r>
+      <w:r>
+        <w:t>.</w:t>
+      </w:r>
+    </w:p>
+    <w:p>
+      <w:pPr>
+        <w:pStyle w:val="ListParagraph"/>
+        <w:ind w:left="720" w:firstLine="0"/>
+      </w:pPr>
+      <w:r>
+        <w:t>B) To achieve goal (A) using the minimum cost of energy.</w:t>
+      </w:r>
+      <w:r>
+        <w:t xml:space="preserve"> </w:t>
+      </w:r>
+    </w:p>
+    <w:p>
+      <w:pPr>
+        <w:pStyle w:val="ListParagraph"/>
+        <w:ind w:left="720" w:firstLine="0"/>
+      </w:pPr>
+    </w:p>
+    <w:p>
+      <w:r>
+        <w:t xml:space="preserve">Satisfying the DHW demand ensures that hot water is available whenever the users request it. Classical controllers (such as PID) are excellent at tracking a given setpoint and reacting to disturbances. However, they inherently lack the ability to predict disturbances or changes within the system as they merely react on the error. Therefore, using a classical controller, </w:t>
+      </w:r>
+      <w:r>
+        <w:t xml:space="preserve">we will be able to maintain acceptable temperature in the tank. However, </w:t>
+      </w:r>
+      <w:r>
+        <w:t>a situation might occur where there is too much heat in the tank for example. Furthermore, questions related to costs cannot be addressed within the PID paradigm. For example, the question of which heater (Heat pump or electric) to use at a given point of time. Questions related to optimality can be addressed by another class of controllers, namely, model predictive controllers (MPC).</w:t>
+      </w:r>
+    </w:p>
+    <w:p>
+      <w:pPr>
+        <w:pStyle w:val="Heading2"/>
+      </w:pPr>
+      <w:bookmarkStart w:id="30" w:name="_Toc76474233"/>
+      <w:r>
+        <w:t>5.</w:t>
+      </w:r>
+      <w:r>
+        <w:t>3</w:t>
+      </w:r>
+      <w:r>
+        <w:t xml:space="preserve"> Model Predictive Control:</w:t>
+      </w:r>
+      <w:bookmarkEnd w:id="30"/>
+      <w:r>
+        <w:t xml:space="preserve">   </w:t>
+      </w:r>
+    </w:p>
     <w:p>
       <w:r>
         <w:t>Model predictive control (MPC) is a feedback control technique in which the control law (</w:t>
@@ -16145,7 +17092,7 @@
         <w:t xml:space="preserve"> MPC </w:t>
       </w:r>
       <w:r>
-        <w:t>has been in use in the process industries such as chemical plants</w:t>
+        <w:t>has been in use in process industries such as chemical plants</w:t>
       </w:r>
       <w:r>
         <w:t>, power plants</w:t>
@@ -16189,6 +17136,9 @@
         <w:t>.</w:t>
       </w:r>
       <w:r>
+        <w:t xml:space="preserve"> </w:t>
+      </w:r>
+      <w:r>
         <w:t>T</w:t>
       </w:r>
       <w:r>
@@ -16224,7 +17174,13 @@
         </w:sdtContent>
       </w:sdt>
       <w:r>
-        <w:t xml:space="preserve"> A good introductory tutorial to MPC can be found in</w:t>
+        <w:t xml:space="preserve"> </w:t>
+      </w:r>
+      <w:r>
+        <w:t xml:space="preserve">. </w:t>
+      </w:r>
+      <w:r>
+        <w:t>A good introductory tutorial to MPC can be found in</w:t>
       </w:r>
       <w:sdt>
         <w:sdtPr>
@@ -16258,6 +17214,9 @@
           </w:r>
         </w:sdtContent>
       </w:sdt>
+      <w:r>
+        <w:t>,</w:t>
+      </w:r>
       <w:r>
         <w:t xml:space="preserve">  </w:t>
       </w:r>
@@ -16387,6 +17346,7 @@
     </w:p>
     <w:p>
       <w:r>
+        <w:lastRenderedPageBreak/>
         <w:t>The figure above shows the structure of the MPC control strategy. To understand this structure, various definitions need to be introduced:</w:t>
       </w:r>
     </w:p>
@@ -16560,20 +17520,22 @@
       </w:r>
     </w:p>
     <w:p/>
-    <w:p>
-      <w:r>
-        <w:t xml:space="preserve">  </w:t>
-      </w:r>
-    </w:p>
+    <w:p/>
     <w:p>
       <w:pPr>
         <w:pStyle w:val="Heading2"/>
       </w:pPr>
-      <w:bookmarkStart w:id="25" w:name="_Toc75347000"/>
-      <w:r>
-        <w:t>5.1 The Optimization problem:</w:t>
-      </w:r>
-      <w:bookmarkEnd w:id="25"/>
+      <w:bookmarkStart w:id="31" w:name="_Toc76474234"/>
+      <w:r>
+        <w:t>5.</w:t>
+      </w:r>
+      <w:r>
+        <w:t>4</w:t>
+      </w:r>
+      <w:r>
+        <w:t xml:space="preserve"> The Optimization problem:</w:t>
+      </w:r>
+      <w:bookmarkEnd w:id="31"/>
     </w:p>
     <w:p>
       <w:r>
@@ -17367,6 +18329,7 @@
         </w:rPr>
       </w:pPr>
       <w:r>
+        <w:lastRenderedPageBreak/>
         <w:t xml:space="preserve">The variable </w:t>
       </w:r>
       <m:oMath>
@@ -18181,14 +19144,7 @@
         <w:rPr>
           <w:rFonts w:eastAsiaTheme="minorEastAsia"/>
         </w:rPr>
-        <w:t xml:space="preserve">for the outputs and inputs, respectively. The role of the weight matrices is to “tune” the behavior of the controlled system. For example, assigning a high </w:t>
-      </w:r>
-      <w:r>
-        <w:rPr>
-          <w:rFonts w:eastAsiaTheme="minorEastAsia"/>
-        </w:rPr>
-        <w:lastRenderedPageBreak/>
-        <w:t>weight in the matri</w:t>
+        <w:t>for the outputs and inputs, respectively. The role of the weight matrices is to “tune” the behavior of the controlled system. For example, assigning a high weight in the matri</w:t>
       </w:r>
       <w:r>
         <w:rPr>
@@ -18786,17 +19742,16 @@
     <w:p>
       <w:pPr>
         <w:pStyle w:val="Heading2"/>
-        <w:numPr>
-          <w:ilvl w:val="1"/>
-          <w:numId w:val="2"/>
-        </w:numPr>
-        <w:ind w:left="360"/>
-      </w:pPr>
-      <w:bookmarkStart w:id="26" w:name="_Toc75347001"/>
+      </w:pPr>
+      <w:bookmarkStart w:id="32" w:name="_Toc76474235"/>
+      <w:r>
+        <w:lastRenderedPageBreak/>
+        <w:t xml:space="preserve">5.5 </w:t>
+      </w:r>
       <w:r>
         <w:t>Tuning the MPC parameters:</w:t>
       </w:r>
-      <w:bookmarkEnd w:id="26"/>
+      <w:bookmarkEnd w:id="32"/>
     </w:p>
     <w:p>
       <w:r>
@@ -18890,122 +19845,155 @@
       <w:pPr>
         <w:pStyle w:val="Heading3"/>
       </w:pPr>
-      <w:bookmarkStart w:id="27" w:name="_Toc75347002"/>
-      <w:r>
-        <w:t>5.2.1 The controller sampling time:</w:t>
-      </w:r>
-      <w:bookmarkEnd w:id="27"/>
-    </w:p>
-    <w:p>
-      <w:r>
-        <w:t xml:space="preserve">The choice of the controller sampling time depends on several factors; The dominant time constants of the process, the characteristics of the actuators, and the available processing power. The choice of the sampling time should be small enough to capture the process dynamics. However, a very small sampling time is not preferable for the controller, since this will lead to excessive switching (movement) of the actuators (for example excessive change in the compressor setpoint). In addition, </w:t>
-      </w:r>
+      <w:bookmarkStart w:id="33" w:name="_Toc76474236"/>
+      <w:r>
+        <w:t>5.</w:t>
+      </w:r>
+      <w:r>
+        <w:t>5</w:t>
+      </w:r>
+      <w:r>
+        <w:t>.1 The controller sampling time:</w:t>
+      </w:r>
+      <w:bookmarkEnd w:id="33"/>
+    </w:p>
+    <w:p>
+      <w:r>
+        <w:t xml:space="preserve">The choice of the controller sampling time depends on several factors; The dominant time constants of the process, the characteristics of the actuators, and the available processing power. The choice of the sampling time should be small enough to capture the process dynamics. However, a very small sampling time is not preferable for the controller, since this will lead to excessive switching (movement) of the actuators (for example excessive change in the compressor setpoint). In addition, a very small sampling time will require the collection of large amount of datapoints to </w:t>
+      </w:r>
+      <w:r>
+        <w:t>predict the same sampling interval compared to a larger sampling time. For example, if the sampling time is chosen as 1 second, then it will require 3600 data points to predict the next hour, while the same prediction horizon (1 hour)  can be achieved with 60 datapoints if the sampling interval is reduced to 1 minute.</w:t>
+      </w:r>
+      <w:r>
+        <w:t xml:space="preserve"> Therefore, the controller sampling time is chosen as 10 minutes.</w:t>
+      </w:r>
+    </w:p>
+    <w:p/>
+    <w:p>
+      <w:pPr>
+        <w:pStyle w:val="Heading3"/>
+      </w:pPr>
+      <w:bookmarkStart w:id="34" w:name="_Toc76474237"/>
+      <w:r>
+        <w:t>5.</w:t>
+      </w:r>
+      <w:r>
+        <w:t>5.2</w:t>
+      </w:r>
+      <w:r>
+        <w:t xml:space="preserve"> The prediction horizon p:</w:t>
+      </w:r>
+      <w:bookmarkEnd w:id="34"/>
+    </w:p>
+    <w:p>
+      <w:r>
+        <w:t>A similar argument can be made about the choice of the prediction horizon p.</w:t>
+      </w:r>
+      <w:r>
+        <w:t xml:space="preserve"> Considering the major disturbances in this process, namely; The solar irradiation (which affects the availability and the price of electric energy), the ambient temperature (which directly affects the COP of the heat pump) and the hot water tapping profile (which directly affects the thermal energy content of the tank). </w:t>
+      </w:r>
+      <w:r>
+        <w:t xml:space="preserve">  </w:t>
+      </w:r>
+      <w:r>
+        <w:t xml:space="preserve">The first two disturbances do not – usually- change </w:t>
+      </w:r>
+      <w:r>
+        <w:t>significantly</w:t>
+      </w:r>
+      <w:r>
+        <w:t xml:space="preserve"> in the time scale of seconds </w:t>
+      </w:r>
+      <w:r>
+        <w:t>t</w:t>
+      </w:r>
+      <w:r>
+        <w:t xml:space="preserve">o </w:t>
+      </w:r>
+      <w:r>
+        <w:t xml:space="preserve">few </w:t>
+      </w:r>
+      <w:r>
+        <w:t>minutes (Unless shading occurs)</w:t>
+      </w:r>
+      <w:r>
+        <w:t xml:space="preserve">. Furthermore, the thermal energy content of the water within the tank does not change significantly when there no tapping (For the majority of the day, there is no tapping). Therefore, choosing a prediction horizon of a few minutes will cause redundancy in the computations. In this work, a prediction horizon of 2 hours (12 samples) is chosen. </w:t>
+      </w:r>
+    </w:p>
+    <w:p>
+      <w:pPr>
+        <w:pStyle w:val="Heading3"/>
+      </w:pPr>
+      <w:bookmarkStart w:id="35" w:name="_Toc76474238"/>
+      <w:r>
+        <w:t>5.</w:t>
+      </w:r>
+      <w:r>
+        <w:t>5</w:t>
+      </w:r>
+      <w:r>
+        <w:t>.</w:t>
+      </w:r>
+      <w:r>
+        <w:t>3</w:t>
+      </w:r>
+      <w:r>
+        <w:t xml:space="preserve"> The control horizon c:</w:t>
+      </w:r>
+      <w:bookmarkEnd w:id="35"/>
+    </w:p>
+    <w:p>
+      <w:r>
+        <w:t>Control horizon</w:t>
+      </w:r>
+      <w:r>
+        <w:t xml:space="preserve"> c </w:t>
+      </w:r>
+      <w:r>
+        <w:t xml:space="preserve">: </w:t>
+      </w:r>
+      <w:r>
+        <w:t>At each controller sampling interval, the optimization problem described in the previous section is solved, the solution yields the controller “moves” for the next p interval (</w:t>
+      </w:r>
+      <w:proofErr w:type="spellStart"/>
+      <w:r>
+        <w:t>i.e</w:t>
+      </w:r>
+      <w:proofErr w:type="spellEnd"/>
+      <w:r>
+        <w:t xml:space="preserve"> a vector of p elements representing the controller moves). The control horizon refers to how many of these moves are actually sent to the controller. For instance, if the control horizon is set to c=1, only the next controller move is sent to the actuator, while the rest is discarded. If the control horizon is set to c =p, then all the next p controller moves are determined </w:t>
+      </w:r>
+      <w:r>
+        <w:t xml:space="preserve">at </w:t>
+      </w:r>
+      <w:r>
+        <w:t>the current time step.</w:t>
+      </w:r>
+      <w:r>
+        <w:t xml:space="preserve"> In this application, the control horizon is set to 1. This allows the controller to respond to deviations between the predicted disturbances and the actual disturbances. </w:t>
+      </w:r>
+    </w:p>
+    <w:p/>
+    <w:p>
+      <w:pPr>
+        <w:pStyle w:val="Heading3"/>
+      </w:pPr>
+      <w:bookmarkStart w:id="36" w:name="_Toc76474239"/>
       <w:r>
         <w:lastRenderedPageBreak/>
-        <w:t xml:space="preserve">a very small sampling time will require the collection of large amount of datapoints to </w:t>
-      </w:r>
-      <w:r>
-        <w:t>predict the same sampling interval compared to a larger sampling time. For example, if the sampling time is chosen as 1 second, then it will require 3600 data points to predict the next hour, while the same prediction horizon (1 hour)  can be achieved with 60 datapoints if the sampling interval is reduced to 1 minute.</w:t>
-      </w:r>
-      <w:r>
-        <w:t xml:space="preserve"> Therefore, the controller sampling time is chosen as 10 minutes.</w:t>
-      </w:r>
-    </w:p>
-    <w:p/>
-    <w:p>
-      <w:pPr>
-        <w:pStyle w:val="Heading3"/>
-      </w:pPr>
-      <w:bookmarkStart w:id="28" w:name="_Toc75347003"/>
-      <w:r>
-        <w:t>5.2.3 The prediction horizon p:</w:t>
-      </w:r>
-      <w:bookmarkEnd w:id="28"/>
-    </w:p>
-    <w:p>
-      <w:r>
-        <w:t>A similar argument can be made about the choice of the prediction horizon p.</w:t>
-      </w:r>
-      <w:r>
-        <w:t xml:space="preserve"> Considering the major disturbances in this process, namely; The solar irradiation (which affects the availability and the price of electric energy), the ambient temperature (which directly affects the COP of the heat pump) and the hot water tapping profile (which directly affects the thermal energy content of the tank). </w:t>
-      </w:r>
-      <w:r>
-        <w:t xml:space="preserve">  </w:t>
-      </w:r>
-      <w:r>
-        <w:t xml:space="preserve">The first two disturbances do not – usually- change </w:t>
-      </w:r>
-      <w:r>
-        <w:t>significantly</w:t>
-      </w:r>
-      <w:r>
-        <w:t xml:space="preserve"> in the time scale of seconds </w:t>
-      </w:r>
-      <w:r>
-        <w:t>t</w:t>
-      </w:r>
-      <w:r>
-        <w:t xml:space="preserve">o </w:t>
-      </w:r>
-      <w:r>
-        <w:t xml:space="preserve">few </w:t>
-      </w:r>
-      <w:r>
-        <w:t>minutes (Unless shading occurs)</w:t>
-      </w:r>
-      <w:r>
-        <w:t xml:space="preserve">. Furthermore, the thermal energy content of the water within the tank does not change significantly when there no tapping (For the majority of the day, there is no tapping). Therefore, choosing a prediction horizon of a few minutes will cause redundancy in the computations. In this work, a prediction horizon of 2 hours (12 samples) is chosen. </w:t>
-      </w:r>
-    </w:p>
-    <w:p>
-      <w:pPr>
-        <w:pStyle w:val="Heading3"/>
-      </w:pPr>
-      <w:bookmarkStart w:id="29" w:name="_Toc75347004"/>
-      <w:r>
-        <w:t>5.2.4 The control horizon c:</w:t>
-      </w:r>
-      <w:bookmarkEnd w:id="29"/>
-    </w:p>
-    <w:p>
-      <w:r>
-        <w:t>Control horizon</w:t>
-      </w:r>
-      <w:r>
-        <w:t xml:space="preserve"> c </w:t>
-      </w:r>
-      <w:r>
-        <w:t xml:space="preserve">: </w:t>
-      </w:r>
-      <w:r>
-        <w:t>At each controller sampling interval, the optimization problem described in the previous section is solved, the solution yields the controller “moves” for the next p interval (</w:t>
-      </w:r>
-      <w:proofErr w:type="spellStart"/>
-      <w:r>
-        <w:t>i.e</w:t>
-      </w:r>
-      <w:proofErr w:type="spellEnd"/>
-      <w:r>
-        <w:t xml:space="preserve"> a vector of p elements representing the controller moves). The control horizon refers to how many of these moves are actually sent to the controller. For instance, if the control horizon is set to c=1, only the next controller move is sent to the actuator, while the rest is discarded. If the control horizon is set to c =p, then all the next p controller moves are determined </w:t>
-      </w:r>
-      <w:r>
-        <w:t xml:space="preserve">at </w:t>
-      </w:r>
-      <w:r>
-        <w:t>the current time step.</w:t>
-      </w:r>
-      <w:r>
-        <w:t xml:space="preserve"> In this application, the control horizon is set to 1. This allows the controller to respond to deviations between the predicted disturbances and the actual disturbances. </w:t>
-      </w:r>
-    </w:p>
-    <w:p/>
-    <w:p>
-      <w:pPr>
-        <w:pStyle w:val="Heading3"/>
-      </w:pPr>
-      <w:bookmarkStart w:id="30" w:name="_Toc75347005"/>
-      <w:r>
-        <w:t>5.2.5 The</w:t>
+        <w:t>5.</w:t>
+      </w:r>
+      <w:r>
+        <w:t>5</w:t>
+      </w:r>
+      <w:r>
+        <w:t>.</w:t>
+      </w:r>
+      <w:r>
+        <w:t>4</w:t>
+      </w:r>
+      <w:r>
+        <w:t xml:space="preserve"> The</w:t>
       </w:r>
       <w:r>
         <w:t xml:space="preserve"> output</w:t>
@@ -19019,7 +20007,7 @@
       <w:r>
         <w:t>:</w:t>
       </w:r>
-      <w:bookmarkEnd w:id="30"/>
+      <w:bookmarkEnd w:id="36"/>
     </w:p>
     <w:p>
       <w:r>
@@ -19785,11 +20773,23 @@
       <w:pPr>
         <w:pStyle w:val="Heading3"/>
       </w:pPr>
-      <w:bookmarkStart w:id="31" w:name="_Toc75347006"/>
-      <w:r>
-        <w:t>5.2.6 The input weight matrix R:</w:t>
-      </w:r>
-      <w:bookmarkEnd w:id="31"/>
+      <w:bookmarkStart w:id="37" w:name="_Toc76474240"/>
+      <w:r>
+        <w:t>5.</w:t>
+      </w:r>
+      <w:r>
+        <w:t>5</w:t>
+      </w:r>
+      <w:r>
+        <w:t>.</w:t>
+      </w:r>
+      <w:r>
+        <w:t>5</w:t>
+      </w:r>
+      <w:r>
+        <w:t xml:space="preserve"> The input weight matrix R:</w:t>
+      </w:r>
+      <w:bookmarkEnd w:id="37"/>
     </w:p>
     <w:p>
       <w:r>
@@ -20392,14 +21392,26 @@
           <w:rFonts w:eastAsiaTheme="minorEastAsia"/>
         </w:rPr>
       </w:pPr>
-      <w:bookmarkStart w:id="32" w:name="_Toc75347007"/>
+      <w:bookmarkStart w:id="38" w:name="_Toc76474241"/>
       <w:r>
         <w:rPr>
           <w:rFonts w:eastAsiaTheme="minorEastAsia"/>
         </w:rPr>
-        <w:t>5.3 Controller Design in Simulink:</w:t>
-      </w:r>
-      <w:bookmarkEnd w:id="32"/>
+        <w:t>5.</w:t>
+      </w:r>
+      <w:r>
+        <w:rPr>
+          <w:rFonts w:eastAsiaTheme="minorEastAsia"/>
+        </w:rPr>
+        <w:t>6</w:t>
+      </w:r>
+      <w:r>
+        <w:rPr>
+          <w:rFonts w:eastAsiaTheme="minorEastAsia"/>
+        </w:rPr>
+        <w:t xml:space="preserve"> Controller Design in Simulink:</w:t>
+      </w:r>
+      <w:bookmarkEnd w:id="38"/>
     </w:p>
     <w:p>
       <w:r>
@@ -20448,6 +21460,7 @@
         <w:rPr>
           <w:noProof/>
         </w:rPr>
+        <w:lastRenderedPageBreak/>
         <w:drawing>
           <wp:inline distT="0" distB="0" distL="0" distR="0" wp14:anchorId="2D01B670" wp14:editId="72818E35">
             <wp:extent cx="5731510" cy="3727450"/>
@@ -20536,7 +21549,6 @@
         <w:rPr>
           <w:noProof/>
         </w:rPr>
-        <w:lastRenderedPageBreak/>
         <w:drawing>
           <wp:inline distT="0" distB="0" distL="0" distR="0" wp14:anchorId="142C7A83" wp14:editId="726075F5">
             <wp:extent cx="3817620" cy="3387049"/>
@@ -20612,6 +21624,7 @@
     </w:p>
     <w:p>
       <w:r>
+        <w:lastRenderedPageBreak/>
         <w:t>After defining the controller structure, the input/output signal attributes must be defined. The attributes of a signal are its name, unit, nominal value and scale factor. The system has 3 input signals, 2 of them are manipulated variables: The electric heater set point and the heat pump compressor setpoint. In addition to one measured disturbance ‘MD’, which is the flow rate of the DHW.</w:t>
       </w:r>
     </w:p>
@@ -20666,7 +21679,6 @@
         <w:rPr>
           <w:noProof/>
         </w:rPr>
-        <w:lastRenderedPageBreak/>
         <w:drawing>
           <wp:inline distT="0" distB="0" distL="0" distR="0" wp14:anchorId="1A25EEF2" wp14:editId="190260C0">
             <wp:extent cx="3910330" cy="3004447"/>
@@ -20953,21 +21965,7 @@
         <w:rPr>
           <w:rFonts w:eastAsiaTheme="minorEastAsia"/>
         </w:rPr>
-        <w:t>. Then the linear state space ma</w:t>
-      </w:r>
-      <w:proofErr w:type="spellStart"/>
-      <w:r>
-        <w:rPr>
-          <w:rFonts w:eastAsiaTheme="minorEastAsia"/>
-        </w:rPr>
-        <w:t>trices</w:t>
-      </w:r>
-      <w:proofErr w:type="spellEnd"/>
-      <w:r>
-        <w:rPr>
-          <w:rFonts w:eastAsiaTheme="minorEastAsia"/>
-        </w:rPr>
-        <w:t xml:space="preserve"> can be found by:</w:t>
+        <w:t>. Then the linear state space matrices can be found by:</w:t>
       </w:r>
     </w:p>
     <w:p>
@@ -21322,7 +22320,6 @@
         <w:rPr>
           <w:noProof/>
         </w:rPr>
-        <w:lastRenderedPageBreak/>
         <w:drawing>
           <wp:inline distT="0" distB="0" distL="0" distR="0" wp14:anchorId="1BB8F5EB" wp14:editId="21CED525">
             <wp:extent cx="5731510" cy="2722245"/>
@@ -21484,11 +22481,7 @@
     <w:p/>
     <w:p>
       <w:r>
-        <w:t xml:space="preserve">Next, the constraints values are set for the input and output variables. As explained before, the input constraints follows from the physical properties of the actuators. A setpoint can only be between 0% and 100%. The constraints on the output temperature follows from the health guidelines, a minimum </w:t>
-      </w:r>
-      <w:r>
-        <w:lastRenderedPageBreak/>
-        <w:t xml:space="preserve">temperature of 40 is required to prevent the </w:t>
+        <w:t xml:space="preserve">Next, the constraints values are set for the input and output variables. As explained before, the input constraints follows from the physical properties of the actuators. A setpoint can only be between 0% and 100%. The constraints on the output temperature follows from the health guidelines, a minimum temperature of 40 is required to prevent the </w:t>
       </w:r>
       <w:proofErr w:type="spellStart"/>
       <w:r>
@@ -21586,16 +22579,19 @@
         <w:pStyle w:val="Heading2"/>
         <w:numPr>
           <w:ilvl w:val="1"/>
-          <w:numId w:val="13"/>
+          <w:numId w:val="20"/>
         </w:numPr>
-        <w:ind w:left="0"/>
-      </w:pPr>
-      <w:bookmarkStart w:id="33" w:name="_Toc75347008"/>
+        <w:ind w:left="270"/>
+      </w:pPr>
+      <w:bookmarkStart w:id="39" w:name="_Toc76474242"/>
       <w:r>
         <w:lastRenderedPageBreak/>
+        <w:t xml:space="preserve"> </w:t>
+      </w:r>
+      <w:r>
         <w:t>Verification of the design:</w:t>
       </w:r>
-      <w:bookmarkEnd w:id="33"/>
+      <w:bookmarkEnd w:id="39"/>
     </w:p>
     <w:p>
       <w:pPr>
@@ -21967,15 +22963,15 @@
         <w:pStyle w:val="Heading1"/>
         <w:numPr>
           <w:ilvl w:val="0"/>
-          <w:numId w:val="2"/>
+          <w:numId w:val="20"/>
         </w:numPr>
         <w:ind w:left="-90"/>
       </w:pPr>
-      <w:bookmarkStart w:id="34" w:name="_Toc75347009"/>
+      <w:bookmarkStart w:id="40" w:name="_Toc76474243"/>
       <w:r>
         <w:t>Simulation Results:</w:t>
       </w:r>
-      <w:bookmarkEnd w:id="34"/>
+      <w:bookmarkEnd w:id="40"/>
     </w:p>
     <w:p/>
     <w:p>
@@ -22365,14 +23361,16 @@
         <w:pStyle w:val="Heading1"/>
         <w:numPr>
           <w:ilvl w:val="0"/>
-          <w:numId w:val="2"/>
+          <w:numId w:val="20"/>
         </w:numPr>
         <w:ind w:left="90"/>
       </w:pPr>
+      <w:bookmarkStart w:id="41" w:name="_Toc76474244"/>
       <w:r>
         <w:lastRenderedPageBreak/>
         <w:t>Controller Implementation:</w:t>
       </w:r>
+      <w:bookmarkEnd w:id="41"/>
     </w:p>
     <w:p/>
     <w:p>
@@ -22488,13 +23486,7 @@
         <w:t>middle man</w:t>
       </w:r>
       <w:r>
-        <w:t xml:space="preserve"> between the </w:t>
-      </w:r>
-      <w:r>
-        <w:t>MCU STM32L4</w:t>
-      </w:r>
-      <w:r>
-        <w:t xml:space="preserve"> and the </w:t>
+        <w:t xml:space="preserve"> between the MCU STM32L4 and the </w:t>
       </w:r>
       <w:proofErr w:type="spellStart"/>
       <w:r>
@@ -22536,9 +23528,11 @@
         </w:numPr>
         <w:ind w:left="0"/>
       </w:pPr>
+      <w:bookmarkStart w:id="42" w:name="_Toc76474245"/>
       <w:r>
         <w:t>Raspberry Pi Support from Simulink</w:t>
       </w:r>
+      <w:bookmarkEnd w:id="42"/>
     </w:p>
     <w:p>
       <w:r>
@@ -22584,6 +23578,7 @@
     <w:p/>
     <w:p/>
     <w:p/>
+    <w:bookmarkStart w:id="43" w:name="_Toc76474246" w:displacedByCustomXml="next"/>
     <w:sdt>
       <w:sdtPr>
         <w:rPr>
@@ -22606,6 +23601,7 @@
           <w:r>
             <w:t>Bibliography</w:t>
           </w:r>
+          <w:bookmarkEnd w:id="43"/>
         </w:p>
         <w:sdt>
           <w:sdtPr>
@@ -25833,9 +26829,9 @@
     </w:lvl>
   </w:abstractNum>
   <w:abstractNum w:abstractNumId="13" w15:restartNumberingAfterBreak="0">
-    <w:nsid w:val="4E4E4E4E"/>
+    <w:nsid w:val="4B3E4F23"/>
     <w:multiLevelType w:val="hybridMultilevel"/>
-    <w:tmpl w:val="8C2A9390"/>
+    <w:tmpl w:val="81C61AEC"/>
     <w:lvl w:ilvl="0" w:tplc="20000001">
       <w:start w:val="1"/>
       <w:numFmt w:val="bullet"/>
@@ -25946,16 +26942,16 @@
     </w:lvl>
   </w:abstractNum>
   <w:abstractNum w:abstractNumId="14" w15:restartNumberingAfterBreak="0">
-    <w:nsid w:val="57076F0C"/>
+    <w:nsid w:val="4E4E4E4E"/>
     <w:multiLevelType w:val="hybridMultilevel"/>
-    <w:tmpl w:val="7974B9CA"/>
+    <w:tmpl w:val="8C2A9390"/>
     <w:lvl w:ilvl="0" w:tplc="20000001">
       <w:start w:val="1"/>
       <w:numFmt w:val="bullet"/>
       <w:lvlText w:val=""/>
       <w:lvlJc w:val="left"/>
       <w:pPr>
-        <w:ind w:left="768" w:hanging="360"/>
+        <w:ind w:left="720" w:hanging="360"/>
       </w:pPr>
       <w:rPr>
         <w:rFonts w:ascii="Symbol" w:hAnsi="Symbol" w:hint="default"/>
@@ -25967,7 +26963,7 @@
       <w:lvlText w:val="o"/>
       <w:lvlJc w:val="left"/>
       <w:pPr>
-        <w:ind w:left="1488" w:hanging="360"/>
+        <w:ind w:left="1440" w:hanging="360"/>
       </w:pPr>
       <w:rPr>
         <w:rFonts w:ascii="Courier New" w:hAnsi="Courier New" w:cs="Courier New" w:hint="default"/>
@@ -25979,7 +26975,7 @@
       <w:lvlText w:val=""/>
       <w:lvlJc w:val="left"/>
       <w:pPr>
-        <w:ind w:left="2208" w:hanging="360"/>
+        <w:ind w:left="2160" w:hanging="360"/>
       </w:pPr>
       <w:rPr>
         <w:rFonts w:ascii="Wingdings" w:hAnsi="Wingdings" w:hint="default"/>
@@ -25991,7 +26987,7 @@
       <w:lvlText w:val=""/>
       <w:lvlJc w:val="left"/>
       <w:pPr>
-        <w:ind w:left="2928" w:hanging="360"/>
+        <w:ind w:left="2880" w:hanging="360"/>
       </w:pPr>
       <w:rPr>
         <w:rFonts w:ascii="Symbol" w:hAnsi="Symbol" w:hint="default"/>
@@ -26003,7 +26999,7 @@
       <w:lvlText w:val="o"/>
       <w:lvlJc w:val="left"/>
       <w:pPr>
-        <w:ind w:left="3648" w:hanging="360"/>
+        <w:ind w:left="3600" w:hanging="360"/>
       </w:pPr>
       <w:rPr>
         <w:rFonts w:ascii="Courier New" w:hAnsi="Courier New" w:cs="Courier New" w:hint="default"/>
@@ -26015,7 +27011,7 @@
       <w:lvlText w:val=""/>
       <w:lvlJc w:val="left"/>
       <w:pPr>
-        <w:ind w:left="4368" w:hanging="360"/>
+        <w:ind w:left="4320" w:hanging="360"/>
       </w:pPr>
       <w:rPr>
         <w:rFonts w:ascii="Wingdings" w:hAnsi="Wingdings" w:hint="default"/>
@@ -26027,7 +27023,7 @@
       <w:lvlText w:val=""/>
       <w:lvlJc w:val="left"/>
       <w:pPr>
-        <w:ind w:left="5088" w:hanging="360"/>
+        <w:ind w:left="5040" w:hanging="360"/>
       </w:pPr>
       <w:rPr>
         <w:rFonts w:ascii="Symbol" w:hAnsi="Symbol" w:hint="default"/>
@@ -26039,7 +27035,7 @@
       <w:lvlText w:val="o"/>
       <w:lvlJc w:val="left"/>
       <w:pPr>
-        <w:ind w:left="5808" w:hanging="360"/>
+        <w:ind w:left="5760" w:hanging="360"/>
       </w:pPr>
       <w:rPr>
         <w:rFonts w:ascii="Courier New" w:hAnsi="Courier New" w:cs="Courier New" w:hint="default"/>
@@ -26051,7 +27047,7 @@
       <w:lvlText w:val=""/>
       <w:lvlJc w:val="left"/>
       <w:pPr>
-        <w:ind w:left="6528" w:hanging="360"/>
+        <w:ind w:left="6480" w:hanging="360"/>
       </w:pPr>
       <w:rPr>
         <w:rFonts w:ascii="Wingdings" w:hAnsi="Wingdings" w:hint="default"/>
@@ -26059,16 +27055,16 @@
     </w:lvl>
   </w:abstractNum>
   <w:abstractNum w:abstractNumId="15" w15:restartNumberingAfterBreak="0">
-    <w:nsid w:val="63E21FFB"/>
+    <w:nsid w:val="57076F0C"/>
     <w:multiLevelType w:val="hybridMultilevel"/>
-    <w:tmpl w:val="34561140"/>
+    <w:tmpl w:val="7974B9CA"/>
     <w:lvl w:ilvl="0" w:tplc="20000001">
       <w:start w:val="1"/>
       <w:numFmt w:val="bullet"/>
       <w:lvlText w:val=""/>
       <w:lvlJc w:val="left"/>
       <w:pPr>
-        <w:ind w:left="720" w:hanging="360"/>
+        <w:ind w:left="768" w:hanging="360"/>
       </w:pPr>
       <w:rPr>
         <w:rFonts w:ascii="Symbol" w:hAnsi="Symbol" w:hint="default"/>
@@ -26080,7 +27076,7 @@
       <w:lvlText w:val="o"/>
       <w:lvlJc w:val="left"/>
       <w:pPr>
-        <w:ind w:left="1440" w:hanging="360"/>
+        <w:ind w:left="1488" w:hanging="360"/>
       </w:pPr>
       <w:rPr>
         <w:rFonts w:ascii="Courier New" w:hAnsi="Courier New" w:cs="Courier New" w:hint="default"/>
@@ -26092,7 +27088,7 @@
       <w:lvlText w:val=""/>
       <w:lvlJc w:val="left"/>
       <w:pPr>
-        <w:ind w:left="2160" w:hanging="360"/>
+        <w:ind w:left="2208" w:hanging="360"/>
       </w:pPr>
       <w:rPr>
         <w:rFonts w:ascii="Wingdings" w:hAnsi="Wingdings" w:hint="default"/>
@@ -26104,7 +27100,7 @@
       <w:lvlText w:val=""/>
       <w:lvlJc w:val="left"/>
       <w:pPr>
-        <w:ind w:left="2880" w:hanging="360"/>
+        <w:ind w:left="2928" w:hanging="360"/>
       </w:pPr>
       <w:rPr>
         <w:rFonts w:ascii="Symbol" w:hAnsi="Symbol" w:hint="default"/>
@@ -26116,7 +27112,7 @@
       <w:lvlText w:val="o"/>
       <w:lvlJc w:val="left"/>
       <w:pPr>
-        <w:ind w:left="3600" w:hanging="360"/>
+        <w:ind w:left="3648" w:hanging="360"/>
       </w:pPr>
       <w:rPr>
         <w:rFonts w:ascii="Courier New" w:hAnsi="Courier New" w:cs="Courier New" w:hint="default"/>
@@ -26128,7 +27124,7 @@
       <w:lvlText w:val=""/>
       <w:lvlJc w:val="left"/>
       <w:pPr>
-        <w:ind w:left="4320" w:hanging="360"/>
+        <w:ind w:left="4368" w:hanging="360"/>
       </w:pPr>
       <w:rPr>
         <w:rFonts w:ascii="Wingdings" w:hAnsi="Wingdings" w:hint="default"/>
@@ -26140,7 +27136,7 @@
       <w:lvlText w:val=""/>
       <w:lvlJc w:val="left"/>
       <w:pPr>
-        <w:ind w:left="5040" w:hanging="360"/>
+        <w:ind w:left="5088" w:hanging="360"/>
       </w:pPr>
       <w:rPr>
         <w:rFonts w:ascii="Symbol" w:hAnsi="Symbol" w:hint="default"/>
@@ -26152,7 +27148,7 @@
       <w:lvlText w:val="o"/>
       <w:lvlJc w:val="left"/>
       <w:pPr>
-        <w:ind w:left="5760" w:hanging="360"/>
+        <w:ind w:left="5808" w:hanging="360"/>
       </w:pPr>
       <w:rPr>
         <w:rFonts w:ascii="Courier New" w:hAnsi="Courier New" w:cs="Courier New" w:hint="default"/>
@@ -26164,7 +27160,7 @@
       <w:lvlText w:val=""/>
       <w:lvlJc w:val="left"/>
       <w:pPr>
-        <w:ind w:left="6480" w:hanging="360"/>
+        <w:ind w:left="6528" w:hanging="360"/>
       </w:pPr>
       <w:rPr>
         <w:rFonts w:ascii="Wingdings" w:hAnsi="Wingdings" w:hint="default"/>
@@ -26172,9 +27168,9 @@
     </w:lvl>
   </w:abstractNum>
   <w:abstractNum w:abstractNumId="16" w15:restartNumberingAfterBreak="0">
-    <w:nsid w:val="6B1960AE"/>
+    <w:nsid w:val="63E21FFB"/>
     <w:multiLevelType w:val="hybridMultilevel"/>
-    <w:tmpl w:val="A2B0D904"/>
+    <w:tmpl w:val="34561140"/>
     <w:lvl w:ilvl="0" w:tplc="20000001">
       <w:start w:val="1"/>
       <w:numFmt w:val="bullet"/>
@@ -26285,6 +27281,119 @@
     </w:lvl>
   </w:abstractNum>
   <w:abstractNum w:abstractNumId="17" w15:restartNumberingAfterBreak="0">
+    <w:nsid w:val="6B1960AE"/>
+    <w:multiLevelType w:val="hybridMultilevel"/>
+    <w:tmpl w:val="A2B0D904"/>
+    <w:lvl w:ilvl="0" w:tplc="20000001">
+      <w:start w:val="1"/>
+      <w:numFmt w:val="bullet"/>
+      <w:lvlText w:val=""/>
+      <w:lvlJc w:val="left"/>
+      <w:pPr>
+        <w:ind w:left="720" w:hanging="360"/>
+      </w:pPr>
+      <w:rPr>
+        <w:rFonts w:ascii="Symbol" w:hAnsi="Symbol" w:hint="default"/>
+      </w:rPr>
+    </w:lvl>
+    <w:lvl w:ilvl="1" w:tplc="20000003" w:tentative="1">
+      <w:start w:val="1"/>
+      <w:numFmt w:val="bullet"/>
+      <w:lvlText w:val="o"/>
+      <w:lvlJc w:val="left"/>
+      <w:pPr>
+        <w:ind w:left="1440" w:hanging="360"/>
+      </w:pPr>
+      <w:rPr>
+        <w:rFonts w:ascii="Courier New" w:hAnsi="Courier New" w:cs="Courier New" w:hint="default"/>
+      </w:rPr>
+    </w:lvl>
+    <w:lvl w:ilvl="2" w:tplc="20000005" w:tentative="1">
+      <w:start w:val="1"/>
+      <w:numFmt w:val="bullet"/>
+      <w:lvlText w:val=""/>
+      <w:lvlJc w:val="left"/>
+      <w:pPr>
+        <w:ind w:left="2160" w:hanging="360"/>
+      </w:pPr>
+      <w:rPr>
+        <w:rFonts w:ascii="Wingdings" w:hAnsi="Wingdings" w:hint="default"/>
+      </w:rPr>
+    </w:lvl>
+    <w:lvl w:ilvl="3" w:tplc="20000001" w:tentative="1">
+      <w:start w:val="1"/>
+      <w:numFmt w:val="bullet"/>
+      <w:lvlText w:val=""/>
+      <w:lvlJc w:val="left"/>
+      <w:pPr>
+        <w:ind w:left="2880" w:hanging="360"/>
+      </w:pPr>
+      <w:rPr>
+        <w:rFonts w:ascii="Symbol" w:hAnsi="Symbol" w:hint="default"/>
+      </w:rPr>
+    </w:lvl>
+    <w:lvl w:ilvl="4" w:tplc="20000003" w:tentative="1">
+      <w:start w:val="1"/>
+      <w:numFmt w:val="bullet"/>
+      <w:lvlText w:val="o"/>
+      <w:lvlJc w:val="left"/>
+      <w:pPr>
+        <w:ind w:left="3600" w:hanging="360"/>
+      </w:pPr>
+      <w:rPr>
+        <w:rFonts w:ascii="Courier New" w:hAnsi="Courier New" w:cs="Courier New" w:hint="default"/>
+      </w:rPr>
+    </w:lvl>
+    <w:lvl w:ilvl="5" w:tplc="20000005" w:tentative="1">
+      <w:start w:val="1"/>
+      <w:numFmt w:val="bullet"/>
+      <w:lvlText w:val=""/>
+      <w:lvlJc w:val="left"/>
+      <w:pPr>
+        <w:ind w:left="4320" w:hanging="360"/>
+      </w:pPr>
+      <w:rPr>
+        <w:rFonts w:ascii="Wingdings" w:hAnsi="Wingdings" w:hint="default"/>
+      </w:rPr>
+    </w:lvl>
+    <w:lvl w:ilvl="6" w:tplc="20000001" w:tentative="1">
+      <w:start w:val="1"/>
+      <w:numFmt w:val="bullet"/>
+      <w:lvlText w:val=""/>
+      <w:lvlJc w:val="left"/>
+      <w:pPr>
+        <w:ind w:left="5040" w:hanging="360"/>
+      </w:pPr>
+      <w:rPr>
+        <w:rFonts w:ascii="Symbol" w:hAnsi="Symbol" w:hint="default"/>
+      </w:rPr>
+    </w:lvl>
+    <w:lvl w:ilvl="7" w:tplc="20000003" w:tentative="1">
+      <w:start w:val="1"/>
+      <w:numFmt w:val="bullet"/>
+      <w:lvlText w:val="o"/>
+      <w:lvlJc w:val="left"/>
+      <w:pPr>
+        <w:ind w:left="5760" w:hanging="360"/>
+      </w:pPr>
+      <w:rPr>
+        <w:rFonts w:ascii="Courier New" w:hAnsi="Courier New" w:cs="Courier New" w:hint="default"/>
+      </w:rPr>
+    </w:lvl>
+    <w:lvl w:ilvl="8" w:tplc="20000005" w:tentative="1">
+      <w:start w:val="1"/>
+      <w:numFmt w:val="bullet"/>
+      <w:lvlText w:val=""/>
+      <w:lvlJc w:val="left"/>
+      <w:pPr>
+        <w:ind w:left="6480" w:hanging="360"/>
+      </w:pPr>
+      <w:rPr>
+        <w:rFonts w:ascii="Wingdings" w:hAnsi="Wingdings" w:hint="default"/>
+      </w:rPr>
+    </w:lvl>
+  </w:abstractNum>
+  <w:abstractNum w:abstractNumId="18" w15:restartNumberingAfterBreak="0">
     <w:nsid w:val="732C2950"/>
     <w:multiLevelType w:val="multilevel"/>
     <w:tmpl w:val="31420610"/>
@@ -26391,6 +27500,119 @@
       <w:lvlJc w:val="left"/>
       <w:pPr>
         <w:ind w:left="1440" w:hanging="1440"/>
+      </w:pPr>
+      <w:rPr>
+        <w:rFonts w:hint="default"/>
+      </w:rPr>
+    </w:lvl>
+  </w:abstractNum>
+  <w:abstractNum w:abstractNumId="19" w15:restartNumberingAfterBreak="0">
+    <w:nsid w:val="78465F74"/>
+    <w:multiLevelType w:val="multilevel"/>
+    <w:tmpl w:val="507E5EE8"/>
+    <w:lvl w:ilvl="0">
+      <w:start w:val="5"/>
+      <w:numFmt w:val="decimal"/>
+      <w:lvlText w:val="%1"/>
+      <w:lvlJc w:val="left"/>
+      <w:pPr>
+        <w:ind w:left="360" w:hanging="360"/>
+      </w:pPr>
+      <w:rPr>
+        <w:rFonts w:hint="default"/>
+      </w:rPr>
+    </w:lvl>
+    <w:lvl w:ilvl="1">
+      <w:start w:val="6"/>
+      <w:numFmt w:val="decimal"/>
+      <w:lvlText w:val="%1.%2"/>
+      <w:lvlJc w:val="left"/>
+      <w:pPr>
+        <w:ind w:left="720" w:hanging="360"/>
+      </w:pPr>
+      <w:rPr>
+        <w:rFonts w:hint="default"/>
+      </w:rPr>
+    </w:lvl>
+    <w:lvl w:ilvl="2">
+      <w:start w:val="1"/>
+      <w:numFmt w:val="decimal"/>
+      <w:lvlText w:val="%1.%2.%3"/>
+      <w:lvlJc w:val="left"/>
+      <w:pPr>
+        <w:ind w:left="1440" w:hanging="720"/>
+      </w:pPr>
+      <w:rPr>
+        <w:rFonts w:hint="default"/>
+      </w:rPr>
+    </w:lvl>
+    <w:lvl w:ilvl="3">
+      <w:start w:val="1"/>
+      <w:numFmt w:val="decimal"/>
+      <w:lvlText w:val="%1.%2.%3.%4"/>
+      <w:lvlJc w:val="left"/>
+      <w:pPr>
+        <w:ind w:left="1800" w:hanging="720"/>
+      </w:pPr>
+      <w:rPr>
+        <w:rFonts w:hint="default"/>
+      </w:rPr>
+    </w:lvl>
+    <w:lvl w:ilvl="4">
+      <w:start w:val="1"/>
+      <w:numFmt w:val="decimal"/>
+      <w:lvlText w:val="%1.%2.%3.%4.%5"/>
+      <w:lvlJc w:val="left"/>
+      <w:pPr>
+        <w:ind w:left="2520" w:hanging="1080"/>
+      </w:pPr>
+      <w:rPr>
+        <w:rFonts w:hint="default"/>
+      </w:rPr>
+    </w:lvl>
+    <w:lvl w:ilvl="5">
+      <w:start w:val="1"/>
+      <w:numFmt w:val="decimal"/>
+      <w:lvlText w:val="%1.%2.%3.%4.%5.%6"/>
+      <w:lvlJc w:val="left"/>
+      <w:pPr>
+        <w:ind w:left="3240" w:hanging="1440"/>
+      </w:pPr>
+      <w:rPr>
+        <w:rFonts w:hint="default"/>
+      </w:rPr>
+    </w:lvl>
+    <w:lvl w:ilvl="6">
+      <w:start w:val="1"/>
+      <w:numFmt w:val="decimal"/>
+      <w:lvlText w:val="%1.%2.%3.%4.%5.%6.%7"/>
+      <w:lvlJc w:val="left"/>
+      <w:pPr>
+        <w:ind w:left="3600" w:hanging="1440"/>
+      </w:pPr>
+      <w:rPr>
+        <w:rFonts w:hint="default"/>
+      </w:rPr>
+    </w:lvl>
+    <w:lvl w:ilvl="7">
+      <w:start w:val="1"/>
+      <w:numFmt w:val="decimal"/>
+      <w:lvlText w:val="%1.%2.%3.%4.%5.%6.%7.%8"/>
+      <w:lvlJc w:val="left"/>
+      <w:pPr>
+        <w:ind w:left="4320" w:hanging="1800"/>
+      </w:pPr>
+      <w:rPr>
+        <w:rFonts w:hint="default"/>
+      </w:rPr>
+    </w:lvl>
+    <w:lvl w:ilvl="8">
+      <w:start w:val="1"/>
+      <w:numFmt w:val="decimal"/>
+      <w:lvlText w:val="%1.%2.%3.%4.%5.%6.%7.%8.%9"/>
+      <w:lvlJc w:val="left"/>
+      <w:pPr>
+        <w:ind w:left="4680" w:hanging="1800"/>
       </w:pPr>
       <w:rPr>
         <w:rFonts w:hint="default"/>
@@ -26407,13 +27629,13 @@
     <w:abstractNumId w:val="0"/>
   </w:num>
   <w:num w:numId="4">
-    <w:abstractNumId w:val="15"/>
+    <w:abstractNumId w:val="16"/>
   </w:num>
   <w:num w:numId="5">
     <w:abstractNumId w:val="6"/>
   </w:num>
   <w:num w:numId="6">
-    <w:abstractNumId w:val="14"/>
+    <w:abstractNumId w:val="15"/>
   </w:num>
   <w:num w:numId="7">
     <w:abstractNumId w:val="5"/>
@@ -26428,10 +27650,10 @@
     <w:abstractNumId w:val="10"/>
   </w:num>
   <w:num w:numId="11">
-    <w:abstractNumId w:val="13"/>
+    <w:abstractNumId w:val="14"/>
   </w:num>
   <w:num w:numId="12">
-    <w:abstractNumId w:val="16"/>
+    <w:abstractNumId w:val="17"/>
   </w:num>
   <w:num w:numId="13">
     <w:abstractNumId w:val="11"/>
@@ -26446,10 +27668,16 @@
     <w:abstractNumId w:val="3"/>
   </w:num>
   <w:num w:numId="17">
-    <w:abstractNumId w:val="17"/>
+    <w:abstractNumId w:val="18"/>
   </w:num>
   <w:num w:numId="18">
     <w:abstractNumId w:val="1"/>
+  </w:num>
+  <w:num w:numId="19">
+    <w:abstractNumId w:val="13"/>
+  </w:num>
+  <w:num w:numId="20">
+    <w:abstractNumId w:val="19"/>
   </w:num>
 </w:numbering>
 </file>

</xml_diff>